<commit_message>
create and compile locomotor notes for email
</commit_message>
<xml_diff>
--- a/Bonnie's Codes/DOCUMENTATION/Locomotor_Notes_QC.docx
+++ b/Bonnie's Codes/DOCUMENTATION/Locomotor_Notes_QC.docx
@@ -2,6 +2,81 @@
 <file path=word/document2.xml><?xml version="1.0" encoding="utf-8"?>
 <w:document xmlns:wpc="http://schemas.microsoft.com/office/word/2010/wordprocessingCanvas" xmlns:mc="http://schemas.openxmlformats.org/markup-compatibility/2006" xmlns:o="urn:schemas-microsoft-com:office:office" xmlns:r="http://schemas.openxmlformats.org/officeDocument/2006/relationships" xmlns:m="http://schemas.openxmlformats.org/officeDocument/2006/math" xmlns:v="urn:schemas-microsoft-com:vml" xmlns:wp14="http://schemas.microsoft.com/office/word/2010/wordprocessingDrawing" xmlns:wp="http://schemas.openxmlformats.org/drawingml/2006/wordprocessingDrawing" xmlns:w10="urn:schemas-microsoft-com:office:word" xmlns:w="http://schemas.openxmlformats.org/wordprocessingml/2006/main" xmlns:w14="http://schemas.microsoft.com/office/word/2010/wordml" xmlns:w15="http://schemas.microsoft.com/office/word/2012/wordml" xmlns:wpg="http://schemas.microsoft.com/office/word/2010/wordprocessingGroup" xmlns:wpi="http://schemas.microsoft.com/office/word/2010/wordprocessingInk" xmlns:wne="http://schemas.microsoft.com/office/word/2006/wordml" xmlns:wps="http://schemas.microsoft.com/office/word/2010/wordprocessingShape" xmlns:a="http://schemas.openxmlformats.org/drawingml/2006/main" xmlns:pic="http://schemas.openxmlformats.org/drawingml/2006/picture" xmlns:a14="http://schemas.microsoft.com/office/drawing/2010/main" mc:Ignorable="w14 w15 wp14">
   <w:body>
+    <w:p>
+      <w:pPr>
+        <w:pStyle w:val="Normal"/>
+        <w:bidi w:val="0"/>
+        <w:spacing w:before="0" w:beforeAutospacing="off" w:after="160" w:afterAutospacing="off" w:line="259" w:lineRule="auto"/>
+        <w:ind w:left="0" w:right="0"/>
+        <w:jc w:val="left"/>
+        <w:rPr>
+          <w:b w:val="1"/>
+          <w:bCs w:val="1"/>
+        </w:rPr>
+      </w:pPr>
+      <w:r>
+        <w:rPr>
+          <w:b w:val="1"/>
+          <w:bCs w:val="1"/>
+        </w:rPr>
+        <w:t>Different file format</w:t>
+      </w:r>
+    </w:p>
+    <w:p>
+      <w:pPr>
+        <w:pStyle w:val="Normal"/>
+        <w:bidi w:val="0"/>
+        <w:spacing w:before="0" w:beforeAutospacing="off" w:after="160" w:afterAutospacing="off" w:line="259" w:lineRule="auto"/>
+        <w:ind w:left="0" w:right="0"/>
+        <w:jc w:val="left"/>
+        <w:rPr>
+          <w:b w:val="1"/>
+          <w:bCs w:val="1"/>
+        </w:rPr>
+      </w:pPr>
+      <w:r>
+        <w:rPr>
+          <w:b w:val="0"/>
+          <w:bCs w:val="0"/>
+        </w:rPr>
+        <w:t>File for U112</w:t>
+      </w:r>
+    </w:p>
+    <w:p>
+      <w:pPr>
+        <w:pStyle w:val="Normal"/>
+        <w:bidi w:val="0"/>
+        <w:spacing w:before="0" w:beforeAutospacing="off" w:after="160" w:afterAutospacing="off" w:line="259" w:lineRule="auto"/>
+        <w:ind w:left="0" w:right="0"/>
+        <w:jc w:val="left"/>
+      </w:pPr>
+      <w:r>
+        <w:rPr/>
+        <w:t>'./U112/2019-0121-0939_112_LOCOMOTOR_BASIC.txt'</w:t>
+      </w:r>
+    </w:p>
+    <w:p>
+      <w:pPr>
+        <w:pStyle w:val="Normal"/>
+        <w:bidi w:val="0"/>
+        <w:spacing w:before="0" w:beforeAutospacing="off" w:after="160" w:afterAutospacing="off" w:line="259" w:lineRule="auto"/>
+        <w:ind w:left="0" w:right="0"/>
+        <w:jc w:val="left"/>
+      </w:pPr>
+      <w:r>
+        <w:rPr/>
+        <w:t xml:space="preserve">END SESSION text comes before the last trial – did you ignore this and input the minute30 data anyway? </w:t>
+      </w:r>
+    </w:p>
+    <w:p>
+      <w:pPr>
+        <w:pStyle w:val="Normal"/>
+        <w:bidi w:val="0"/>
+        <w:spacing w:before="0" w:beforeAutospacing="off" w:after="160" w:afterAutospacing="off" w:line="259" w:lineRule="auto"/>
+        <w:ind w:left="0" w:right="0"/>
+        <w:jc w:val="left"/>
+      </w:pPr>
+    </w:p>
     <w:p>
       <w:pPr>
         <w:pStyle w:val="Normal"/>
@@ -365,10 +440,10 @@
       </w:pPr>
       <w:r>
         <w:drawing>
-          <wp:inline wp14:editId="10856667" wp14:anchorId="1CB03B2A">
+          <wp:inline wp14:editId="6B96D1DD" wp14:anchorId="1CB03B2A">
             <wp:extent cx="666750" cy="1752600"/>
             <wp:effectExtent l="0" t="0" r="0" b="0"/>
-            <wp:docPr id="1869186439" name="" title=""/>
+            <wp:docPr id="300408902" name="" title=""/>
             <wp:cNvGraphicFramePr>
               <a:graphicFrameLocks noChangeAspect="1"/>
             </wp:cNvGraphicFramePr>
@@ -380,10 +455,10 @@
                     <pic:cNvPicPr/>
                   </pic:nvPicPr>
                   <pic:blipFill>
-                    <a:blip r:embed="R6a4fba8e1a3643db">
-                      <a:extLst>
+                    <a:blip r:embed="R15488caea83444cf">
+                      <a:extLst xmlns:a="http://schemas.openxmlformats.org/drawingml/2006/main">
                         <a:ext xmlns:a="http://schemas.openxmlformats.org/drawingml/2006/main" uri="{28A0092B-C50C-407E-A947-70E740481C1C}">
-                          <a14:useLocalDpi val="0"/>
+                          <a14:useLocalDpi xmlns:a14="http://schemas.microsoft.com/office/drawing/2010/main" val="0"/>
                         </a:ext>
                       </a:extLst>
                     </a:blip>
@@ -392,7 +467,7 @@
                     </a:stretch>
                   </pic:blipFill>
                   <pic:spPr>
-                    <a:xfrm>
+                    <a:xfrm rot="0" flipH="0" flipV="0">
                       <a:off x="0" y="0"/>
                       <a:ext cx="666750" cy="1752600"/>
                     </a:xfrm>
@@ -405,6 +480,3601 @@
             </a:graphic>
           </wp:inline>
         </w:drawing>
+      </w:r>
+    </w:p>
+    <w:p>
+      <w:pPr>
+        <w:pStyle w:val="Normal"/>
+      </w:pPr>
+      <w:r>
+        <w:rPr/>
+        <w:t xml:space="preserve">These following points were found in Excel but not in raw files </w:t>
+      </w:r>
+    </w:p>
+    <w:p>
+      <w:pPr>
+        <w:pStyle w:val="Normal"/>
+      </w:pPr>
+      <w:r>
+        <w:rPr/>
+        <w:t xml:space="preserve">Format: </w:t>
+      </w:r>
+    </w:p>
+    <w:tbl>
+      <w:tblPr>
+        <w:tblStyle w:val="TableGrid"/>
+        <w:tblW w:w="0" w:type="auto"/>
+        <w:tblInd w:w="0" w:type="dxa"/>
+        <w:tblLayout w:type="fixed"/>
+        <w:tblLook w:val="06A0" w:firstRow="1" w:lastRow="0" w:firstColumn="1" w:lastColumn="0" w:noHBand="1" w:noVBand="1"/>
+      </w:tblPr>
+      <w:tblGrid>
+        <w:gridCol w:w="4680"/>
+        <w:gridCol w:w="4680"/>
+      </w:tblGrid>
+      <w:tr>
+        <w:tc>
+          <w:tcPr>
+            <w:tcW w:w="4680" w:type="dxa"/>
+            <w:tcMar/>
+          </w:tcPr>
+          <w:p>
+            <w:r>
+              <w:rPr>
+                <w:rFonts w:ascii="Calibri" w:hAnsi="Calibri" w:eastAsia="Calibri" w:cs="Calibri"/>
+                <w:noProof w:val="0"/>
+                <w:sz w:val="22"/>
+                <w:szCs w:val="22"/>
+                <w:lang w:val="en-US"/>
+              </w:rPr>
+              <w:t>$U107</w:t>
+            </w:r>
+          </w:p>
+          <w:p>
+            <w:r>
+              <w:rPr>
+                <w:rFonts w:ascii="Calibri" w:hAnsi="Calibri" w:eastAsia="Calibri" w:cs="Calibri"/>
+                <w:noProof w:val="0"/>
+                <w:sz w:val="22"/>
+                <w:szCs w:val="22"/>
+                <w:lang w:val="en-US"/>
+              </w:rPr>
+              <w:t xml:space="preserve">     minute labanimalid</w:t>
+            </w:r>
+          </w:p>
+          <w:p>
+            <w:r>
+              <w:rPr>
+                <w:rFonts w:ascii="Calibri" w:hAnsi="Calibri" w:eastAsia="Calibri" w:cs="Calibri"/>
+                <w:noProof w:val="0"/>
+                <w:sz w:val="22"/>
+                <w:szCs w:val="22"/>
+                <w:lang w:val="en-US"/>
+              </w:rPr>
+              <w:t>63 minute30        U107</w:t>
+            </w:r>
+          </w:p>
+        </w:tc>
+        <w:tc>
+          <w:tcPr>
+            <w:tcW w:w="4680" w:type="dxa"/>
+            <w:tcMar/>
+          </w:tcPr>
+          <w:p>
+            <w:pPr>
+              <w:pStyle w:val="Normal"/>
+            </w:pPr>
+            <w:r>
+              <w:rPr/>
+              <w:t>$labanimal</w:t>
+            </w:r>
+            <w:r>
+              <w:rPr/>
+              <w:t>id</w:t>
+            </w:r>
+          </w:p>
+          <w:p>
+            <w:pPr>
+              <w:pStyle w:val="Normal"/>
+              <w:rPr>
+                <w:rFonts w:ascii="Calibri" w:hAnsi="Calibri" w:eastAsia="Calibri" w:cs="Calibri"/>
+                <w:noProof w:val="0"/>
+                <w:sz w:val="22"/>
+                <w:szCs w:val="22"/>
+                <w:lang w:val="en-US"/>
+              </w:rPr>
+            </w:pPr>
+            <w:r>
+              <w:rPr/>
+              <w:t xml:space="preserve">  </w:t>
+            </w:r>
+            <w:r>
+              <w:rPr>
+                <w:rFonts w:ascii="Calibri" w:hAnsi="Calibri" w:eastAsia="Calibri" w:cs="Calibri"/>
+                <w:noProof w:val="0"/>
+                <w:sz w:val="22"/>
+                <w:szCs w:val="22"/>
+                <w:lang w:val="en-US"/>
+              </w:rPr>
+              <w:t xml:space="preserve">  </w:t>
+            </w:r>
+            <w:r>
+              <w:rPr>
+                <w:rFonts w:ascii="Calibri" w:hAnsi="Calibri" w:eastAsia="Calibri" w:cs="Calibri"/>
+                <w:noProof w:val="0"/>
+                <w:sz w:val="22"/>
+                <w:szCs w:val="22"/>
+                <w:lang w:val="en-US"/>
+              </w:rPr>
+              <w:t xml:space="preserve">Variable names </w:t>
+            </w:r>
+          </w:p>
+          <w:p>
+            <w:pPr>
+              <w:rPr>
+                <w:rFonts w:ascii="Calibri" w:hAnsi="Calibri" w:eastAsia="Calibri" w:cs="Calibri"/>
+                <w:noProof w:val="0"/>
+                <w:sz w:val="22"/>
+                <w:szCs w:val="22"/>
+                <w:lang w:val="en-US"/>
+              </w:rPr>
+            </w:pPr>
+            <w:r>
+              <w:rPr>
+                <w:rFonts w:ascii="Calibri" w:hAnsi="Calibri" w:eastAsia="Calibri" w:cs="Calibri"/>
+                <w:noProof w:val="0"/>
+                <w:sz w:val="22"/>
+                <w:szCs w:val="22"/>
+                <w:lang w:val="en-US"/>
+              </w:rPr>
+              <w:t>Rowindex(ignore this) variable</w:t>
+            </w:r>
+            <w:r>
+              <w:rPr>
+                <w:rFonts w:ascii="Calibri" w:hAnsi="Calibri" w:eastAsia="Calibri" w:cs="Calibri"/>
+                <w:noProof w:val="0"/>
+                <w:sz w:val="22"/>
+                <w:szCs w:val="22"/>
+                <w:lang w:val="en-US"/>
+              </w:rPr>
+              <w:t xml:space="preserve">      </w:t>
+            </w:r>
+            <w:proofErr w:type="spellStart"/>
+            <w:r>
+              <w:rPr>
+                <w:rFonts w:ascii="Calibri" w:hAnsi="Calibri" w:eastAsia="Calibri" w:cs="Calibri"/>
+                <w:noProof w:val="0"/>
+                <w:sz w:val="22"/>
+                <w:szCs w:val="22"/>
+                <w:lang w:val="en-US"/>
+              </w:rPr>
+              <w:t>labanimalid</w:t>
+            </w:r>
+            <w:proofErr w:type="spellEnd"/>
+          </w:p>
+          <w:p>
+            <w:pPr>
+              <w:pStyle w:val="Normal"/>
+            </w:pPr>
+            <w:r>
+              <w:rPr/>
+              <w:t xml:space="preserve">  </w:t>
+            </w:r>
+          </w:p>
+        </w:tc>
+      </w:tr>
+    </w:tbl>
+    <w:p>
+      <w:r>
+        <w:rPr>
+          <w:rFonts w:ascii="Calibri" w:hAnsi="Calibri" w:eastAsia="Calibri" w:cs="Calibri"/>
+          <w:noProof w:val="0"/>
+          <w:sz w:val="22"/>
+          <w:szCs w:val="22"/>
+          <w:lang w:val="en-US"/>
+        </w:rPr>
+        <w:t>$U1</w:t>
+      </w:r>
+      <w:r>
+        <w:rPr>
+          <w:rFonts w:ascii="Calibri" w:hAnsi="Calibri" w:eastAsia="Calibri" w:cs="Calibri"/>
+          <w:noProof w:val="0"/>
+          <w:sz w:val="22"/>
+          <w:szCs w:val="22"/>
+          <w:lang w:val="en-US"/>
+        </w:rPr>
+        <w:t>8</w:t>
+      </w:r>
+    </w:p>
+    <w:p>
+      <w:pPr>
+        <w:pStyle w:val="Normal"/>
+      </w:pPr>
+      <w:r>
+        <w:rPr/>
+        <w:t xml:space="preserve">THIS ANIMAL WAS LABELLED DEAD AND HAS NO LOCOMOTOR FILES BUT IT HAD A ROW AND VALUES IN THE DATA </w:t>
+      </w:r>
+    </w:p>
+    <w:p>
+      <w:pPr>
+        <w:pStyle w:val="Normal"/>
+      </w:pPr>
+    </w:p>
+    <w:p>
+      <w:r>
+        <w:rPr>
+          <w:rFonts w:ascii="Calibri" w:hAnsi="Calibri" w:eastAsia="Calibri" w:cs="Calibri"/>
+          <w:noProof w:val="0"/>
+          <w:sz w:val="22"/>
+          <w:szCs w:val="22"/>
+          <w:lang w:val="en-US"/>
+        </w:rPr>
+        <w:t>$U107</w:t>
+      </w:r>
+    </w:p>
+    <w:p>
+      <w:r>
+        <w:rPr>
+          <w:rFonts w:ascii="Calibri" w:hAnsi="Calibri" w:eastAsia="Calibri" w:cs="Calibri"/>
+          <w:noProof w:val="0"/>
+          <w:sz w:val="22"/>
+          <w:szCs w:val="22"/>
+          <w:lang w:val="en-US"/>
+        </w:rPr>
+        <w:t xml:space="preserve">     minute labanimalid</w:t>
+      </w:r>
+    </w:p>
+    <w:p>
+      <w:r>
+        <w:rPr>
+          <w:rFonts w:ascii="Calibri" w:hAnsi="Calibri" w:eastAsia="Calibri" w:cs="Calibri"/>
+          <w:noProof w:val="0"/>
+          <w:sz w:val="22"/>
+          <w:szCs w:val="22"/>
+          <w:lang w:val="en-US"/>
+        </w:rPr>
+        <w:t>63 minute30        U107</w:t>
+      </w:r>
+    </w:p>
+    <w:p/>
+    <w:p>
+      <w:r>
+        <w:rPr>
+          <w:rFonts w:ascii="Calibri" w:hAnsi="Calibri" w:eastAsia="Calibri" w:cs="Calibri"/>
+          <w:noProof w:val="0"/>
+          <w:sz w:val="22"/>
+          <w:szCs w:val="22"/>
+          <w:lang w:val="en-US"/>
+        </w:rPr>
+        <w:t>$U112</w:t>
+      </w:r>
+    </w:p>
+    <w:p>
+      <w:r>
+        <w:rPr>
+          <w:rFonts w:ascii="Calibri" w:hAnsi="Calibri" w:eastAsia="Calibri" w:cs="Calibri"/>
+          <w:noProof w:val="0"/>
+          <w:sz w:val="22"/>
+          <w:szCs w:val="22"/>
+          <w:lang w:val="en-US"/>
+        </w:rPr>
+        <w:t xml:space="preserve">     minute labanimalid</w:t>
+      </w:r>
+    </w:p>
+    <w:p>
+      <w:r>
+        <w:rPr>
+          <w:rFonts w:ascii="Calibri" w:hAnsi="Calibri" w:eastAsia="Calibri" w:cs="Calibri"/>
+          <w:noProof w:val="0"/>
+          <w:sz w:val="22"/>
+          <w:szCs w:val="22"/>
+          <w:lang w:val="en-US"/>
+        </w:rPr>
+        <w:t>64 minute30        U112</w:t>
+      </w:r>
+    </w:p>
+    <w:p/>
+    <w:p>
+      <w:r>
+        <w:rPr>
+          <w:rFonts w:ascii="Calibri" w:hAnsi="Calibri" w:eastAsia="Calibri" w:cs="Calibri"/>
+          <w:noProof w:val="0"/>
+          <w:sz w:val="22"/>
+          <w:szCs w:val="22"/>
+          <w:lang w:val="en-US"/>
+        </w:rPr>
+        <w:t>$U125</w:t>
+      </w:r>
+    </w:p>
+    <w:p>
+      <w:r>
+        <w:rPr>
+          <w:rFonts w:ascii="Calibri" w:hAnsi="Calibri" w:eastAsia="Calibri" w:cs="Calibri"/>
+          <w:noProof w:val="0"/>
+          <w:sz w:val="22"/>
+          <w:szCs w:val="22"/>
+          <w:lang w:val="en-US"/>
+        </w:rPr>
+        <w:t xml:space="preserve">     minute labanimalid</w:t>
+      </w:r>
+    </w:p>
+    <w:p>
+      <w:r>
+        <w:rPr>
+          <w:rFonts w:ascii="Calibri" w:hAnsi="Calibri" w:eastAsia="Calibri" w:cs="Calibri"/>
+          <w:noProof w:val="0"/>
+          <w:sz w:val="22"/>
+          <w:szCs w:val="22"/>
+          <w:lang w:val="en-US"/>
+        </w:rPr>
+        <w:t>65 minute30        U125</w:t>
+      </w:r>
+    </w:p>
+    <w:p/>
+    <w:p>
+      <w:r>
+        <w:rPr>
+          <w:rFonts w:ascii="Calibri" w:hAnsi="Calibri" w:eastAsia="Calibri" w:cs="Calibri"/>
+          <w:noProof w:val="0"/>
+          <w:sz w:val="22"/>
+          <w:szCs w:val="22"/>
+          <w:lang w:val="en-US"/>
+        </w:rPr>
+        <w:t>$U132</w:t>
+      </w:r>
+    </w:p>
+    <w:p>
+      <w:r>
+        <w:rPr>
+          <w:rFonts w:ascii="Calibri" w:hAnsi="Calibri" w:eastAsia="Calibri" w:cs="Calibri"/>
+          <w:noProof w:val="0"/>
+          <w:sz w:val="22"/>
+          <w:szCs w:val="22"/>
+          <w:lang w:val="en-US"/>
+        </w:rPr>
+        <w:t xml:space="preserve">     minute labanimalid</w:t>
+      </w:r>
+    </w:p>
+    <w:p>
+      <w:r>
+        <w:rPr>
+          <w:rFonts w:ascii="Calibri" w:hAnsi="Calibri" w:eastAsia="Calibri" w:cs="Calibri"/>
+          <w:noProof w:val="0"/>
+          <w:sz w:val="22"/>
+          <w:szCs w:val="22"/>
+          <w:lang w:val="en-US"/>
+        </w:rPr>
+        <w:t>66 minute30        U132</w:t>
+      </w:r>
+    </w:p>
+    <w:p/>
+    <w:p>
+      <w:r>
+        <w:rPr>
+          <w:rFonts w:ascii="Calibri" w:hAnsi="Calibri" w:eastAsia="Calibri" w:cs="Calibri"/>
+          <w:noProof w:val="0"/>
+          <w:sz w:val="22"/>
+          <w:szCs w:val="22"/>
+          <w:lang w:val="en-US"/>
+        </w:rPr>
+        <w:t>$U133</w:t>
+      </w:r>
+    </w:p>
+    <w:p>
+      <w:r>
+        <w:rPr>
+          <w:rFonts w:ascii="Calibri" w:hAnsi="Calibri" w:eastAsia="Calibri" w:cs="Calibri"/>
+          <w:noProof w:val="0"/>
+          <w:sz w:val="22"/>
+          <w:szCs w:val="22"/>
+          <w:lang w:val="en-US"/>
+        </w:rPr>
+        <w:t xml:space="preserve">     minute labanimalid</w:t>
+      </w:r>
+    </w:p>
+    <w:p>
+      <w:r>
+        <w:rPr>
+          <w:rFonts w:ascii="Calibri" w:hAnsi="Calibri" w:eastAsia="Calibri" w:cs="Calibri"/>
+          <w:noProof w:val="0"/>
+          <w:sz w:val="22"/>
+          <w:szCs w:val="22"/>
+          <w:lang w:val="en-US"/>
+        </w:rPr>
+        <w:t>67 minute30        U133</w:t>
+      </w:r>
+    </w:p>
+    <w:p/>
+    <w:p>
+      <w:r>
+        <w:rPr>
+          <w:rFonts w:ascii="Calibri" w:hAnsi="Calibri" w:eastAsia="Calibri" w:cs="Calibri"/>
+          <w:noProof w:val="0"/>
+          <w:sz w:val="22"/>
+          <w:szCs w:val="22"/>
+          <w:lang w:val="en-US"/>
+        </w:rPr>
+        <w:t>$U134</w:t>
+      </w:r>
+    </w:p>
+    <w:p>
+      <w:r>
+        <w:rPr>
+          <w:rFonts w:ascii="Calibri" w:hAnsi="Calibri" w:eastAsia="Calibri" w:cs="Calibri"/>
+          <w:noProof w:val="0"/>
+          <w:sz w:val="22"/>
+          <w:szCs w:val="22"/>
+          <w:lang w:val="en-US"/>
+        </w:rPr>
+        <w:t xml:space="preserve">     minute labanimalid</w:t>
+      </w:r>
+    </w:p>
+    <w:p>
+      <w:r>
+        <w:rPr>
+          <w:rFonts w:ascii="Calibri" w:hAnsi="Calibri" w:eastAsia="Calibri" w:cs="Calibri"/>
+          <w:noProof w:val="0"/>
+          <w:sz w:val="22"/>
+          <w:szCs w:val="22"/>
+          <w:lang w:val="en-US"/>
+        </w:rPr>
+        <w:t>68 minute30        U134</w:t>
+      </w:r>
+    </w:p>
+    <w:p/>
+    <w:p>
+      <w:r>
+        <w:rPr>
+          <w:rFonts w:ascii="Calibri" w:hAnsi="Calibri" w:eastAsia="Calibri" w:cs="Calibri"/>
+          <w:noProof w:val="0"/>
+          <w:sz w:val="22"/>
+          <w:szCs w:val="22"/>
+          <w:lang w:val="en-US"/>
+        </w:rPr>
+        <w:t>$U145</w:t>
+      </w:r>
+    </w:p>
+    <w:p>
+      <w:r>
+        <w:rPr>
+          <w:rFonts w:ascii="Calibri" w:hAnsi="Calibri" w:eastAsia="Calibri" w:cs="Calibri"/>
+          <w:noProof w:val="0"/>
+          <w:sz w:val="22"/>
+          <w:szCs w:val="22"/>
+          <w:lang w:val="en-US"/>
+        </w:rPr>
+        <w:t xml:space="preserve">     minute labanimalid</w:t>
+      </w:r>
+    </w:p>
+    <w:p>
+      <w:r>
+        <w:rPr>
+          <w:rFonts w:ascii="Calibri" w:hAnsi="Calibri" w:eastAsia="Calibri" w:cs="Calibri"/>
+          <w:noProof w:val="0"/>
+          <w:sz w:val="22"/>
+          <w:szCs w:val="22"/>
+          <w:lang w:val="en-US"/>
+        </w:rPr>
+        <w:t>69 minute30        U145</w:t>
+      </w:r>
+    </w:p>
+    <w:p/>
+    <w:p>
+      <w:r>
+        <w:rPr>
+          <w:rFonts w:ascii="Calibri" w:hAnsi="Calibri" w:eastAsia="Calibri" w:cs="Calibri"/>
+          <w:noProof w:val="0"/>
+          <w:sz w:val="22"/>
+          <w:szCs w:val="22"/>
+          <w:lang w:val="en-US"/>
+        </w:rPr>
+        <w:t>$U18</w:t>
+      </w:r>
+    </w:p>
+    <w:p>
+      <w:r>
+        <w:rPr>
+          <w:rFonts w:ascii="Calibri" w:hAnsi="Calibri" w:eastAsia="Calibri" w:cs="Calibri"/>
+          <w:noProof w:val="0"/>
+          <w:sz w:val="22"/>
+          <w:szCs w:val="22"/>
+          <w:lang w:val="en-US"/>
+        </w:rPr>
+        <w:t xml:space="preserve">     minute labanimalid</w:t>
+      </w:r>
+    </w:p>
+    <w:p>
+      <w:r>
+        <w:rPr>
+          <w:rFonts w:ascii="Calibri" w:hAnsi="Calibri" w:eastAsia="Calibri" w:cs="Calibri"/>
+          <w:noProof w:val="0"/>
+          <w:sz w:val="22"/>
+          <w:szCs w:val="22"/>
+          <w:lang w:val="en-US"/>
+        </w:rPr>
+        <w:t>1   minute1         U18</w:t>
+      </w:r>
+    </w:p>
+    <w:p>
+      <w:r>
+        <w:rPr>
+          <w:rFonts w:ascii="Calibri" w:hAnsi="Calibri" w:eastAsia="Calibri" w:cs="Calibri"/>
+          <w:noProof w:val="0"/>
+          <w:sz w:val="22"/>
+          <w:szCs w:val="22"/>
+          <w:lang w:val="en-US"/>
+        </w:rPr>
+        <w:t>2   minute2         U18</w:t>
+      </w:r>
+    </w:p>
+    <w:p>
+      <w:r>
+        <w:rPr>
+          <w:rFonts w:ascii="Calibri" w:hAnsi="Calibri" w:eastAsia="Calibri" w:cs="Calibri"/>
+          <w:noProof w:val="0"/>
+          <w:sz w:val="22"/>
+          <w:szCs w:val="22"/>
+          <w:lang w:val="en-US"/>
+        </w:rPr>
+        <w:t>3   minute3         U18</w:t>
+      </w:r>
+    </w:p>
+    <w:p>
+      <w:r>
+        <w:rPr>
+          <w:rFonts w:ascii="Calibri" w:hAnsi="Calibri" w:eastAsia="Calibri" w:cs="Calibri"/>
+          <w:noProof w:val="0"/>
+          <w:sz w:val="22"/>
+          <w:szCs w:val="22"/>
+          <w:lang w:val="en-US"/>
+        </w:rPr>
+        <w:t>4   minute4         U18</w:t>
+      </w:r>
+    </w:p>
+    <w:p>
+      <w:r>
+        <w:rPr>
+          <w:rFonts w:ascii="Calibri" w:hAnsi="Calibri" w:eastAsia="Calibri" w:cs="Calibri"/>
+          <w:noProof w:val="0"/>
+          <w:sz w:val="22"/>
+          <w:szCs w:val="22"/>
+          <w:lang w:val="en-US"/>
+        </w:rPr>
+        <w:t>5   minute5         U18</w:t>
+      </w:r>
+    </w:p>
+    <w:p>
+      <w:r>
+        <w:rPr>
+          <w:rFonts w:ascii="Calibri" w:hAnsi="Calibri" w:eastAsia="Calibri" w:cs="Calibri"/>
+          <w:noProof w:val="0"/>
+          <w:sz w:val="22"/>
+          <w:szCs w:val="22"/>
+          <w:lang w:val="en-US"/>
+        </w:rPr>
+        <w:t>6   minute6         U18</w:t>
+      </w:r>
+    </w:p>
+    <w:p>
+      <w:r>
+        <w:rPr>
+          <w:rFonts w:ascii="Calibri" w:hAnsi="Calibri" w:eastAsia="Calibri" w:cs="Calibri"/>
+          <w:noProof w:val="0"/>
+          <w:sz w:val="22"/>
+          <w:szCs w:val="22"/>
+          <w:lang w:val="en-US"/>
+        </w:rPr>
+        <w:t>7   minute7         U18</w:t>
+      </w:r>
+    </w:p>
+    <w:p>
+      <w:r>
+        <w:rPr>
+          <w:rFonts w:ascii="Calibri" w:hAnsi="Calibri" w:eastAsia="Calibri" w:cs="Calibri"/>
+          <w:noProof w:val="0"/>
+          <w:sz w:val="22"/>
+          <w:szCs w:val="22"/>
+          <w:lang w:val="en-US"/>
+        </w:rPr>
+        <w:t>8   minute8         U18</w:t>
+      </w:r>
+    </w:p>
+    <w:p>
+      <w:r>
+        <w:rPr>
+          <w:rFonts w:ascii="Calibri" w:hAnsi="Calibri" w:eastAsia="Calibri" w:cs="Calibri"/>
+          <w:noProof w:val="0"/>
+          <w:sz w:val="22"/>
+          <w:szCs w:val="22"/>
+          <w:lang w:val="en-US"/>
+        </w:rPr>
+        <w:t>9   minute9         U18</w:t>
+      </w:r>
+    </w:p>
+    <w:p>
+      <w:r>
+        <w:rPr>
+          <w:rFonts w:ascii="Calibri" w:hAnsi="Calibri" w:eastAsia="Calibri" w:cs="Calibri"/>
+          <w:noProof w:val="0"/>
+          <w:sz w:val="22"/>
+          <w:szCs w:val="22"/>
+          <w:lang w:val="en-US"/>
+        </w:rPr>
+        <w:t>10 minute10         U18</w:t>
+      </w:r>
+    </w:p>
+    <w:p>
+      <w:r>
+        <w:rPr>
+          <w:rFonts w:ascii="Calibri" w:hAnsi="Calibri" w:eastAsia="Calibri" w:cs="Calibri"/>
+          <w:noProof w:val="0"/>
+          <w:sz w:val="22"/>
+          <w:szCs w:val="22"/>
+          <w:lang w:val="en-US"/>
+        </w:rPr>
+        <w:t>11 minute11         U18</w:t>
+      </w:r>
+    </w:p>
+    <w:p>
+      <w:r>
+        <w:rPr>
+          <w:rFonts w:ascii="Calibri" w:hAnsi="Calibri" w:eastAsia="Calibri" w:cs="Calibri"/>
+          <w:noProof w:val="0"/>
+          <w:sz w:val="22"/>
+          <w:szCs w:val="22"/>
+          <w:lang w:val="en-US"/>
+        </w:rPr>
+        <w:t>12 minute12         U18</w:t>
+      </w:r>
+    </w:p>
+    <w:p>
+      <w:r>
+        <w:rPr>
+          <w:rFonts w:ascii="Calibri" w:hAnsi="Calibri" w:eastAsia="Calibri" w:cs="Calibri"/>
+          <w:noProof w:val="0"/>
+          <w:sz w:val="22"/>
+          <w:szCs w:val="22"/>
+          <w:lang w:val="en-US"/>
+        </w:rPr>
+        <w:t>13 minute13         U18</w:t>
+      </w:r>
+    </w:p>
+    <w:p>
+      <w:r>
+        <w:rPr>
+          <w:rFonts w:ascii="Calibri" w:hAnsi="Calibri" w:eastAsia="Calibri" w:cs="Calibri"/>
+          <w:noProof w:val="0"/>
+          <w:sz w:val="22"/>
+          <w:szCs w:val="22"/>
+          <w:lang w:val="en-US"/>
+        </w:rPr>
+        <w:t>14 minute14         U18</w:t>
+      </w:r>
+    </w:p>
+    <w:p>
+      <w:r>
+        <w:rPr>
+          <w:rFonts w:ascii="Calibri" w:hAnsi="Calibri" w:eastAsia="Calibri" w:cs="Calibri"/>
+          <w:noProof w:val="0"/>
+          <w:sz w:val="22"/>
+          <w:szCs w:val="22"/>
+          <w:lang w:val="en-US"/>
+        </w:rPr>
+        <w:t>15 minute15         U18</w:t>
+      </w:r>
+    </w:p>
+    <w:p>
+      <w:r>
+        <w:rPr>
+          <w:rFonts w:ascii="Calibri" w:hAnsi="Calibri" w:eastAsia="Calibri" w:cs="Calibri"/>
+          <w:noProof w:val="0"/>
+          <w:sz w:val="22"/>
+          <w:szCs w:val="22"/>
+          <w:lang w:val="en-US"/>
+        </w:rPr>
+        <w:t>16 minute16         U18</w:t>
+      </w:r>
+    </w:p>
+    <w:p>
+      <w:r>
+        <w:rPr>
+          <w:rFonts w:ascii="Calibri" w:hAnsi="Calibri" w:eastAsia="Calibri" w:cs="Calibri"/>
+          <w:noProof w:val="0"/>
+          <w:sz w:val="22"/>
+          <w:szCs w:val="22"/>
+          <w:lang w:val="en-US"/>
+        </w:rPr>
+        <w:t>17 minute17         U18</w:t>
+      </w:r>
+    </w:p>
+    <w:p>
+      <w:r>
+        <w:rPr>
+          <w:rFonts w:ascii="Calibri" w:hAnsi="Calibri" w:eastAsia="Calibri" w:cs="Calibri"/>
+          <w:noProof w:val="0"/>
+          <w:sz w:val="22"/>
+          <w:szCs w:val="22"/>
+          <w:lang w:val="en-US"/>
+        </w:rPr>
+        <w:t>18 minute18         U18</w:t>
+      </w:r>
+    </w:p>
+    <w:p>
+      <w:r>
+        <w:rPr>
+          <w:rFonts w:ascii="Calibri" w:hAnsi="Calibri" w:eastAsia="Calibri" w:cs="Calibri"/>
+          <w:noProof w:val="0"/>
+          <w:sz w:val="22"/>
+          <w:szCs w:val="22"/>
+          <w:lang w:val="en-US"/>
+        </w:rPr>
+        <w:t>19 minute19         U18</w:t>
+      </w:r>
+    </w:p>
+    <w:p>
+      <w:r>
+        <w:rPr>
+          <w:rFonts w:ascii="Calibri" w:hAnsi="Calibri" w:eastAsia="Calibri" w:cs="Calibri"/>
+          <w:noProof w:val="0"/>
+          <w:sz w:val="22"/>
+          <w:szCs w:val="22"/>
+          <w:lang w:val="en-US"/>
+        </w:rPr>
+        <w:t>20 minute20         U18</w:t>
+      </w:r>
+    </w:p>
+    <w:p>
+      <w:r>
+        <w:rPr>
+          <w:rFonts w:ascii="Calibri" w:hAnsi="Calibri" w:eastAsia="Calibri" w:cs="Calibri"/>
+          <w:noProof w:val="0"/>
+          <w:sz w:val="22"/>
+          <w:szCs w:val="22"/>
+          <w:lang w:val="en-US"/>
+        </w:rPr>
+        <w:t>21 minute21         U18</w:t>
+      </w:r>
+    </w:p>
+    <w:p>
+      <w:r>
+        <w:rPr>
+          <w:rFonts w:ascii="Calibri" w:hAnsi="Calibri" w:eastAsia="Calibri" w:cs="Calibri"/>
+          <w:noProof w:val="0"/>
+          <w:sz w:val="22"/>
+          <w:szCs w:val="22"/>
+          <w:lang w:val="en-US"/>
+        </w:rPr>
+        <w:t>22 minute22         U18</w:t>
+      </w:r>
+    </w:p>
+    <w:p>
+      <w:r>
+        <w:rPr>
+          <w:rFonts w:ascii="Calibri" w:hAnsi="Calibri" w:eastAsia="Calibri" w:cs="Calibri"/>
+          <w:noProof w:val="0"/>
+          <w:sz w:val="22"/>
+          <w:szCs w:val="22"/>
+          <w:lang w:val="en-US"/>
+        </w:rPr>
+        <w:t>23 minute23         U18</w:t>
+      </w:r>
+    </w:p>
+    <w:p>
+      <w:r>
+        <w:rPr>
+          <w:rFonts w:ascii="Calibri" w:hAnsi="Calibri" w:eastAsia="Calibri" w:cs="Calibri"/>
+          <w:noProof w:val="0"/>
+          <w:sz w:val="22"/>
+          <w:szCs w:val="22"/>
+          <w:lang w:val="en-US"/>
+        </w:rPr>
+        <w:t>24 minute24         U18</w:t>
+      </w:r>
+    </w:p>
+    <w:p>
+      <w:r>
+        <w:rPr>
+          <w:rFonts w:ascii="Calibri" w:hAnsi="Calibri" w:eastAsia="Calibri" w:cs="Calibri"/>
+          <w:noProof w:val="0"/>
+          <w:sz w:val="22"/>
+          <w:szCs w:val="22"/>
+          <w:lang w:val="en-US"/>
+        </w:rPr>
+        <w:t>25 minute25         U18</w:t>
+      </w:r>
+    </w:p>
+    <w:p>
+      <w:r>
+        <w:rPr>
+          <w:rFonts w:ascii="Calibri" w:hAnsi="Calibri" w:eastAsia="Calibri" w:cs="Calibri"/>
+          <w:noProof w:val="0"/>
+          <w:sz w:val="22"/>
+          <w:szCs w:val="22"/>
+          <w:lang w:val="en-US"/>
+        </w:rPr>
+        <w:t>26 minute26         U18</w:t>
+      </w:r>
+    </w:p>
+    <w:p>
+      <w:r>
+        <w:rPr>
+          <w:rFonts w:ascii="Calibri" w:hAnsi="Calibri" w:eastAsia="Calibri" w:cs="Calibri"/>
+          <w:noProof w:val="0"/>
+          <w:sz w:val="22"/>
+          <w:szCs w:val="22"/>
+          <w:lang w:val="en-US"/>
+        </w:rPr>
+        <w:t>27 minute27         U18</w:t>
+      </w:r>
+    </w:p>
+    <w:p>
+      <w:r>
+        <w:rPr>
+          <w:rFonts w:ascii="Calibri" w:hAnsi="Calibri" w:eastAsia="Calibri" w:cs="Calibri"/>
+          <w:noProof w:val="0"/>
+          <w:sz w:val="22"/>
+          <w:szCs w:val="22"/>
+          <w:lang w:val="en-US"/>
+        </w:rPr>
+        <w:t>28 minute28         U18</w:t>
+      </w:r>
+    </w:p>
+    <w:p>
+      <w:r>
+        <w:rPr>
+          <w:rFonts w:ascii="Calibri" w:hAnsi="Calibri" w:eastAsia="Calibri" w:cs="Calibri"/>
+          <w:noProof w:val="0"/>
+          <w:sz w:val="22"/>
+          <w:szCs w:val="22"/>
+          <w:lang w:val="en-US"/>
+        </w:rPr>
+        <w:t>29 minute29         U18</w:t>
+      </w:r>
+    </w:p>
+    <w:p>
+      <w:r>
+        <w:rPr>
+          <w:rFonts w:ascii="Calibri" w:hAnsi="Calibri" w:eastAsia="Calibri" w:cs="Calibri"/>
+          <w:noProof w:val="0"/>
+          <w:sz w:val="22"/>
+          <w:szCs w:val="22"/>
+          <w:lang w:val="en-US"/>
+        </w:rPr>
+        <w:t>30 minute30         U18</w:t>
+      </w:r>
+    </w:p>
+    <w:p/>
+    <w:p>
+      <w:r>
+        <w:rPr>
+          <w:rFonts w:ascii="Calibri" w:hAnsi="Calibri" w:eastAsia="Calibri" w:cs="Calibri"/>
+          <w:noProof w:val="0"/>
+          <w:sz w:val="22"/>
+          <w:szCs w:val="22"/>
+          <w:lang w:val="en-US"/>
+        </w:rPr>
+        <w:t>$U184</w:t>
+      </w:r>
+    </w:p>
+    <w:p>
+      <w:r>
+        <w:rPr>
+          <w:rFonts w:ascii="Calibri" w:hAnsi="Calibri" w:eastAsia="Calibri" w:cs="Calibri"/>
+          <w:noProof w:val="0"/>
+          <w:sz w:val="22"/>
+          <w:szCs w:val="22"/>
+          <w:lang w:val="en-US"/>
+        </w:rPr>
+        <w:t xml:space="preserve">     minute labanimalid</w:t>
+      </w:r>
+    </w:p>
+    <w:p>
+      <w:r>
+        <w:rPr>
+          <w:rFonts w:ascii="Calibri" w:hAnsi="Calibri" w:eastAsia="Calibri" w:cs="Calibri"/>
+          <w:noProof w:val="0"/>
+          <w:sz w:val="22"/>
+          <w:szCs w:val="22"/>
+          <w:lang w:val="en-US"/>
+        </w:rPr>
+        <w:t>70 minute30        U184</w:t>
+      </w:r>
+    </w:p>
+    <w:p/>
+    <w:p>
+      <w:r>
+        <w:rPr>
+          <w:rFonts w:ascii="Calibri" w:hAnsi="Calibri" w:eastAsia="Calibri" w:cs="Calibri"/>
+          <w:noProof w:val="0"/>
+          <w:sz w:val="22"/>
+          <w:szCs w:val="22"/>
+          <w:lang w:val="en-US"/>
+        </w:rPr>
+        <w:t>$U311</w:t>
+      </w:r>
+    </w:p>
+    <w:p>
+      <w:r>
+        <w:rPr>
+          <w:rFonts w:ascii="Calibri" w:hAnsi="Calibri" w:eastAsia="Calibri" w:cs="Calibri"/>
+          <w:noProof w:val="0"/>
+          <w:sz w:val="22"/>
+          <w:szCs w:val="22"/>
+          <w:lang w:val="en-US"/>
+        </w:rPr>
+        <w:t xml:space="preserve">      minute labanimalid</w:t>
+      </w:r>
+    </w:p>
+    <w:p>
+      <w:r>
+        <w:rPr>
+          <w:rFonts w:ascii="Calibri" w:hAnsi="Calibri" w:eastAsia="Calibri" w:cs="Calibri"/>
+          <w:noProof w:val="0"/>
+          <w:sz w:val="22"/>
+          <w:szCs w:val="22"/>
+          <w:lang w:val="en-US"/>
+        </w:rPr>
+        <w:t>71   minute1        U311</w:t>
+      </w:r>
+    </w:p>
+    <w:p>
+      <w:r>
+        <w:rPr>
+          <w:rFonts w:ascii="Calibri" w:hAnsi="Calibri" w:eastAsia="Calibri" w:cs="Calibri"/>
+          <w:noProof w:val="0"/>
+          <w:sz w:val="22"/>
+          <w:szCs w:val="22"/>
+          <w:lang w:val="en-US"/>
+        </w:rPr>
+        <w:t>72   minute2        U311</w:t>
+      </w:r>
+    </w:p>
+    <w:p>
+      <w:r>
+        <w:rPr>
+          <w:rFonts w:ascii="Calibri" w:hAnsi="Calibri" w:eastAsia="Calibri" w:cs="Calibri"/>
+          <w:noProof w:val="0"/>
+          <w:sz w:val="22"/>
+          <w:szCs w:val="22"/>
+          <w:lang w:val="en-US"/>
+        </w:rPr>
+        <w:t>73   minute3        U311</w:t>
+      </w:r>
+    </w:p>
+    <w:p>
+      <w:r>
+        <w:rPr>
+          <w:rFonts w:ascii="Calibri" w:hAnsi="Calibri" w:eastAsia="Calibri" w:cs="Calibri"/>
+          <w:noProof w:val="0"/>
+          <w:sz w:val="22"/>
+          <w:szCs w:val="22"/>
+          <w:lang w:val="en-US"/>
+        </w:rPr>
+        <w:t>74   minute4        U311</w:t>
+      </w:r>
+    </w:p>
+    <w:p>
+      <w:r>
+        <w:rPr>
+          <w:rFonts w:ascii="Calibri" w:hAnsi="Calibri" w:eastAsia="Calibri" w:cs="Calibri"/>
+          <w:noProof w:val="0"/>
+          <w:sz w:val="22"/>
+          <w:szCs w:val="22"/>
+          <w:lang w:val="en-US"/>
+        </w:rPr>
+        <w:t>75   minute5        U311</w:t>
+      </w:r>
+    </w:p>
+    <w:p>
+      <w:r>
+        <w:rPr>
+          <w:rFonts w:ascii="Calibri" w:hAnsi="Calibri" w:eastAsia="Calibri" w:cs="Calibri"/>
+          <w:noProof w:val="0"/>
+          <w:sz w:val="22"/>
+          <w:szCs w:val="22"/>
+          <w:lang w:val="en-US"/>
+        </w:rPr>
+        <w:t>76   minute6        U311</w:t>
+      </w:r>
+    </w:p>
+    <w:p>
+      <w:r>
+        <w:rPr>
+          <w:rFonts w:ascii="Calibri" w:hAnsi="Calibri" w:eastAsia="Calibri" w:cs="Calibri"/>
+          <w:noProof w:val="0"/>
+          <w:sz w:val="22"/>
+          <w:szCs w:val="22"/>
+          <w:lang w:val="en-US"/>
+        </w:rPr>
+        <w:t>77   minute7        U311</w:t>
+      </w:r>
+    </w:p>
+    <w:p>
+      <w:r>
+        <w:rPr>
+          <w:rFonts w:ascii="Calibri" w:hAnsi="Calibri" w:eastAsia="Calibri" w:cs="Calibri"/>
+          <w:noProof w:val="0"/>
+          <w:sz w:val="22"/>
+          <w:szCs w:val="22"/>
+          <w:lang w:val="en-US"/>
+        </w:rPr>
+        <w:t>78   minute8        U311</w:t>
+      </w:r>
+    </w:p>
+    <w:p>
+      <w:r>
+        <w:rPr>
+          <w:rFonts w:ascii="Calibri" w:hAnsi="Calibri" w:eastAsia="Calibri" w:cs="Calibri"/>
+          <w:noProof w:val="0"/>
+          <w:sz w:val="22"/>
+          <w:szCs w:val="22"/>
+          <w:lang w:val="en-US"/>
+        </w:rPr>
+        <w:t>79   minute9        U311</w:t>
+      </w:r>
+    </w:p>
+    <w:p>
+      <w:r>
+        <w:rPr>
+          <w:rFonts w:ascii="Calibri" w:hAnsi="Calibri" w:eastAsia="Calibri" w:cs="Calibri"/>
+          <w:noProof w:val="0"/>
+          <w:sz w:val="22"/>
+          <w:szCs w:val="22"/>
+          <w:lang w:val="en-US"/>
+        </w:rPr>
+        <w:t>80  minute10        U311</w:t>
+      </w:r>
+    </w:p>
+    <w:p>
+      <w:r>
+        <w:rPr>
+          <w:rFonts w:ascii="Calibri" w:hAnsi="Calibri" w:eastAsia="Calibri" w:cs="Calibri"/>
+          <w:noProof w:val="0"/>
+          <w:sz w:val="22"/>
+          <w:szCs w:val="22"/>
+          <w:lang w:val="en-US"/>
+        </w:rPr>
+        <w:t>81  minute11        U311</w:t>
+      </w:r>
+    </w:p>
+    <w:p>
+      <w:r>
+        <w:rPr>
+          <w:rFonts w:ascii="Calibri" w:hAnsi="Calibri" w:eastAsia="Calibri" w:cs="Calibri"/>
+          <w:noProof w:val="0"/>
+          <w:sz w:val="22"/>
+          <w:szCs w:val="22"/>
+          <w:lang w:val="en-US"/>
+        </w:rPr>
+        <w:t>82  minute12        U311</w:t>
+      </w:r>
+    </w:p>
+    <w:p>
+      <w:r>
+        <w:rPr>
+          <w:rFonts w:ascii="Calibri" w:hAnsi="Calibri" w:eastAsia="Calibri" w:cs="Calibri"/>
+          <w:noProof w:val="0"/>
+          <w:sz w:val="22"/>
+          <w:szCs w:val="22"/>
+          <w:lang w:val="en-US"/>
+        </w:rPr>
+        <w:t>83  minute13        U311</w:t>
+      </w:r>
+    </w:p>
+    <w:p>
+      <w:r>
+        <w:rPr>
+          <w:rFonts w:ascii="Calibri" w:hAnsi="Calibri" w:eastAsia="Calibri" w:cs="Calibri"/>
+          <w:noProof w:val="0"/>
+          <w:sz w:val="22"/>
+          <w:szCs w:val="22"/>
+          <w:lang w:val="en-US"/>
+        </w:rPr>
+        <w:t>84  minute14        U311</w:t>
+      </w:r>
+    </w:p>
+    <w:p>
+      <w:r>
+        <w:rPr>
+          <w:rFonts w:ascii="Calibri" w:hAnsi="Calibri" w:eastAsia="Calibri" w:cs="Calibri"/>
+          <w:noProof w:val="0"/>
+          <w:sz w:val="22"/>
+          <w:szCs w:val="22"/>
+          <w:lang w:val="en-US"/>
+        </w:rPr>
+        <w:t>85  minute15        U311</w:t>
+      </w:r>
+    </w:p>
+    <w:p>
+      <w:r>
+        <w:rPr>
+          <w:rFonts w:ascii="Calibri" w:hAnsi="Calibri" w:eastAsia="Calibri" w:cs="Calibri"/>
+          <w:noProof w:val="0"/>
+          <w:sz w:val="22"/>
+          <w:szCs w:val="22"/>
+          <w:lang w:val="en-US"/>
+        </w:rPr>
+        <w:t>86  minute16        U311</w:t>
+      </w:r>
+    </w:p>
+    <w:p>
+      <w:r>
+        <w:rPr>
+          <w:rFonts w:ascii="Calibri" w:hAnsi="Calibri" w:eastAsia="Calibri" w:cs="Calibri"/>
+          <w:noProof w:val="0"/>
+          <w:sz w:val="22"/>
+          <w:szCs w:val="22"/>
+          <w:lang w:val="en-US"/>
+        </w:rPr>
+        <w:t>87  minute17        U311</w:t>
+      </w:r>
+    </w:p>
+    <w:p>
+      <w:r>
+        <w:rPr>
+          <w:rFonts w:ascii="Calibri" w:hAnsi="Calibri" w:eastAsia="Calibri" w:cs="Calibri"/>
+          <w:noProof w:val="0"/>
+          <w:sz w:val="22"/>
+          <w:szCs w:val="22"/>
+          <w:lang w:val="en-US"/>
+        </w:rPr>
+        <w:t>88  minute18        U311</w:t>
+      </w:r>
+    </w:p>
+    <w:p>
+      <w:r>
+        <w:rPr>
+          <w:rFonts w:ascii="Calibri" w:hAnsi="Calibri" w:eastAsia="Calibri" w:cs="Calibri"/>
+          <w:noProof w:val="0"/>
+          <w:sz w:val="22"/>
+          <w:szCs w:val="22"/>
+          <w:lang w:val="en-US"/>
+        </w:rPr>
+        <w:t>89  minute19        U311</w:t>
+      </w:r>
+    </w:p>
+    <w:p>
+      <w:r>
+        <w:rPr>
+          <w:rFonts w:ascii="Calibri" w:hAnsi="Calibri" w:eastAsia="Calibri" w:cs="Calibri"/>
+          <w:noProof w:val="0"/>
+          <w:sz w:val="22"/>
+          <w:szCs w:val="22"/>
+          <w:lang w:val="en-US"/>
+        </w:rPr>
+        <w:t>90  minute20        U311</w:t>
+      </w:r>
+    </w:p>
+    <w:p>
+      <w:r>
+        <w:rPr>
+          <w:rFonts w:ascii="Calibri" w:hAnsi="Calibri" w:eastAsia="Calibri" w:cs="Calibri"/>
+          <w:noProof w:val="0"/>
+          <w:sz w:val="22"/>
+          <w:szCs w:val="22"/>
+          <w:lang w:val="en-US"/>
+        </w:rPr>
+        <w:t>91  minute21        U311</w:t>
+      </w:r>
+    </w:p>
+    <w:p>
+      <w:r>
+        <w:rPr>
+          <w:rFonts w:ascii="Calibri" w:hAnsi="Calibri" w:eastAsia="Calibri" w:cs="Calibri"/>
+          <w:noProof w:val="0"/>
+          <w:sz w:val="22"/>
+          <w:szCs w:val="22"/>
+          <w:lang w:val="en-US"/>
+        </w:rPr>
+        <w:t>92  minute22        U311</w:t>
+      </w:r>
+    </w:p>
+    <w:p>
+      <w:r>
+        <w:rPr>
+          <w:rFonts w:ascii="Calibri" w:hAnsi="Calibri" w:eastAsia="Calibri" w:cs="Calibri"/>
+          <w:noProof w:val="0"/>
+          <w:sz w:val="22"/>
+          <w:szCs w:val="22"/>
+          <w:lang w:val="en-US"/>
+        </w:rPr>
+        <w:t>93  minute23        U311</w:t>
+      </w:r>
+    </w:p>
+    <w:p>
+      <w:r>
+        <w:rPr>
+          <w:rFonts w:ascii="Calibri" w:hAnsi="Calibri" w:eastAsia="Calibri" w:cs="Calibri"/>
+          <w:noProof w:val="0"/>
+          <w:sz w:val="22"/>
+          <w:szCs w:val="22"/>
+          <w:lang w:val="en-US"/>
+        </w:rPr>
+        <w:t>94  minute24        U311</w:t>
+      </w:r>
+    </w:p>
+    <w:p>
+      <w:r>
+        <w:rPr>
+          <w:rFonts w:ascii="Calibri" w:hAnsi="Calibri" w:eastAsia="Calibri" w:cs="Calibri"/>
+          <w:noProof w:val="0"/>
+          <w:sz w:val="22"/>
+          <w:szCs w:val="22"/>
+          <w:lang w:val="en-US"/>
+        </w:rPr>
+        <w:t>95  minute25        U311</w:t>
+      </w:r>
+    </w:p>
+    <w:p>
+      <w:r>
+        <w:rPr>
+          <w:rFonts w:ascii="Calibri" w:hAnsi="Calibri" w:eastAsia="Calibri" w:cs="Calibri"/>
+          <w:noProof w:val="0"/>
+          <w:sz w:val="22"/>
+          <w:szCs w:val="22"/>
+          <w:lang w:val="en-US"/>
+        </w:rPr>
+        <w:t>96  minute26        U311</w:t>
+      </w:r>
+    </w:p>
+    <w:p>
+      <w:r>
+        <w:rPr>
+          <w:rFonts w:ascii="Calibri" w:hAnsi="Calibri" w:eastAsia="Calibri" w:cs="Calibri"/>
+          <w:noProof w:val="0"/>
+          <w:sz w:val="22"/>
+          <w:szCs w:val="22"/>
+          <w:lang w:val="en-US"/>
+        </w:rPr>
+        <w:t>97  minute27        U311</w:t>
+      </w:r>
+    </w:p>
+    <w:p>
+      <w:r>
+        <w:rPr>
+          <w:rFonts w:ascii="Calibri" w:hAnsi="Calibri" w:eastAsia="Calibri" w:cs="Calibri"/>
+          <w:noProof w:val="0"/>
+          <w:sz w:val="22"/>
+          <w:szCs w:val="22"/>
+          <w:lang w:val="en-US"/>
+        </w:rPr>
+        <w:t>98  minute28        U311</w:t>
+      </w:r>
+    </w:p>
+    <w:p>
+      <w:r>
+        <w:rPr>
+          <w:rFonts w:ascii="Calibri" w:hAnsi="Calibri" w:eastAsia="Calibri" w:cs="Calibri"/>
+          <w:noProof w:val="0"/>
+          <w:sz w:val="22"/>
+          <w:szCs w:val="22"/>
+          <w:lang w:val="en-US"/>
+        </w:rPr>
+        <w:t>99  minute29        U311</w:t>
+      </w:r>
+    </w:p>
+    <w:p>
+      <w:r>
+        <w:rPr>
+          <w:rFonts w:ascii="Calibri" w:hAnsi="Calibri" w:eastAsia="Calibri" w:cs="Calibri"/>
+          <w:noProof w:val="0"/>
+          <w:sz w:val="22"/>
+          <w:szCs w:val="22"/>
+          <w:lang w:val="en-US"/>
+        </w:rPr>
+        <w:t>100 minute30        U311</w:t>
+      </w:r>
+    </w:p>
+    <w:p/>
+    <w:p>
+      <w:r>
+        <w:rPr>
+          <w:rFonts w:ascii="Calibri" w:hAnsi="Calibri" w:eastAsia="Calibri" w:cs="Calibri"/>
+          <w:noProof w:val="0"/>
+          <w:sz w:val="22"/>
+          <w:szCs w:val="22"/>
+          <w:lang w:val="en-US"/>
+        </w:rPr>
+        <w:t>$U312</w:t>
+      </w:r>
+    </w:p>
+    <w:p>
+      <w:r>
+        <w:rPr>
+          <w:rFonts w:ascii="Calibri" w:hAnsi="Calibri" w:eastAsia="Calibri" w:cs="Calibri"/>
+          <w:noProof w:val="0"/>
+          <w:sz w:val="22"/>
+          <w:szCs w:val="22"/>
+          <w:lang w:val="en-US"/>
+        </w:rPr>
+        <w:t xml:space="preserve">      minute labanimalid</w:t>
+      </w:r>
+    </w:p>
+    <w:p>
+      <w:r>
+        <w:rPr>
+          <w:rFonts w:ascii="Calibri" w:hAnsi="Calibri" w:eastAsia="Calibri" w:cs="Calibri"/>
+          <w:noProof w:val="0"/>
+          <w:sz w:val="22"/>
+          <w:szCs w:val="22"/>
+          <w:lang w:val="en-US"/>
+        </w:rPr>
+        <w:t>101  minute1        U312</w:t>
+      </w:r>
+    </w:p>
+    <w:p>
+      <w:r>
+        <w:rPr>
+          <w:rFonts w:ascii="Calibri" w:hAnsi="Calibri" w:eastAsia="Calibri" w:cs="Calibri"/>
+          <w:noProof w:val="0"/>
+          <w:sz w:val="22"/>
+          <w:szCs w:val="22"/>
+          <w:lang w:val="en-US"/>
+        </w:rPr>
+        <w:t>102  minute2        U312</w:t>
+      </w:r>
+    </w:p>
+    <w:p>
+      <w:r>
+        <w:rPr>
+          <w:rFonts w:ascii="Calibri" w:hAnsi="Calibri" w:eastAsia="Calibri" w:cs="Calibri"/>
+          <w:noProof w:val="0"/>
+          <w:sz w:val="22"/>
+          <w:szCs w:val="22"/>
+          <w:lang w:val="en-US"/>
+        </w:rPr>
+        <w:t>103  minute3        U312</w:t>
+      </w:r>
+    </w:p>
+    <w:p>
+      <w:r>
+        <w:rPr>
+          <w:rFonts w:ascii="Calibri" w:hAnsi="Calibri" w:eastAsia="Calibri" w:cs="Calibri"/>
+          <w:noProof w:val="0"/>
+          <w:sz w:val="22"/>
+          <w:szCs w:val="22"/>
+          <w:lang w:val="en-US"/>
+        </w:rPr>
+        <w:t>104  minute5        U312</w:t>
+      </w:r>
+    </w:p>
+    <w:p>
+      <w:r>
+        <w:rPr>
+          <w:rFonts w:ascii="Calibri" w:hAnsi="Calibri" w:eastAsia="Calibri" w:cs="Calibri"/>
+          <w:noProof w:val="0"/>
+          <w:sz w:val="22"/>
+          <w:szCs w:val="22"/>
+          <w:lang w:val="en-US"/>
+        </w:rPr>
+        <w:t>105  minute6        U312</w:t>
+      </w:r>
+    </w:p>
+    <w:p>
+      <w:r>
+        <w:rPr>
+          <w:rFonts w:ascii="Calibri" w:hAnsi="Calibri" w:eastAsia="Calibri" w:cs="Calibri"/>
+          <w:noProof w:val="0"/>
+          <w:sz w:val="22"/>
+          <w:szCs w:val="22"/>
+          <w:lang w:val="en-US"/>
+        </w:rPr>
+        <w:t>106  minute8        U312</w:t>
+      </w:r>
+    </w:p>
+    <w:p>
+      <w:r>
+        <w:rPr>
+          <w:rFonts w:ascii="Calibri" w:hAnsi="Calibri" w:eastAsia="Calibri" w:cs="Calibri"/>
+          <w:noProof w:val="0"/>
+          <w:sz w:val="22"/>
+          <w:szCs w:val="22"/>
+          <w:lang w:val="en-US"/>
+        </w:rPr>
+        <w:t>107  minute9        U312</w:t>
+      </w:r>
+    </w:p>
+    <w:p>
+      <w:r>
+        <w:rPr>
+          <w:rFonts w:ascii="Calibri" w:hAnsi="Calibri" w:eastAsia="Calibri" w:cs="Calibri"/>
+          <w:noProof w:val="0"/>
+          <w:sz w:val="22"/>
+          <w:szCs w:val="22"/>
+          <w:lang w:val="en-US"/>
+        </w:rPr>
+        <w:t>108 minute10        U312</w:t>
+      </w:r>
+    </w:p>
+    <w:p>
+      <w:r>
+        <w:rPr>
+          <w:rFonts w:ascii="Calibri" w:hAnsi="Calibri" w:eastAsia="Calibri" w:cs="Calibri"/>
+          <w:noProof w:val="0"/>
+          <w:sz w:val="22"/>
+          <w:szCs w:val="22"/>
+          <w:lang w:val="en-US"/>
+        </w:rPr>
+        <w:t>109 minute11        U312</w:t>
+      </w:r>
+    </w:p>
+    <w:p>
+      <w:r>
+        <w:rPr>
+          <w:rFonts w:ascii="Calibri" w:hAnsi="Calibri" w:eastAsia="Calibri" w:cs="Calibri"/>
+          <w:noProof w:val="0"/>
+          <w:sz w:val="22"/>
+          <w:szCs w:val="22"/>
+          <w:lang w:val="en-US"/>
+        </w:rPr>
+        <w:t>110 minute13        U312</w:t>
+      </w:r>
+    </w:p>
+    <w:p>
+      <w:r>
+        <w:rPr>
+          <w:rFonts w:ascii="Calibri" w:hAnsi="Calibri" w:eastAsia="Calibri" w:cs="Calibri"/>
+          <w:noProof w:val="0"/>
+          <w:sz w:val="22"/>
+          <w:szCs w:val="22"/>
+          <w:lang w:val="en-US"/>
+        </w:rPr>
+        <w:t>111 minute14        U312</w:t>
+      </w:r>
+    </w:p>
+    <w:p>
+      <w:r>
+        <w:rPr>
+          <w:rFonts w:ascii="Calibri" w:hAnsi="Calibri" w:eastAsia="Calibri" w:cs="Calibri"/>
+          <w:noProof w:val="0"/>
+          <w:sz w:val="22"/>
+          <w:szCs w:val="22"/>
+          <w:lang w:val="en-US"/>
+        </w:rPr>
+        <w:t>112 minute15        U312</w:t>
+      </w:r>
+    </w:p>
+    <w:p>
+      <w:r>
+        <w:rPr>
+          <w:rFonts w:ascii="Calibri" w:hAnsi="Calibri" w:eastAsia="Calibri" w:cs="Calibri"/>
+          <w:noProof w:val="0"/>
+          <w:sz w:val="22"/>
+          <w:szCs w:val="22"/>
+          <w:lang w:val="en-US"/>
+        </w:rPr>
+        <w:t>113 minute16        U312</w:t>
+      </w:r>
+    </w:p>
+    <w:p>
+      <w:r>
+        <w:rPr>
+          <w:rFonts w:ascii="Calibri" w:hAnsi="Calibri" w:eastAsia="Calibri" w:cs="Calibri"/>
+          <w:noProof w:val="0"/>
+          <w:sz w:val="22"/>
+          <w:szCs w:val="22"/>
+          <w:lang w:val="en-US"/>
+        </w:rPr>
+        <w:t>114 minute17        U312</w:t>
+      </w:r>
+    </w:p>
+    <w:p>
+      <w:r>
+        <w:rPr>
+          <w:rFonts w:ascii="Calibri" w:hAnsi="Calibri" w:eastAsia="Calibri" w:cs="Calibri"/>
+          <w:noProof w:val="0"/>
+          <w:sz w:val="22"/>
+          <w:szCs w:val="22"/>
+          <w:lang w:val="en-US"/>
+        </w:rPr>
+        <w:t>115 minute18        U312</w:t>
+      </w:r>
+    </w:p>
+    <w:p>
+      <w:r>
+        <w:rPr>
+          <w:rFonts w:ascii="Calibri" w:hAnsi="Calibri" w:eastAsia="Calibri" w:cs="Calibri"/>
+          <w:noProof w:val="0"/>
+          <w:sz w:val="22"/>
+          <w:szCs w:val="22"/>
+          <w:lang w:val="en-US"/>
+        </w:rPr>
+        <w:t>116 minute19        U312</w:t>
+      </w:r>
+    </w:p>
+    <w:p>
+      <w:r>
+        <w:rPr>
+          <w:rFonts w:ascii="Calibri" w:hAnsi="Calibri" w:eastAsia="Calibri" w:cs="Calibri"/>
+          <w:noProof w:val="0"/>
+          <w:sz w:val="22"/>
+          <w:szCs w:val="22"/>
+          <w:lang w:val="en-US"/>
+        </w:rPr>
+        <w:t>117 minute21        U312</w:t>
+      </w:r>
+    </w:p>
+    <w:p>
+      <w:r>
+        <w:rPr>
+          <w:rFonts w:ascii="Calibri" w:hAnsi="Calibri" w:eastAsia="Calibri" w:cs="Calibri"/>
+          <w:noProof w:val="0"/>
+          <w:sz w:val="22"/>
+          <w:szCs w:val="22"/>
+          <w:lang w:val="en-US"/>
+        </w:rPr>
+        <w:t>118 minute22        U312</w:t>
+      </w:r>
+    </w:p>
+    <w:p>
+      <w:r>
+        <w:rPr>
+          <w:rFonts w:ascii="Calibri" w:hAnsi="Calibri" w:eastAsia="Calibri" w:cs="Calibri"/>
+          <w:noProof w:val="0"/>
+          <w:sz w:val="22"/>
+          <w:szCs w:val="22"/>
+          <w:lang w:val="en-US"/>
+        </w:rPr>
+        <w:t>119 minute23        U312</w:t>
+      </w:r>
+    </w:p>
+    <w:p>
+      <w:r>
+        <w:rPr>
+          <w:rFonts w:ascii="Calibri" w:hAnsi="Calibri" w:eastAsia="Calibri" w:cs="Calibri"/>
+          <w:noProof w:val="0"/>
+          <w:sz w:val="22"/>
+          <w:szCs w:val="22"/>
+          <w:lang w:val="en-US"/>
+        </w:rPr>
+        <w:t>120 minute24        U312</w:t>
+      </w:r>
+    </w:p>
+    <w:p>
+      <w:r>
+        <w:rPr>
+          <w:rFonts w:ascii="Calibri" w:hAnsi="Calibri" w:eastAsia="Calibri" w:cs="Calibri"/>
+          <w:noProof w:val="0"/>
+          <w:sz w:val="22"/>
+          <w:szCs w:val="22"/>
+          <w:lang w:val="en-US"/>
+        </w:rPr>
+        <w:t>121 minute25        U312</w:t>
+      </w:r>
+    </w:p>
+    <w:p>
+      <w:r>
+        <w:rPr>
+          <w:rFonts w:ascii="Calibri" w:hAnsi="Calibri" w:eastAsia="Calibri" w:cs="Calibri"/>
+          <w:noProof w:val="0"/>
+          <w:sz w:val="22"/>
+          <w:szCs w:val="22"/>
+          <w:lang w:val="en-US"/>
+        </w:rPr>
+        <w:t>122 minute26        U312</w:t>
+      </w:r>
+    </w:p>
+    <w:p>
+      <w:r>
+        <w:rPr>
+          <w:rFonts w:ascii="Calibri" w:hAnsi="Calibri" w:eastAsia="Calibri" w:cs="Calibri"/>
+          <w:noProof w:val="0"/>
+          <w:sz w:val="22"/>
+          <w:szCs w:val="22"/>
+          <w:lang w:val="en-US"/>
+        </w:rPr>
+        <w:t>123 minute27        U312</w:t>
+      </w:r>
+    </w:p>
+    <w:p>
+      <w:r>
+        <w:rPr>
+          <w:rFonts w:ascii="Calibri" w:hAnsi="Calibri" w:eastAsia="Calibri" w:cs="Calibri"/>
+          <w:noProof w:val="0"/>
+          <w:sz w:val="22"/>
+          <w:szCs w:val="22"/>
+          <w:lang w:val="en-US"/>
+        </w:rPr>
+        <w:t>124 minute29        U312</w:t>
+      </w:r>
+    </w:p>
+    <w:p/>
+    <w:p>
+      <w:r>
+        <w:rPr>
+          <w:rFonts w:ascii="Calibri" w:hAnsi="Calibri" w:eastAsia="Calibri" w:cs="Calibri"/>
+          <w:noProof w:val="0"/>
+          <w:sz w:val="22"/>
+          <w:szCs w:val="22"/>
+          <w:lang w:val="en-US"/>
+        </w:rPr>
+        <w:t>$U315</w:t>
+      </w:r>
+    </w:p>
+    <w:p>
+      <w:r>
+        <w:rPr>
+          <w:rFonts w:ascii="Calibri" w:hAnsi="Calibri" w:eastAsia="Calibri" w:cs="Calibri"/>
+          <w:noProof w:val="0"/>
+          <w:sz w:val="22"/>
+          <w:szCs w:val="22"/>
+          <w:lang w:val="en-US"/>
+        </w:rPr>
+        <w:t xml:space="preserve">      minute labanimalid</w:t>
+      </w:r>
+    </w:p>
+    <w:p>
+      <w:r>
+        <w:rPr>
+          <w:rFonts w:ascii="Calibri" w:hAnsi="Calibri" w:eastAsia="Calibri" w:cs="Calibri"/>
+          <w:noProof w:val="0"/>
+          <w:sz w:val="22"/>
+          <w:szCs w:val="22"/>
+          <w:lang w:val="en-US"/>
+        </w:rPr>
+        <w:t>125  minute2        U315</w:t>
+      </w:r>
+    </w:p>
+    <w:p>
+      <w:r>
+        <w:rPr>
+          <w:rFonts w:ascii="Calibri" w:hAnsi="Calibri" w:eastAsia="Calibri" w:cs="Calibri"/>
+          <w:noProof w:val="0"/>
+          <w:sz w:val="22"/>
+          <w:szCs w:val="22"/>
+          <w:lang w:val="en-US"/>
+        </w:rPr>
+        <w:t>126  minute3        U315</w:t>
+      </w:r>
+    </w:p>
+    <w:p>
+      <w:r>
+        <w:rPr>
+          <w:rFonts w:ascii="Calibri" w:hAnsi="Calibri" w:eastAsia="Calibri" w:cs="Calibri"/>
+          <w:noProof w:val="0"/>
+          <w:sz w:val="22"/>
+          <w:szCs w:val="22"/>
+          <w:lang w:val="en-US"/>
+        </w:rPr>
+        <w:t>127  minute4        U315</w:t>
+      </w:r>
+    </w:p>
+    <w:p>
+      <w:r>
+        <w:rPr>
+          <w:rFonts w:ascii="Calibri" w:hAnsi="Calibri" w:eastAsia="Calibri" w:cs="Calibri"/>
+          <w:noProof w:val="0"/>
+          <w:sz w:val="22"/>
+          <w:szCs w:val="22"/>
+          <w:lang w:val="en-US"/>
+        </w:rPr>
+        <w:t>128  minute5        U315</w:t>
+      </w:r>
+    </w:p>
+    <w:p>
+      <w:r>
+        <w:rPr>
+          <w:rFonts w:ascii="Calibri" w:hAnsi="Calibri" w:eastAsia="Calibri" w:cs="Calibri"/>
+          <w:noProof w:val="0"/>
+          <w:sz w:val="22"/>
+          <w:szCs w:val="22"/>
+          <w:lang w:val="en-US"/>
+        </w:rPr>
+        <w:t>129  minute6        U315</w:t>
+      </w:r>
+    </w:p>
+    <w:p>
+      <w:r>
+        <w:rPr>
+          <w:rFonts w:ascii="Calibri" w:hAnsi="Calibri" w:eastAsia="Calibri" w:cs="Calibri"/>
+          <w:noProof w:val="0"/>
+          <w:sz w:val="22"/>
+          <w:szCs w:val="22"/>
+          <w:lang w:val="en-US"/>
+        </w:rPr>
+        <w:t>130  minute7        U315</w:t>
+      </w:r>
+    </w:p>
+    <w:p>
+      <w:r>
+        <w:rPr>
+          <w:rFonts w:ascii="Calibri" w:hAnsi="Calibri" w:eastAsia="Calibri" w:cs="Calibri"/>
+          <w:noProof w:val="0"/>
+          <w:sz w:val="22"/>
+          <w:szCs w:val="22"/>
+          <w:lang w:val="en-US"/>
+        </w:rPr>
+        <w:t>131  minute8        U315</w:t>
+      </w:r>
+    </w:p>
+    <w:p>
+      <w:r>
+        <w:rPr>
+          <w:rFonts w:ascii="Calibri" w:hAnsi="Calibri" w:eastAsia="Calibri" w:cs="Calibri"/>
+          <w:noProof w:val="0"/>
+          <w:sz w:val="22"/>
+          <w:szCs w:val="22"/>
+          <w:lang w:val="en-US"/>
+        </w:rPr>
+        <w:t>132  minute9        U315</w:t>
+      </w:r>
+    </w:p>
+    <w:p>
+      <w:r>
+        <w:rPr>
+          <w:rFonts w:ascii="Calibri" w:hAnsi="Calibri" w:eastAsia="Calibri" w:cs="Calibri"/>
+          <w:noProof w:val="0"/>
+          <w:sz w:val="22"/>
+          <w:szCs w:val="22"/>
+          <w:lang w:val="en-US"/>
+        </w:rPr>
+        <w:t>133 minute11        U315</w:t>
+      </w:r>
+    </w:p>
+    <w:p>
+      <w:r>
+        <w:rPr>
+          <w:rFonts w:ascii="Calibri" w:hAnsi="Calibri" w:eastAsia="Calibri" w:cs="Calibri"/>
+          <w:noProof w:val="0"/>
+          <w:sz w:val="22"/>
+          <w:szCs w:val="22"/>
+          <w:lang w:val="en-US"/>
+        </w:rPr>
+        <w:t>134 minute12        U315</w:t>
+      </w:r>
+    </w:p>
+    <w:p>
+      <w:r>
+        <w:rPr>
+          <w:rFonts w:ascii="Calibri" w:hAnsi="Calibri" w:eastAsia="Calibri" w:cs="Calibri"/>
+          <w:noProof w:val="0"/>
+          <w:sz w:val="22"/>
+          <w:szCs w:val="22"/>
+          <w:lang w:val="en-US"/>
+        </w:rPr>
+        <w:t>135 minute13        U315</w:t>
+      </w:r>
+    </w:p>
+    <w:p>
+      <w:r>
+        <w:rPr>
+          <w:rFonts w:ascii="Calibri" w:hAnsi="Calibri" w:eastAsia="Calibri" w:cs="Calibri"/>
+          <w:noProof w:val="0"/>
+          <w:sz w:val="22"/>
+          <w:szCs w:val="22"/>
+          <w:lang w:val="en-US"/>
+        </w:rPr>
+        <w:t>136 minute14        U315</w:t>
+      </w:r>
+    </w:p>
+    <w:p>
+      <w:r>
+        <w:rPr>
+          <w:rFonts w:ascii="Calibri" w:hAnsi="Calibri" w:eastAsia="Calibri" w:cs="Calibri"/>
+          <w:noProof w:val="0"/>
+          <w:sz w:val="22"/>
+          <w:szCs w:val="22"/>
+          <w:lang w:val="en-US"/>
+        </w:rPr>
+        <w:t>137 minute15        U315</w:t>
+      </w:r>
+    </w:p>
+    <w:p>
+      <w:r>
+        <w:rPr>
+          <w:rFonts w:ascii="Calibri" w:hAnsi="Calibri" w:eastAsia="Calibri" w:cs="Calibri"/>
+          <w:noProof w:val="0"/>
+          <w:sz w:val="22"/>
+          <w:szCs w:val="22"/>
+          <w:lang w:val="en-US"/>
+        </w:rPr>
+        <w:t>138 minute16        U315</w:t>
+      </w:r>
+    </w:p>
+    <w:p>
+      <w:r>
+        <w:rPr>
+          <w:rFonts w:ascii="Calibri" w:hAnsi="Calibri" w:eastAsia="Calibri" w:cs="Calibri"/>
+          <w:noProof w:val="0"/>
+          <w:sz w:val="22"/>
+          <w:szCs w:val="22"/>
+          <w:lang w:val="en-US"/>
+        </w:rPr>
+        <w:t>139 minute17        U315</w:t>
+      </w:r>
+    </w:p>
+    <w:p>
+      <w:r>
+        <w:rPr>
+          <w:rFonts w:ascii="Calibri" w:hAnsi="Calibri" w:eastAsia="Calibri" w:cs="Calibri"/>
+          <w:noProof w:val="0"/>
+          <w:sz w:val="22"/>
+          <w:szCs w:val="22"/>
+          <w:lang w:val="en-US"/>
+        </w:rPr>
+        <w:t>140 minute18        U315</w:t>
+      </w:r>
+    </w:p>
+    <w:p>
+      <w:r>
+        <w:rPr>
+          <w:rFonts w:ascii="Calibri" w:hAnsi="Calibri" w:eastAsia="Calibri" w:cs="Calibri"/>
+          <w:noProof w:val="0"/>
+          <w:sz w:val="22"/>
+          <w:szCs w:val="22"/>
+          <w:lang w:val="en-US"/>
+        </w:rPr>
+        <w:t>141 minute19        U315</w:t>
+      </w:r>
+    </w:p>
+    <w:p>
+      <w:r>
+        <w:rPr>
+          <w:rFonts w:ascii="Calibri" w:hAnsi="Calibri" w:eastAsia="Calibri" w:cs="Calibri"/>
+          <w:noProof w:val="0"/>
+          <w:sz w:val="22"/>
+          <w:szCs w:val="22"/>
+          <w:lang w:val="en-US"/>
+        </w:rPr>
+        <w:t>142 minute20        U315</w:t>
+      </w:r>
+    </w:p>
+    <w:p>
+      <w:r>
+        <w:rPr>
+          <w:rFonts w:ascii="Calibri" w:hAnsi="Calibri" w:eastAsia="Calibri" w:cs="Calibri"/>
+          <w:noProof w:val="0"/>
+          <w:sz w:val="22"/>
+          <w:szCs w:val="22"/>
+          <w:lang w:val="en-US"/>
+        </w:rPr>
+        <w:t>143 minute21        U315</w:t>
+      </w:r>
+    </w:p>
+    <w:p>
+      <w:r>
+        <w:rPr>
+          <w:rFonts w:ascii="Calibri" w:hAnsi="Calibri" w:eastAsia="Calibri" w:cs="Calibri"/>
+          <w:noProof w:val="0"/>
+          <w:sz w:val="22"/>
+          <w:szCs w:val="22"/>
+          <w:lang w:val="en-US"/>
+        </w:rPr>
+        <w:t>144 minute22        U315</w:t>
+      </w:r>
+    </w:p>
+    <w:p>
+      <w:r>
+        <w:rPr>
+          <w:rFonts w:ascii="Calibri" w:hAnsi="Calibri" w:eastAsia="Calibri" w:cs="Calibri"/>
+          <w:noProof w:val="0"/>
+          <w:sz w:val="22"/>
+          <w:szCs w:val="22"/>
+          <w:lang w:val="en-US"/>
+        </w:rPr>
+        <w:t>145 minute23        U315</w:t>
+      </w:r>
+    </w:p>
+    <w:p>
+      <w:r>
+        <w:rPr>
+          <w:rFonts w:ascii="Calibri" w:hAnsi="Calibri" w:eastAsia="Calibri" w:cs="Calibri"/>
+          <w:noProof w:val="0"/>
+          <w:sz w:val="22"/>
+          <w:szCs w:val="22"/>
+          <w:lang w:val="en-US"/>
+        </w:rPr>
+        <w:t>146 minute24        U315</w:t>
+      </w:r>
+    </w:p>
+    <w:p>
+      <w:r>
+        <w:rPr>
+          <w:rFonts w:ascii="Calibri" w:hAnsi="Calibri" w:eastAsia="Calibri" w:cs="Calibri"/>
+          <w:noProof w:val="0"/>
+          <w:sz w:val="22"/>
+          <w:szCs w:val="22"/>
+          <w:lang w:val="en-US"/>
+        </w:rPr>
+        <w:t>147 minute25        U315</w:t>
+      </w:r>
+    </w:p>
+    <w:p>
+      <w:r>
+        <w:rPr>
+          <w:rFonts w:ascii="Calibri" w:hAnsi="Calibri" w:eastAsia="Calibri" w:cs="Calibri"/>
+          <w:noProof w:val="0"/>
+          <w:sz w:val="22"/>
+          <w:szCs w:val="22"/>
+          <w:lang w:val="en-US"/>
+        </w:rPr>
+        <w:t>148 minute26        U315</w:t>
+      </w:r>
+    </w:p>
+    <w:p>
+      <w:r>
+        <w:rPr>
+          <w:rFonts w:ascii="Calibri" w:hAnsi="Calibri" w:eastAsia="Calibri" w:cs="Calibri"/>
+          <w:noProof w:val="0"/>
+          <w:sz w:val="22"/>
+          <w:szCs w:val="22"/>
+          <w:lang w:val="en-US"/>
+        </w:rPr>
+        <w:t>149 minute27        U315</w:t>
+      </w:r>
+    </w:p>
+    <w:p>
+      <w:r>
+        <w:rPr>
+          <w:rFonts w:ascii="Calibri" w:hAnsi="Calibri" w:eastAsia="Calibri" w:cs="Calibri"/>
+          <w:noProof w:val="0"/>
+          <w:sz w:val="22"/>
+          <w:szCs w:val="22"/>
+          <w:lang w:val="en-US"/>
+        </w:rPr>
+        <w:t>150 minute28        U315</w:t>
+      </w:r>
+    </w:p>
+    <w:p>
+      <w:r>
+        <w:rPr>
+          <w:rFonts w:ascii="Calibri" w:hAnsi="Calibri" w:eastAsia="Calibri" w:cs="Calibri"/>
+          <w:noProof w:val="0"/>
+          <w:sz w:val="22"/>
+          <w:szCs w:val="22"/>
+          <w:lang w:val="en-US"/>
+        </w:rPr>
+        <w:t>151 minute30        U315</w:t>
+      </w:r>
+    </w:p>
+    <w:p/>
+    <w:p>
+      <w:r>
+        <w:rPr>
+          <w:rFonts w:ascii="Calibri" w:hAnsi="Calibri" w:eastAsia="Calibri" w:cs="Calibri"/>
+          <w:noProof w:val="0"/>
+          <w:sz w:val="22"/>
+          <w:szCs w:val="22"/>
+          <w:lang w:val="en-US"/>
+        </w:rPr>
+        <w:t>$U323</w:t>
+      </w:r>
+    </w:p>
+    <w:p>
+      <w:r>
+        <w:rPr>
+          <w:rFonts w:ascii="Calibri" w:hAnsi="Calibri" w:eastAsia="Calibri" w:cs="Calibri"/>
+          <w:noProof w:val="0"/>
+          <w:sz w:val="22"/>
+          <w:szCs w:val="22"/>
+          <w:lang w:val="en-US"/>
+        </w:rPr>
+        <w:t xml:space="preserve">      minute labanimalid</w:t>
+      </w:r>
+    </w:p>
+    <w:p>
+      <w:r>
+        <w:rPr>
+          <w:rFonts w:ascii="Calibri" w:hAnsi="Calibri" w:eastAsia="Calibri" w:cs="Calibri"/>
+          <w:noProof w:val="0"/>
+          <w:sz w:val="22"/>
+          <w:szCs w:val="22"/>
+          <w:lang w:val="en-US"/>
+        </w:rPr>
+        <w:t>152  minute1        U323</w:t>
+      </w:r>
+    </w:p>
+    <w:p>
+      <w:r>
+        <w:rPr>
+          <w:rFonts w:ascii="Calibri" w:hAnsi="Calibri" w:eastAsia="Calibri" w:cs="Calibri"/>
+          <w:noProof w:val="0"/>
+          <w:sz w:val="22"/>
+          <w:szCs w:val="22"/>
+          <w:lang w:val="en-US"/>
+        </w:rPr>
+        <w:t>153  minute2        U323</w:t>
+      </w:r>
+    </w:p>
+    <w:p>
+      <w:r>
+        <w:rPr>
+          <w:rFonts w:ascii="Calibri" w:hAnsi="Calibri" w:eastAsia="Calibri" w:cs="Calibri"/>
+          <w:noProof w:val="0"/>
+          <w:sz w:val="22"/>
+          <w:szCs w:val="22"/>
+          <w:lang w:val="en-US"/>
+        </w:rPr>
+        <w:t>154  minute3        U323</w:t>
+      </w:r>
+    </w:p>
+    <w:p>
+      <w:r>
+        <w:rPr>
+          <w:rFonts w:ascii="Calibri" w:hAnsi="Calibri" w:eastAsia="Calibri" w:cs="Calibri"/>
+          <w:noProof w:val="0"/>
+          <w:sz w:val="22"/>
+          <w:szCs w:val="22"/>
+          <w:lang w:val="en-US"/>
+        </w:rPr>
+        <w:t>155  minute4        U323</w:t>
+      </w:r>
+    </w:p>
+    <w:p>
+      <w:r>
+        <w:rPr>
+          <w:rFonts w:ascii="Calibri" w:hAnsi="Calibri" w:eastAsia="Calibri" w:cs="Calibri"/>
+          <w:noProof w:val="0"/>
+          <w:sz w:val="22"/>
+          <w:szCs w:val="22"/>
+          <w:lang w:val="en-US"/>
+        </w:rPr>
+        <w:t>156  minute5        U323</w:t>
+      </w:r>
+    </w:p>
+    <w:p>
+      <w:r>
+        <w:rPr>
+          <w:rFonts w:ascii="Calibri" w:hAnsi="Calibri" w:eastAsia="Calibri" w:cs="Calibri"/>
+          <w:noProof w:val="0"/>
+          <w:sz w:val="22"/>
+          <w:szCs w:val="22"/>
+          <w:lang w:val="en-US"/>
+        </w:rPr>
+        <w:t>157  minute6        U323</w:t>
+      </w:r>
+    </w:p>
+    <w:p>
+      <w:r>
+        <w:rPr>
+          <w:rFonts w:ascii="Calibri" w:hAnsi="Calibri" w:eastAsia="Calibri" w:cs="Calibri"/>
+          <w:noProof w:val="0"/>
+          <w:sz w:val="22"/>
+          <w:szCs w:val="22"/>
+          <w:lang w:val="en-US"/>
+        </w:rPr>
+        <w:t>158  minute8        U323</w:t>
+      </w:r>
+    </w:p>
+    <w:p>
+      <w:r>
+        <w:rPr>
+          <w:rFonts w:ascii="Calibri" w:hAnsi="Calibri" w:eastAsia="Calibri" w:cs="Calibri"/>
+          <w:noProof w:val="0"/>
+          <w:sz w:val="22"/>
+          <w:szCs w:val="22"/>
+          <w:lang w:val="en-US"/>
+        </w:rPr>
+        <w:t>159  minute9        U323</w:t>
+      </w:r>
+    </w:p>
+    <w:p>
+      <w:r>
+        <w:rPr>
+          <w:rFonts w:ascii="Calibri" w:hAnsi="Calibri" w:eastAsia="Calibri" w:cs="Calibri"/>
+          <w:noProof w:val="0"/>
+          <w:sz w:val="22"/>
+          <w:szCs w:val="22"/>
+          <w:lang w:val="en-US"/>
+        </w:rPr>
+        <w:t>160 minute10        U323</w:t>
+      </w:r>
+    </w:p>
+    <w:p>
+      <w:r>
+        <w:rPr>
+          <w:rFonts w:ascii="Calibri" w:hAnsi="Calibri" w:eastAsia="Calibri" w:cs="Calibri"/>
+          <w:noProof w:val="0"/>
+          <w:sz w:val="22"/>
+          <w:szCs w:val="22"/>
+          <w:lang w:val="en-US"/>
+        </w:rPr>
+        <w:t>161 minute11        U323</w:t>
+      </w:r>
+    </w:p>
+    <w:p>
+      <w:r>
+        <w:rPr>
+          <w:rFonts w:ascii="Calibri" w:hAnsi="Calibri" w:eastAsia="Calibri" w:cs="Calibri"/>
+          <w:noProof w:val="0"/>
+          <w:sz w:val="22"/>
+          <w:szCs w:val="22"/>
+          <w:lang w:val="en-US"/>
+        </w:rPr>
+        <w:t>162 minute12        U323</w:t>
+      </w:r>
+    </w:p>
+    <w:p>
+      <w:r>
+        <w:rPr>
+          <w:rFonts w:ascii="Calibri" w:hAnsi="Calibri" w:eastAsia="Calibri" w:cs="Calibri"/>
+          <w:noProof w:val="0"/>
+          <w:sz w:val="22"/>
+          <w:szCs w:val="22"/>
+          <w:lang w:val="en-US"/>
+        </w:rPr>
+        <w:t>163 minute13        U323</w:t>
+      </w:r>
+    </w:p>
+    <w:p>
+      <w:r>
+        <w:rPr>
+          <w:rFonts w:ascii="Calibri" w:hAnsi="Calibri" w:eastAsia="Calibri" w:cs="Calibri"/>
+          <w:noProof w:val="0"/>
+          <w:sz w:val="22"/>
+          <w:szCs w:val="22"/>
+          <w:lang w:val="en-US"/>
+        </w:rPr>
+        <w:t>164 minute14        U323</w:t>
+      </w:r>
+    </w:p>
+    <w:p>
+      <w:r>
+        <w:rPr>
+          <w:rFonts w:ascii="Calibri" w:hAnsi="Calibri" w:eastAsia="Calibri" w:cs="Calibri"/>
+          <w:noProof w:val="0"/>
+          <w:sz w:val="22"/>
+          <w:szCs w:val="22"/>
+          <w:lang w:val="en-US"/>
+        </w:rPr>
+        <w:t>165 minute15        U323</w:t>
+      </w:r>
+    </w:p>
+    <w:p>
+      <w:r>
+        <w:rPr>
+          <w:rFonts w:ascii="Calibri" w:hAnsi="Calibri" w:eastAsia="Calibri" w:cs="Calibri"/>
+          <w:noProof w:val="0"/>
+          <w:sz w:val="22"/>
+          <w:szCs w:val="22"/>
+          <w:lang w:val="en-US"/>
+        </w:rPr>
+        <w:t>166 minute16        U323</w:t>
+      </w:r>
+    </w:p>
+    <w:p>
+      <w:r>
+        <w:rPr>
+          <w:rFonts w:ascii="Calibri" w:hAnsi="Calibri" w:eastAsia="Calibri" w:cs="Calibri"/>
+          <w:noProof w:val="0"/>
+          <w:sz w:val="22"/>
+          <w:szCs w:val="22"/>
+          <w:lang w:val="en-US"/>
+        </w:rPr>
+        <w:t>167 minute17        U323</w:t>
+      </w:r>
+    </w:p>
+    <w:p>
+      <w:r>
+        <w:rPr>
+          <w:rFonts w:ascii="Calibri" w:hAnsi="Calibri" w:eastAsia="Calibri" w:cs="Calibri"/>
+          <w:noProof w:val="0"/>
+          <w:sz w:val="22"/>
+          <w:szCs w:val="22"/>
+          <w:lang w:val="en-US"/>
+        </w:rPr>
+        <w:t>168 minute18        U323</w:t>
+      </w:r>
+    </w:p>
+    <w:p>
+      <w:r>
+        <w:rPr>
+          <w:rFonts w:ascii="Calibri" w:hAnsi="Calibri" w:eastAsia="Calibri" w:cs="Calibri"/>
+          <w:noProof w:val="0"/>
+          <w:sz w:val="22"/>
+          <w:szCs w:val="22"/>
+          <w:lang w:val="en-US"/>
+        </w:rPr>
+        <w:t>169 minute19        U323</w:t>
+      </w:r>
+    </w:p>
+    <w:p>
+      <w:r>
+        <w:rPr>
+          <w:rFonts w:ascii="Calibri" w:hAnsi="Calibri" w:eastAsia="Calibri" w:cs="Calibri"/>
+          <w:noProof w:val="0"/>
+          <w:sz w:val="22"/>
+          <w:szCs w:val="22"/>
+          <w:lang w:val="en-US"/>
+        </w:rPr>
+        <w:t>170 minute20        U323</w:t>
+      </w:r>
+    </w:p>
+    <w:p>
+      <w:r>
+        <w:rPr>
+          <w:rFonts w:ascii="Calibri" w:hAnsi="Calibri" w:eastAsia="Calibri" w:cs="Calibri"/>
+          <w:noProof w:val="0"/>
+          <w:sz w:val="22"/>
+          <w:szCs w:val="22"/>
+          <w:lang w:val="en-US"/>
+        </w:rPr>
+        <w:t>171 minute21        U323</w:t>
+      </w:r>
+    </w:p>
+    <w:p>
+      <w:r>
+        <w:rPr>
+          <w:rFonts w:ascii="Calibri" w:hAnsi="Calibri" w:eastAsia="Calibri" w:cs="Calibri"/>
+          <w:noProof w:val="0"/>
+          <w:sz w:val="22"/>
+          <w:szCs w:val="22"/>
+          <w:lang w:val="en-US"/>
+        </w:rPr>
+        <w:t>172 minute22        U323</w:t>
+      </w:r>
+    </w:p>
+    <w:p>
+      <w:r>
+        <w:rPr>
+          <w:rFonts w:ascii="Calibri" w:hAnsi="Calibri" w:eastAsia="Calibri" w:cs="Calibri"/>
+          <w:noProof w:val="0"/>
+          <w:sz w:val="22"/>
+          <w:szCs w:val="22"/>
+          <w:lang w:val="en-US"/>
+        </w:rPr>
+        <w:t>173 minute23        U323</w:t>
+      </w:r>
+    </w:p>
+    <w:p>
+      <w:r>
+        <w:rPr>
+          <w:rFonts w:ascii="Calibri" w:hAnsi="Calibri" w:eastAsia="Calibri" w:cs="Calibri"/>
+          <w:noProof w:val="0"/>
+          <w:sz w:val="22"/>
+          <w:szCs w:val="22"/>
+          <w:lang w:val="en-US"/>
+        </w:rPr>
+        <w:t>174 minute24        U323</w:t>
+      </w:r>
+    </w:p>
+    <w:p>
+      <w:r>
+        <w:rPr>
+          <w:rFonts w:ascii="Calibri" w:hAnsi="Calibri" w:eastAsia="Calibri" w:cs="Calibri"/>
+          <w:noProof w:val="0"/>
+          <w:sz w:val="22"/>
+          <w:szCs w:val="22"/>
+          <w:lang w:val="en-US"/>
+        </w:rPr>
+        <w:t>175 minute25        U323</w:t>
+      </w:r>
+    </w:p>
+    <w:p>
+      <w:r>
+        <w:rPr>
+          <w:rFonts w:ascii="Calibri" w:hAnsi="Calibri" w:eastAsia="Calibri" w:cs="Calibri"/>
+          <w:noProof w:val="0"/>
+          <w:sz w:val="22"/>
+          <w:szCs w:val="22"/>
+          <w:lang w:val="en-US"/>
+        </w:rPr>
+        <w:t>176 minute26        U323</w:t>
+      </w:r>
+    </w:p>
+    <w:p>
+      <w:r>
+        <w:rPr>
+          <w:rFonts w:ascii="Calibri" w:hAnsi="Calibri" w:eastAsia="Calibri" w:cs="Calibri"/>
+          <w:noProof w:val="0"/>
+          <w:sz w:val="22"/>
+          <w:szCs w:val="22"/>
+          <w:lang w:val="en-US"/>
+        </w:rPr>
+        <w:t>177 minute27        U323</w:t>
+      </w:r>
+    </w:p>
+    <w:p>
+      <w:r>
+        <w:rPr>
+          <w:rFonts w:ascii="Calibri" w:hAnsi="Calibri" w:eastAsia="Calibri" w:cs="Calibri"/>
+          <w:noProof w:val="0"/>
+          <w:sz w:val="22"/>
+          <w:szCs w:val="22"/>
+          <w:lang w:val="en-US"/>
+        </w:rPr>
+        <w:t>178 minute28        U323</w:t>
+      </w:r>
+    </w:p>
+    <w:p>
+      <w:r>
+        <w:rPr>
+          <w:rFonts w:ascii="Calibri" w:hAnsi="Calibri" w:eastAsia="Calibri" w:cs="Calibri"/>
+          <w:noProof w:val="0"/>
+          <w:sz w:val="22"/>
+          <w:szCs w:val="22"/>
+          <w:lang w:val="en-US"/>
+        </w:rPr>
+        <w:t>179 minute29        U323</w:t>
+      </w:r>
+    </w:p>
+    <w:p/>
+    <w:p>
+      <w:r>
+        <w:rPr>
+          <w:rFonts w:ascii="Calibri" w:hAnsi="Calibri" w:eastAsia="Calibri" w:cs="Calibri"/>
+          <w:noProof w:val="0"/>
+          <w:sz w:val="22"/>
+          <w:szCs w:val="22"/>
+          <w:lang w:val="en-US"/>
+        </w:rPr>
+        <w:t>$U371</w:t>
+      </w:r>
+    </w:p>
+    <w:p>
+      <w:r>
+        <w:rPr>
+          <w:rFonts w:ascii="Calibri" w:hAnsi="Calibri" w:eastAsia="Calibri" w:cs="Calibri"/>
+          <w:noProof w:val="0"/>
+          <w:sz w:val="22"/>
+          <w:szCs w:val="22"/>
+          <w:lang w:val="en-US"/>
+        </w:rPr>
+        <w:t xml:space="preserve">      minute labanimalid</w:t>
+      </w:r>
+    </w:p>
+    <w:p>
+      <w:r>
+        <w:rPr>
+          <w:rFonts w:ascii="Calibri" w:hAnsi="Calibri" w:eastAsia="Calibri" w:cs="Calibri"/>
+          <w:noProof w:val="0"/>
+          <w:sz w:val="22"/>
+          <w:szCs w:val="22"/>
+          <w:lang w:val="en-US"/>
+        </w:rPr>
+        <w:t>180  minute1        U371</w:t>
+      </w:r>
+    </w:p>
+    <w:p>
+      <w:r>
+        <w:rPr>
+          <w:rFonts w:ascii="Calibri" w:hAnsi="Calibri" w:eastAsia="Calibri" w:cs="Calibri"/>
+          <w:noProof w:val="0"/>
+          <w:sz w:val="22"/>
+          <w:szCs w:val="22"/>
+          <w:lang w:val="en-US"/>
+        </w:rPr>
+        <w:t>181  minute2        U371</w:t>
+      </w:r>
+    </w:p>
+    <w:p>
+      <w:r>
+        <w:rPr>
+          <w:rFonts w:ascii="Calibri" w:hAnsi="Calibri" w:eastAsia="Calibri" w:cs="Calibri"/>
+          <w:noProof w:val="0"/>
+          <w:sz w:val="22"/>
+          <w:szCs w:val="22"/>
+          <w:lang w:val="en-US"/>
+        </w:rPr>
+        <w:t>182  minute3        U371</w:t>
+      </w:r>
+    </w:p>
+    <w:p>
+      <w:r>
+        <w:rPr>
+          <w:rFonts w:ascii="Calibri" w:hAnsi="Calibri" w:eastAsia="Calibri" w:cs="Calibri"/>
+          <w:noProof w:val="0"/>
+          <w:sz w:val="22"/>
+          <w:szCs w:val="22"/>
+          <w:lang w:val="en-US"/>
+        </w:rPr>
+        <w:t>183  minute4        U371</w:t>
+      </w:r>
+    </w:p>
+    <w:p>
+      <w:r>
+        <w:rPr>
+          <w:rFonts w:ascii="Calibri" w:hAnsi="Calibri" w:eastAsia="Calibri" w:cs="Calibri"/>
+          <w:noProof w:val="0"/>
+          <w:sz w:val="22"/>
+          <w:szCs w:val="22"/>
+          <w:lang w:val="en-US"/>
+        </w:rPr>
+        <w:t>184  minute5        U371</w:t>
+      </w:r>
+    </w:p>
+    <w:p>
+      <w:r>
+        <w:rPr>
+          <w:rFonts w:ascii="Calibri" w:hAnsi="Calibri" w:eastAsia="Calibri" w:cs="Calibri"/>
+          <w:noProof w:val="0"/>
+          <w:sz w:val="22"/>
+          <w:szCs w:val="22"/>
+          <w:lang w:val="en-US"/>
+        </w:rPr>
+        <w:t>185  minute6        U371</w:t>
+      </w:r>
+    </w:p>
+    <w:p>
+      <w:r>
+        <w:rPr>
+          <w:rFonts w:ascii="Calibri" w:hAnsi="Calibri" w:eastAsia="Calibri" w:cs="Calibri"/>
+          <w:noProof w:val="0"/>
+          <w:sz w:val="22"/>
+          <w:szCs w:val="22"/>
+          <w:lang w:val="en-US"/>
+        </w:rPr>
+        <w:t>186  minute7        U371</w:t>
+      </w:r>
+    </w:p>
+    <w:p>
+      <w:r>
+        <w:rPr>
+          <w:rFonts w:ascii="Calibri" w:hAnsi="Calibri" w:eastAsia="Calibri" w:cs="Calibri"/>
+          <w:noProof w:val="0"/>
+          <w:sz w:val="22"/>
+          <w:szCs w:val="22"/>
+          <w:lang w:val="en-US"/>
+        </w:rPr>
+        <w:t>187  minute8        U371</w:t>
+      </w:r>
+    </w:p>
+    <w:p>
+      <w:r>
+        <w:rPr>
+          <w:rFonts w:ascii="Calibri" w:hAnsi="Calibri" w:eastAsia="Calibri" w:cs="Calibri"/>
+          <w:noProof w:val="0"/>
+          <w:sz w:val="22"/>
+          <w:szCs w:val="22"/>
+          <w:lang w:val="en-US"/>
+        </w:rPr>
+        <w:t>188  minute9        U371</w:t>
+      </w:r>
+    </w:p>
+    <w:p>
+      <w:r>
+        <w:rPr>
+          <w:rFonts w:ascii="Calibri" w:hAnsi="Calibri" w:eastAsia="Calibri" w:cs="Calibri"/>
+          <w:noProof w:val="0"/>
+          <w:sz w:val="22"/>
+          <w:szCs w:val="22"/>
+          <w:lang w:val="en-US"/>
+        </w:rPr>
+        <w:t>189 minute10        U371</w:t>
+      </w:r>
+    </w:p>
+    <w:p>
+      <w:r>
+        <w:rPr>
+          <w:rFonts w:ascii="Calibri" w:hAnsi="Calibri" w:eastAsia="Calibri" w:cs="Calibri"/>
+          <w:noProof w:val="0"/>
+          <w:sz w:val="22"/>
+          <w:szCs w:val="22"/>
+          <w:lang w:val="en-US"/>
+        </w:rPr>
+        <w:t>190 minute11        U371</w:t>
+      </w:r>
+    </w:p>
+    <w:p>
+      <w:r>
+        <w:rPr>
+          <w:rFonts w:ascii="Calibri" w:hAnsi="Calibri" w:eastAsia="Calibri" w:cs="Calibri"/>
+          <w:noProof w:val="0"/>
+          <w:sz w:val="22"/>
+          <w:szCs w:val="22"/>
+          <w:lang w:val="en-US"/>
+        </w:rPr>
+        <w:t>191 minute12        U371</w:t>
+      </w:r>
+    </w:p>
+    <w:p>
+      <w:r>
+        <w:rPr>
+          <w:rFonts w:ascii="Calibri" w:hAnsi="Calibri" w:eastAsia="Calibri" w:cs="Calibri"/>
+          <w:noProof w:val="0"/>
+          <w:sz w:val="22"/>
+          <w:szCs w:val="22"/>
+          <w:lang w:val="en-US"/>
+        </w:rPr>
+        <w:t>192 minute13        U371</w:t>
+      </w:r>
+    </w:p>
+    <w:p>
+      <w:r>
+        <w:rPr>
+          <w:rFonts w:ascii="Calibri" w:hAnsi="Calibri" w:eastAsia="Calibri" w:cs="Calibri"/>
+          <w:noProof w:val="0"/>
+          <w:sz w:val="22"/>
+          <w:szCs w:val="22"/>
+          <w:lang w:val="en-US"/>
+        </w:rPr>
+        <w:t>193 minute14        U371</w:t>
+      </w:r>
+    </w:p>
+    <w:p>
+      <w:r>
+        <w:rPr>
+          <w:rFonts w:ascii="Calibri" w:hAnsi="Calibri" w:eastAsia="Calibri" w:cs="Calibri"/>
+          <w:noProof w:val="0"/>
+          <w:sz w:val="22"/>
+          <w:szCs w:val="22"/>
+          <w:lang w:val="en-US"/>
+        </w:rPr>
+        <w:t>194 minute15        U371</w:t>
+      </w:r>
+    </w:p>
+    <w:p>
+      <w:r>
+        <w:rPr>
+          <w:rFonts w:ascii="Calibri" w:hAnsi="Calibri" w:eastAsia="Calibri" w:cs="Calibri"/>
+          <w:noProof w:val="0"/>
+          <w:sz w:val="22"/>
+          <w:szCs w:val="22"/>
+          <w:lang w:val="en-US"/>
+        </w:rPr>
+        <w:t>195 minute16        U371</w:t>
+      </w:r>
+    </w:p>
+    <w:p>
+      <w:r>
+        <w:rPr>
+          <w:rFonts w:ascii="Calibri" w:hAnsi="Calibri" w:eastAsia="Calibri" w:cs="Calibri"/>
+          <w:noProof w:val="0"/>
+          <w:sz w:val="22"/>
+          <w:szCs w:val="22"/>
+          <w:lang w:val="en-US"/>
+        </w:rPr>
+        <w:t>196 minute18        U371</w:t>
+      </w:r>
+    </w:p>
+    <w:p>
+      <w:r>
+        <w:rPr>
+          <w:rFonts w:ascii="Calibri" w:hAnsi="Calibri" w:eastAsia="Calibri" w:cs="Calibri"/>
+          <w:noProof w:val="0"/>
+          <w:sz w:val="22"/>
+          <w:szCs w:val="22"/>
+          <w:lang w:val="en-US"/>
+        </w:rPr>
+        <w:t>197 minute19        U371</w:t>
+      </w:r>
+    </w:p>
+    <w:p>
+      <w:r>
+        <w:rPr>
+          <w:rFonts w:ascii="Calibri" w:hAnsi="Calibri" w:eastAsia="Calibri" w:cs="Calibri"/>
+          <w:noProof w:val="0"/>
+          <w:sz w:val="22"/>
+          <w:szCs w:val="22"/>
+          <w:lang w:val="en-US"/>
+        </w:rPr>
+        <w:t>198 minute20        U371</w:t>
+      </w:r>
+    </w:p>
+    <w:p>
+      <w:r>
+        <w:rPr>
+          <w:rFonts w:ascii="Calibri" w:hAnsi="Calibri" w:eastAsia="Calibri" w:cs="Calibri"/>
+          <w:noProof w:val="0"/>
+          <w:sz w:val="22"/>
+          <w:szCs w:val="22"/>
+          <w:lang w:val="en-US"/>
+        </w:rPr>
+        <w:t>199 minute21        U371</w:t>
+      </w:r>
+    </w:p>
+    <w:p>
+      <w:r>
+        <w:rPr>
+          <w:rFonts w:ascii="Calibri" w:hAnsi="Calibri" w:eastAsia="Calibri" w:cs="Calibri"/>
+          <w:noProof w:val="0"/>
+          <w:sz w:val="22"/>
+          <w:szCs w:val="22"/>
+          <w:lang w:val="en-US"/>
+        </w:rPr>
+        <w:t>200 minute22        U371</w:t>
+      </w:r>
+    </w:p>
+    <w:p>
+      <w:r>
+        <w:rPr>
+          <w:rFonts w:ascii="Calibri" w:hAnsi="Calibri" w:eastAsia="Calibri" w:cs="Calibri"/>
+          <w:noProof w:val="0"/>
+          <w:sz w:val="22"/>
+          <w:szCs w:val="22"/>
+          <w:lang w:val="en-US"/>
+        </w:rPr>
+        <w:t>201 minute23        U371</w:t>
+      </w:r>
+    </w:p>
+    <w:p>
+      <w:r>
+        <w:rPr>
+          <w:rFonts w:ascii="Calibri" w:hAnsi="Calibri" w:eastAsia="Calibri" w:cs="Calibri"/>
+          <w:noProof w:val="0"/>
+          <w:sz w:val="22"/>
+          <w:szCs w:val="22"/>
+          <w:lang w:val="en-US"/>
+        </w:rPr>
+        <w:t>202 minute24        U371</w:t>
+      </w:r>
+    </w:p>
+    <w:p>
+      <w:r>
+        <w:rPr>
+          <w:rFonts w:ascii="Calibri" w:hAnsi="Calibri" w:eastAsia="Calibri" w:cs="Calibri"/>
+          <w:noProof w:val="0"/>
+          <w:sz w:val="22"/>
+          <w:szCs w:val="22"/>
+          <w:lang w:val="en-US"/>
+        </w:rPr>
+        <w:t>203 minute25        U371</w:t>
+      </w:r>
+    </w:p>
+    <w:p>
+      <w:r>
+        <w:rPr>
+          <w:rFonts w:ascii="Calibri" w:hAnsi="Calibri" w:eastAsia="Calibri" w:cs="Calibri"/>
+          <w:noProof w:val="0"/>
+          <w:sz w:val="22"/>
+          <w:szCs w:val="22"/>
+          <w:lang w:val="en-US"/>
+        </w:rPr>
+        <w:t>204 minute26        U371</w:t>
+      </w:r>
+    </w:p>
+    <w:p>
+      <w:r>
+        <w:rPr>
+          <w:rFonts w:ascii="Calibri" w:hAnsi="Calibri" w:eastAsia="Calibri" w:cs="Calibri"/>
+          <w:noProof w:val="0"/>
+          <w:sz w:val="22"/>
+          <w:szCs w:val="22"/>
+          <w:lang w:val="en-US"/>
+        </w:rPr>
+        <w:t>205 minute27        U371</w:t>
+      </w:r>
+    </w:p>
+    <w:p>
+      <w:r>
+        <w:rPr>
+          <w:rFonts w:ascii="Calibri" w:hAnsi="Calibri" w:eastAsia="Calibri" w:cs="Calibri"/>
+          <w:noProof w:val="0"/>
+          <w:sz w:val="22"/>
+          <w:szCs w:val="22"/>
+          <w:lang w:val="en-US"/>
+        </w:rPr>
+        <w:t>206 minute28        U371</w:t>
+      </w:r>
+    </w:p>
+    <w:p>
+      <w:r>
+        <w:rPr>
+          <w:rFonts w:ascii="Calibri" w:hAnsi="Calibri" w:eastAsia="Calibri" w:cs="Calibri"/>
+          <w:noProof w:val="0"/>
+          <w:sz w:val="22"/>
+          <w:szCs w:val="22"/>
+          <w:lang w:val="en-US"/>
+        </w:rPr>
+        <w:t>207 minute29        U371</w:t>
+      </w:r>
+    </w:p>
+    <w:p>
+      <w:r>
+        <w:rPr>
+          <w:rFonts w:ascii="Calibri" w:hAnsi="Calibri" w:eastAsia="Calibri" w:cs="Calibri"/>
+          <w:noProof w:val="0"/>
+          <w:sz w:val="22"/>
+          <w:szCs w:val="22"/>
+          <w:lang w:val="en-US"/>
+        </w:rPr>
+        <w:t>208 minute30        U371</w:t>
+      </w:r>
+    </w:p>
+    <w:p/>
+    <w:p>
+      <w:r>
+        <w:rPr>
+          <w:rFonts w:ascii="Calibri" w:hAnsi="Calibri" w:eastAsia="Calibri" w:cs="Calibri"/>
+          <w:noProof w:val="0"/>
+          <w:sz w:val="22"/>
+          <w:szCs w:val="22"/>
+          <w:lang w:val="en-US"/>
+        </w:rPr>
+        <w:t>$U417</w:t>
+      </w:r>
+    </w:p>
+    <w:p>
+      <w:r>
+        <w:rPr>
+          <w:rFonts w:ascii="Calibri" w:hAnsi="Calibri" w:eastAsia="Calibri" w:cs="Calibri"/>
+          <w:noProof w:val="0"/>
+          <w:sz w:val="22"/>
+          <w:szCs w:val="22"/>
+          <w:lang w:val="en-US"/>
+        </w:rPr>
+        <w:t xml:space="preserve">      minute labanimalid</w:t>
+      </w:r>
+    </w:p>
+    <w:p>
+      <w:r>
+        <w:rPr>
+          <w:rFonts w:ascii="Calibri" w:hAnsi="Calibri" w:eastAsia="Calibri" w:cs="Calibri"/>
+          <w:noProof w:val="0"/>
+          <w:sz w:val="22"/>
+          <w:szCs w:val="22"/>
+          <w:lang w:val="en-US"/>
+        </w:rPr>
+        <w:t>209  minute1        U417</w:t>
+      </w:r>
+    </w:p>
+    <w:p>
+      <w:r>
+        <w:rPr>
+          <w:rFonts w:ascii="Calibri" w:hAnsi="Calibri" w:eastAsia="Calibri" w:cs="Calibri"/>
+          <w:noProof w:val="0"/>
+          <w:sz w:val="22"/>
+          <w:szCs w:val="22"/>
+          <w:lang w:val="en-US"/>
+        </w:rPr>
+        <w:t>210  minute2        U417</w:t>
+      </w:r>
+    </w:p>
+    <w:p>
+      <w:r>
+        <w:rPr>
+          <w:rFonts w:ascii="Calibri" w:hAnsi="Calibri" w:eastAsia="Calibri" w:cs="Calibri"/>
+          <w:noProof w:val="0"/>
+          <w:sz w:val="22"/>
+          <w:szCs w:val="22"/>
+          <w:lang w:val="en-US"/>
+        </w:rPr>
+        <w:t>211  minute3        U417</w:t>
+      </w:r>
+    </w:p>
+    <w:p>
+      <w:r>
+        <w:rPr>
+          <w:rFonts w:ascii="Calibri" w:hAnsi="Calibri" w:eastAsia="Calibri" w:cs="Calibri"/>
+          <w:noProof w:val="0"/>
+          <w:sz w:val="22"/>
+          <w:szCs w:val="22"/>
+          <w:lang w:val="en-US"/>
+        </w:rPr>
+        <w:t>212  minute4        U417</w:t>
+      </w:r>
+    </w:p>
+    <w:p>
+      <w:r>
+        <w:rPr>
+          <w:rFonts w:ascii="Calibri" w:hAnsi="Calibri" w:eastAsia="Calibri" w:cs="Calibri"/>
+          <w:noProof w:val="0"/>
+          <w:sz w:val="22"/>
+          <w:szCs w:val="22"/>
+          <w:lang w:val="en-US"/>
+        </w:rPr>
+        <w:t>213  minute5        U417</w:t>
+      </w:r>
+    </w:p>
+    <w:p>
+      <w:r>
+        <w:rPr>
+          <w:rFonts w:ascii="Calibri" w:hAnsi="Calibri" w:eastAsia="Calibri" w:cs="Calibri"/>
+          <w:noProof w:val="0"/>
+          <w:sz w:val="22"/>
+          <w:szCs w:val="22"/>
+          <w:lang w:val="en-US"/>
+        </w:rPr>
+        <w:t>214  minute6        U417</w:t>
+      </w:r>
+    </w:p>
+    <w:p>
+      <w:r>
+        <w:rPr>
+          <w:rFonts w:ascii="Calibri" w:hAnsi="Calibri" w:eastAsia="Calibri" w:cs="Calibri"/>
+          <w:noProof w:val="0"/>
+          <w:sz w:val="22"/>
+          <w:szCs w:val="22"/>
+          <w:lang w:val="en-US"/>
+        </w:rPr>
+        <w:t>215  minute7        U417</w:t>
+      </w:r>
+    </w:p>
+    <w:p>
+      <w:r>
+        <w:rPr>
+          <w:rFonts w:ascii="Calibri" w:hAnsi="Calibri" w:eastAsia="Calibri" w:cs="Calibri"/>
+          <w:noProof w:val="0"/>
+          <w:sz w:val="22"/>
+          <w:szCs w:val="22"/>
+          <w:lang w:val="en-US"/>
+        </w:rPr>
+        <w:t>216  minute8        U417</w:t>
+      </w:r>
+    </w:p>
+    <w:p>
+      <w:r>
+        <w:rPr>
+          <w:rFonts w:ascii="Calibri" w:hAnsi="Calibri" w:eastAsia="Calibri" w:cs="Calibri"/>
+          <w:noProof w:val="0"/>
+          <w:sz w:val="22"/>
+          <w:szCs w:val="22"/>
+          <w:lang w:val="en-US"/>
+        </w:rPr>
+        <w:t>217  minute9        U417</w:t>
+      </w:r>
+    </w:p>
+    <w:p>
+      <w:r>
+        <w:rPr>
+          <w:rFonts w:ascii="Calibri" w:hAnsi="Calibri" w:eastAsia="Calibri" w:cs="Calibri"/>
+          <w:noProof w:val="0"/>
+          <w:sz w:val="22"/>
+          <w:szCs w:val="22"/>
+          <w:lang w:val="en-US"/>
+        </w:rPr>
+        <w:t>218 minute10        U417</w:t>
+      </w:r>
+    </w:p>
+    <w:p>
+      <w:r>
+        <w:rPr>
+          <w:rFonts w:ascii="Calibri" w:hAnsi="Calibri" w:eastAsia="Calibri" w:cs="Calibri"/>
+          <w:noProof w:val="0"/>
+          <w:sz w:val="22"/>
+          <w:szCs w:val="22"/>
+          <w:lang w:val="en-US"/>
+        </w:rPr>
+        <w:t>219 minute11        U417</w:t>
+      </w:r>
+    </w:p>
+    <w:p>
+      <w:r>
+        <w:rPr>
+          <w:rFonts w:ascii="Calibri" w:hAnsi="Calibri" w:eastAsia="Calibri" w:cs="Calibri"/>
+          <w:noProof w:val="0"/>
+          <w:sz w:val="22"/>
+          <w:szCs w:val="22"/>
+          <w:lang w:val="en-US"/>
+        </w:rPr>
+        <w:t>220 minute12        U417</w:t>
+      </w:r>
+    </w:p>
+    <w:p>
+      <w:r>
+        <w:rPr>
+          <w:rFonts w:ascii="Calibri" w:hAnsi="Calibri" w:eastAsia="Calibri" w:cs="Calibri"/>
+          <w:noProof w:val="0"/>
+          <w:sz w:val="22"/>
+          <w:szCs w:val="22"/>
+          <w:lang w:val="en-US"/>
+        </w:rPr>
+        <w:t>221 minute13        U417</w:t>
+      </w:r>
+    </w:p>
+    <w:p>
+      <w:r>
+        <w:rPr>
+          <w:rFonts w:ascii="Calibri" w:hAnsi="Calibri" w:eastAsia="Calibri" w:cs="Calibri"/>
+          <w:noProof w:val="0"/>
+          <w:sz w:val="22"/>
+          <w:szCs w:val="22"/>
+          <w:lang w:val="en-US"/>
+        </w:rPr>
+        <w:t>222 minute14        U417</w:t>
+      </w:r>
+    </w:p>
+    <w:p>
+      <w:r>
+        <w:rPr>
+          <w:rFonts w:ascii="Calibri" w:hAnsi="Calibri" w:eastAsia="Calibri" w:cs="Calibri"/>
+          <w:noProof w:val="0"/>
+          <w:sz w:val="22"/>
+          <w:szCs w:val="22"/>
+          <w:lang w:val="en-US"/>
+        </w:rPr>
+        <w:t>223 minute15        U417</w:t>
+      </w:r>
+    </w:p>
+    <w:p>
+      <w:r>
+        <w:rPr>
+          <w:rFonts w:ascii="Calibri" w:hAnsi="Calibri" w:eastAsia="Calibri" w:cs="Calibri"/>
+          <w:noProof w:val="0"/>
+          <w:sz w:val="22"/>
+          <w:szCs w:val="22"/>
+          <w:lang w:val="en-US"/>
+        </w:rPr>
+        <w:t>224 minute16        U417</w:t>
+      </w:r>
+    </w:p>
+    <w:p>
+      <w:r>
+        <w:rPr>
+          <w:rFonts w:ascii="Calibri" w:hAnsi="Calibri" w:eastAsia="Calibri" w:cs="Calibri"/>
+          <w:noProof w:val="0"/>
+          <w:sz w:val="22"/>
+          <w:szCs w:val="22"/>
+          <w:lang w:val="en-US"/>
+        </w:rPr>
+        <w:t>225 minute17        U417</w:t>
+      </w:r>
+    </w:p>
+    <w:p>
+      <w:r>
+        <w:rPr>
+          <w:rFonts w:ascii="Calibri" w:hAnsi="Calibri" w:eastAsia="Calibri" w:cs="Calibri"/>
+          <w:noProof w:val="0"/>
+          <w:sz w:val="22"/>
+          <w:szCs w:val="22"/>
+          <w:lang w:val="en-US"/>
+        </w:rPr>
+        <w:t>226 minute18        U417</w:t>
+      </w:r>
+    </w:p>
+    <w:p>
+      <w:r>
+        <w:rPr>
+          <w:rFonts w:ascii="Calibri" w:hAnsi="Calibri" w:eastAsia="Calibri" w:cs="Calibri"/>
+          <w:noProof w:val="0"/>
+          <w:sz w:val="22"/>
+          <w:szCs w:val="22"/>
+          <w:lang w:val="en-US"/>
+        </w:rPr>
+        <w:t>227 minute19        U417</w:t>
+      </w:r>
+    </w:p>
+    <w:p>
+      <w:r>
+        <w:rPr>
+          <w:rFonts w:ascii="Calibri" w:hAnsi="Calibri" w:eastAsia="Calibri" w:cs="Calibri"/>
+          <w:noProof w:val="0"/>
+          <w:sz w:val="22"/>
+          <w:szCs w:val="22"/>
+          <w:lang w:val="en-US"/>
+        </w:rPr>
+        <w:t>228 minute20        U417</w:t>
+      </w:r>
+    </w:p>
+    <w:p>
+      <w:r>
+        <w:rPr>
+          <w:rFonts w:ascii="Calibri" w:hAnsi="Calibri" w:eastAsia="Calibri" w:cs="Calibri"/>
+          <w:noProof w:val="0"/>
+          <w:sz w:val="22"/>
+          <w:szCs w:val="22"/>
+          <w:lang w:val="en-US"/>
+        </w:rPr>
+        <w:t>229 minute21        U417</w:t>
+      </w:r>
+    </w:p>
+    <w:p>
+      <w:r>
+        <w:rPr>
+          <w:rFonts w:ascii="Calibri" w:hAnsi="Calibri" w:eastAsia="Calibri" w:cs="Calibri"/>
+          <w:noProof w:val="0"/>
+          <w:sz w:val="22"/>
+          <w:szCs w:val="22"/>
+          <w:lang w:val="en-US"/>
+        </w:rPr>
+        <w:t>230 minute22        U417</w:t>
+      </w:r>
+    </w:p>
+    <w:p>
+      <w:r>
+        <w:rPr>
+          <w:rFonts w:ascii="Calibri" w:hAnsi="Calibri" w:eastAsia="Calibri" w:cs="Calibri"/>
+          <w:noProof w:val="0"/>
+          <w:sz w:val="22"/>
+          <w:szCs w:val="22"/>
+          <w:lang w:val="en-US"/>
+        </w:rPr>
+        <w:t>231 minute24        U417</w:t>
+      </w:r>
+    </w:p>
+    <w:p>
+      <w:r>
+        <w:rPr>
+          <w:rFonts w:ascii="Calibri" w:hAnsi="Calibri" w:eastAsia="Calibri" w:cs="Calibri"/>
+          <w:noProof w:val="0"/>
+          <w:sz w:val="22"/>
+          <w:szCs w:val="22"/>
+          <w:lang w:val="en-US"/>
+        </w:rPr>
+        <w:t>232 minute25        U417</w:t>
+      </w:r>
+    </w:p>
+    <w:p>
+      <w:r>
+        <w:rPr>
+          <w:rFonts w:ascii="Calibri" w:hAnsi="Calibri" w:eastAsia="Calibri" w:cs="Calibri"/>
+          <w:noProof w:val="0"/>
+          <w:sz w:val="22"/>
+          <w:szCs w:val="22"/>
+          <w:lang w:val="en-US"/>
+        </w:rPr>
+        <w:t>233 minute26        U417</w:t>
+      </w:r>
+    </w:p>
+    <w:p>
+      <w:r>
+        <w:rPr>
+          <w:rFonts w:ascii="Calibri" w:hAnsi="Calibri" w:eastAsia="Calibri" w:cs="Calibri"/>
+          <w:noProof w:val="0"/>
+          <w:sz w:val="22"/>
+          <w:szCs w:val="22"/>
+          <w:lang w:val="en-US"/>
+        </w:rPr>
+        <w:t>234 minute27        U417</w:t>
+      </w:r>
+    </w:p>
+    <w:p>
+      <w:r>
+        <w:rPr>
+          <w:rFonts w:ascii="Calibri" w:hAnsi="Calibri" w:eastAsia="Calibri" w:cs="Calibri"/>
+          <w:noProof w:val="0"/>
+          <w:sz w:val="22"/>
+          <w:szCs w:val="22"/>
+          <w:lang w:val="en-US"/>
+        </w:rPr>
+        <w:t>235 minute28        U417</w:t>
+      </w:r>
+    </w:p>
+    <w:p>
+      <w:r>
+        <w:rPr>
+          <w:rFonts w:ascii="Calibri" w:hAnsi="Calibri" w:eastAsia="Calibri" w:cs="Calibri"/>
+          <w:noProof w:val="0"/>
+          <w:sz w:val="22"/>
+          <w:szCs w:val="22"/>
+          <w:lang w:val="en-US"/>
+        </w:rPr>
+        <w:t>236 minute29        U417</w:t>
+      </w:r>
+    </w:p>
+    <w:p>
+      <w:r>
+        <w:rPr>
+          <w:rFonts w:ascii="Calibri" w:hAnsi="Calibri" w:eastAsia="Calibri" w:cs="Calibri"/>
+          <w:noProof w:val="0"/>
+          <w:sz w:val="22"/>
+          <w:szCs w:val="22"/>
+          <w:lang w:val="en-US"/>
+        </w:rPr>
+        <w:t>237 minute30        U417</w:t>
+      </w:r>
+    </w:p>
+    <w:p/>
+    <w:p>
+      <w:r>
+        <w:rPr>
+          <w:rFonts w:ascii="Calibri" w:hAnsi="Calibri" w:eastAsia="Calibri" w:cs="Calibri"/>
+          <w:noProof w:val="0"/>
+          <w:sz w:val="22"/>
+          <w:szCs w:val="22"/>
+          <w:lang w:val="en-US"/>
+        </w:rPr>
+        <w:t>$U434</w:t>
+      </w:r>
+    </w:p>
+    <w:p>
+      <w:r>
+        <w:rPr>
+          <w:rFonts w:ascii="Calibri" w:hAnsi="Calibri" w:eastAsia="Calibri" w:cs="Calibri"/>
+          <w:noProof w:val="0"/>
+          <w:sz w:val="22"/>
+          <w:szCs w:val="22"/>
+          <w:lang w:val="en-US"/>
+        </w:rPr>
+        <w:t xml:space="preserve">      minute labanimalid</w:t>
+      </w:r>
+    </w:p>
+    <w:p>
+      <w:r>
+        <w:rPr>
+          <w:rFonts w:ascii="Calibri" w:hAnsi="Calibri" w:eastAsia="Calibri" w:cs="Calibri"/>
+          <w:noProof w:val="0"/>
+          <w:sz w:val="22"/>
+          <w:szCs w:val="22"/>
+          <w:lang w:val="en-US"/>
+        </w:rPr>
+        <w:t>238 minute30        U434</w:t>
+      </w:r>
+    </w:p>
+    <w:p/>
+    <w:p>
+      <w:r>
+        <w:rPr>
+          <w:rFonts w:ascii="Calibri" w:hAnsi="Calibri" w:eastAsia="Calibri" w:cs="Calibri"/>
+          <w:noProof w:val="0"/>
+          <w:sz w:val="22"/>
+          <w:szCs w:val="22"/>
+          <w:lang w:val="en-US"/>
+        </w:rPr>
+        <w:t>$U437</w:t>
+      </w:r>
+    </w:p>
+    <w:p>
+      <w:r>
+        <w:rPr>
+          <w:rFonts w:ascii="Calibri" w:hAnsi="Calibri" w:eastAsia="Calibri" w:cs="Calibri"/>
+          <w:noProof w:val="0"/>
+          <w:sz w:val="22"/>
+          <w:szCs w:val="22"/>
+          <w:lang w:val="en-US"/>
+        </w:rPr>
+        <w:t xml:space="preserve">      minute labanimalid</w:t>
+      </w:r>
+    </w:p>
+    <w:p>
+      <w:r>
+        <w:rPr>
+          <w:rFonts w:ascii="Calibri" w:hAnsi="Calibri" w:eastAsia="Calibri" w:cs="Calibri"/>
+          <w:noProof w:val="0"/>
+          <w:sz w:val="22"/>
+          <w:szCs w:val="22"/>
+          <w:lang w:val="en-US"/>
+        </w:rPr>
+        <w:t>239 minute16        U437</w:t>
+      </w:r>
+    </w:p>
+    <w:p/>
+    <w:p>
+      <w:r>
+        <w:rPr>
+          <w:rFonts w:ascii="Calibri" w:hAnsi="Calibri" w:eastAsia="Calibri" w:cs="Calibri"/>
+          <w:noProof w:val="0"/>
+          <w:sz w:val="22"/>
+          <w:szCs w:val="22"/>
+          <w:lang w:val="en-US"/>
+        </w:rPr>
+        <w:t>$U52</w:t>
+      </w:r>
+    </w:p>
+    <w:p>
+      <w:r>
+        <w:rPr>
+          <w:rFonts w:ascii="Calibri" w:hAnsi="Calibri" w:eastAsia="Calibri" w:cs="Calibri"/>
+          <w:noProof w:val="0"/>
+          <w:sz w:val="22"/>
+          <w:szCs w:val="22"/>
+          <w:lang w:val="en-US"/>
+        </w:rPr>
+        <w:t xml:space="preserve">     minute labanimalid</w:t>
+      </w:r>
+    </w:p>
+    <w:p>
+      <w:r>
+        <w:rPr>
+          <w:rFonts w:ascii="Calibri" w:hAnsi="Calibri" w:eastAsia="Calibri" w:cs="Calibri"/>
+          <w:noProof w:val="0"/>
+          <w:sz w:val="22"/>
+          <w:szCs w:val="22"/>
+          <w:lang w:val="en-US"/>
+        </w:rPr>
+        <w:t>31  minute1         U52</w:t>
+      </w:r>
+    </w:p>
+    <w:p>
+      <w:r>
+        <w:rPr>
+          <w:rFonts w:ascii="Calibri" w:hAnsi="Calibri" w:eastAsia="Calibri" w:cs="Calibri"/>
+          <w:noProof w:val="0"/>
+          <w:sz w:val="22"/>
+          <w:szCs w:val="22"/>
+          <w:lang w:val="en-US"/>
+        </w:rPr>
+        <w:t>32  minute2         U52</w:t>
+      </w:r>
+    </w:p>
+    <w:p>
+      <w:r>
+        <w:rPr>
+          <w:rFonts w:ascii="Calibri" w:hAnsi="Calibri" w:eastAsia="Calibri" w:cs="Calibri"/>
+          <w:noProof w:val="0"/>
+          <w:sz w:val="22"/>
+          <w:szCs w:val="22"/>
+          <w:lang w:val="en-US"/>
+        </w:rPr>
+        <w:t>33  minute3         U52</w:t>
+      </w:r>
+    </w:p>
+    <w:p>
+      <w:r>
+        <w:rPr>
+          <w:rFonts w:ascii="Calibri" w:hAnsi="Calibri" w:eastAsia="Calibri" w:cs="Calibri"/>
+          <w:noProof w:val="0"/>
+          <w:sz w:val="22"/>
+          <w:szCs w:val="22"/>
+          <w:lang w:val="en-US"/>
+        </w:rPr>
+        <w:t>34  minute4         U52</w:t>
+      </w:r>
+    </w:p>
+    <w:p>
+      <w:r>
+        <w:rPr>
+          <w:rFonts w:ascii="Calibri" w:hAnsi="Calibri" w:eastAsia="Calibri" w:cs="Calibri"/>
+          <w:noProof w:val="0"/>
+          <w:sz w:val="22"/>
+          <w:szCs w:val="22"/>
+          <w:lang w:val="en-US"/>
+        </w:rPr>
+        <w:t>35  minute5         U52</w:t>
+      </w:r>
+    </w:p>
+    <w:p>
+      <w:r>
+        <w:rPr>
+          <w:rFonts w:ascii="Calibri" w:hAnsi="Calibri" w:eastAsia="Calibri" w:cs="Calibri"/>
+          <w:noProof w:val="0"/>
+          <w:sz w:val="22"/>
+          <w:szCs w:val="22"/>
+          <w:lang w:val="en-US"/>
+        </w:rPr>
+        <w:t>36  minute6         U52</w:t>
+      </w:r>
+    </w:p>
+    <w:p>
+      <w:r>
+        <w:rPr>
+          <w:rFonts w:ascii="Calibri" w:hAnsi="Calibri" w:eastAsia="Calibri" w:cs="Calibri"/>
+          <w:noProof w:val="0"/>
+          <w:sz w:val="22"/>
+          <w:szCs w:val="22"/>
+          <w:lang w:val="en-US"/>
+        </w:rPr>
+        <w:t>37  minute7         U52</w:t>
+      </w:r>
+    </w:p>
+    <w:p>
+      <w:r>
+        <w:rPr>
+          <w:rFonts w:ascii="Calibri" w:hAnsi="Calibri" w:eastAsia="Calibri" w:cs="Calibri"/>
+          <w:noProof w:val="0"/>
+          <w:sz w:val="22"/>
+          <w:szCs w:val="22"/>
+          <w:lang w:val="en-US"/>
+        </w:rPr>
+        <w:t>38  minute8         U52</w:t>
+      </w:r>
+    </w:p>
+    <w:p>
+      <w:r>
+        <w:rPr>
+          <w:rFonts w:ascii="Calibri" w:hAnsi="Calibri" w:eastAsia="Calibri" w:cs="Calibri"/>
+          <w:noProof w:val="0"/>
+          <w:sz w:val="22"/>
+          <w:szCs w:val="22"/>
+          <w:lang w:val="en-US"/>
+        </w:rPr>
+        <w:t>39  minute9         U52</w:t>
+      </w:r>
+    </w:p>
+    <w:p>
+      <w:r>
+        <w:rPr>
+          <w:rFonts w:ascii="Calibri" w:hAnsi="Calibri" w:eastAsia="Calibri" w:cs="Calibri"/>
+          <w:noProof w:val="0"/>
+          <w:sz w:val="22"/>
+          <w:szCs w:val="22"/>
+          <w:lang w:val="en-US"/>
+        </w:rPr>
+        <w:t>40 minute10         U52</w:t>
+      </w:r>
+    </w:p>
+    <w:p>
+      <w:r>
+        <w:rPr>
+          <w:rFonts w:ascii="Calibri" w:hAnsi="Calibri" w:eastAsia="Calibri" w:cs="Calibri"/>
+          <w:noProof w:val="0"/>
+          <w:sz w:val="22"/>
+          <w:szCs w:val="22"/>
+          <w:lang w:val="en-US"/>
+        </w:rPr>
+        <w:t>41 minute11         U52</w:t>
+      </w:r>
+    </w:p>
+    <w:p>
+      <w:r>
+        <w:rPr>
+          <w:rFonts w:ascii="Calibri" w:hAnsi="Calibri" w:eastAsia="Calibri" w:cs="Calibri"/>
+          <w:noProof w:val="0"/>
+          <w:sz w:val="22"/>
+          <w:szCs w:val="22"/>
+          <w:lang w:val="en-US"/>
+        </w:rPr>
+        <w:t>42 minute12         U52</w:t>
+      </w:r>
+    </w:p>
+    <w:p>
+      <w:r>
+        <w:rPr>
+          <w:rFonts w:ascii="Calibri" w:hAnsi="Calibri" w:eastAsia="Calibri" w:cs="Calibri"/>
+          <w:noProof w:val="0"/>
+          <w:sz w:val="22"/>
+          <w:szCs w:val="22"/>
+          <w:lang w:val="en-US"/>
+        </w:rPr>
+        <w:t>43 minute13         U52</w:t>
+      </w:r>
+    </w:p>
+    <w:p>
+      <w:r>
+        <w:rPr>
+          <w:rFonts w:ascii="Calibri" w:hAnsi="Calibri" w:eastAsia="Calibri" w:cs="Calibri"/>
+          <w:noProof w:val="0"/>
+          <w:sz w:val="22"/>
+          <w:szCs w:val="22"/>
+          <w:lang w:val="en-US"/>
+        </w:rPr>
+        <w:t>44 minute14         U52</w:t>
+      </w:r>
+    </w:p>
+    <w:p>
+      <w:r>
+        <w:rPr>
+          <w:rFonts w:ascii="Calibri" w:hAnsi="Calibri" w:eastAsia="Calibri" w:cs="Calibri"/>
+          <w:noProof w:val="0"/>
+          <w:sz w:val="22"/>
+          <w:szCs w:val="22"/>
+          <w:lang w:val="en-US"/>
+        </w:rPr>
+        <w:t>45 minute15         U52</w:t>
+      </w:r>
+    </w:p>
+    <w:p>
+      <w:r>
+        <w:rPr>
+          <w:rFonts w:ascii="Calibri" w:hAnsi="Calibri" w:eastAsia="Calibri" w:cs="Calibri"/>
+          <w:noProof w:val="0"/>
+          <w:sz w:val="22"/>
+          <w:szCs w:val="22"/>
+          <w:lang w:val="en-US"/>
+        </w:rPr>
+        <w:t>46 minute16         U52</w:t>
+      </w:r>
+    </w:p>
+    <w:p>
+      <w:r>
+        <w:rPr>
+          <w:rFonts w:ascii="Calibri" w:hAnsi="Calibri" w:eastAsia="Calibri" w:cs="Calibri"/>
+          <w:noProof w:val="0"/>
+          <w:sz w:val="22"/>
+          <w:szCs w:val="22"/>
+          <w:lang w:val="en-US"/>
+        </w:rPr>
+        <w:t>47 minute17         U52</w:t>
+      </w:r>
+    </w:p>
+    <w:p>
+      <w:r>
+        <w:rPr>
+          <w:rFonts w:ascii="Calibri" w:hAnsi="Calibri" w:eastAsia="Calibri" w:cs="Calibri"/>
+          <w:noProof w:val="0"/>
+          <w:sz w:val="22"/>
+          <w:szCs w:val="22"/>
+          <w:lang w:val="en-US"/>
+        </w:rPr>
+        <w:t>48 minute18         U52</w:t>
+      </w:r>
+    </w:p>
+    <w:p>
+      <w:r>
+        <w:rPr>
+          <w:rFonts w:ascii="Calibri" w:hAnsi="Calibri" w:eastAsia="Calibri" w:cs="Calibri"/>
+          <w:noProof w:val="0"/>
+          <w:sz w:val="22"/>
+          <w:szCs w:val="22"/>
+          <w:lang w:val="en-US"/>
+        </w:rPr>
+        <w:t>49 minute19         U52</w:t>
+      </w:r>
+    </w:p>
+    <w:p>
+      <w:r>
+        <w:rPr>
+          <w:rFonts w:ascii="Calibri" w:hAnsi="Calibri" w:eastAsia="Calibri" w:cs="Calibri"/>
+          <w:noProof w:val="0"/>
+          <w:sz w:val="22"/>
+          <w:szCs w:val="22"/>
+          <w:lang w:val="en-US"/>
+        </w:rPr>
+        <w:t>50 minute20         U52</w:t>
+      </w:r>
+    </w:p>
+    <w:p>
+      <w:r>
+        <w:rPr>
+          <w:rFonts w:ascii="Calibri" w:hAnsi="Calibri" w:eastAsia="Calibri" w:cs="Calibri"/>
+          <w:noProof w:val="0"/>
+          <w:sz w:val="22"/>
+          <w:szCs w:val="22"/>
+          <w:lang w:val="en-US"/>
+        </w:rPr>
+        <w:t>51 minute21         U52</w:t>
+      </w:r>
+    </w:p>
+    <w:p>
+      <w:r>
+        <w:rPr>
+          <w:rFonts w:ascii="Calibri" w:hAnsi="Calibri" w:eastAsia="Calibri" w:cs="Calibri"/>
+          <w:noProof w:val="0"/>
+          <w:sz w:val="22"/>
+          <w:szCs w:val="22"/>
+          <w:lang w:val="en-US"/>
+        </w:rPr>
+        <w:t>52 minute22         U52</w:t>
+      </w:r>
+    </w:p>
+    <w:p>
+      <w:r>
+        <w:rPr>
+          <w:rFonts w:ascii="Calibri" w:hAnsi="Calibri" w:eastAsia="Calibri" w:cs="Calibri"/>
+          <w:noProof w:val="0"/>
+          <w:sz w:val="22"/>
+          <w:szCs w:val="22"/>
+          <w:lang w:val="en-US"/>
+        </w:rPr>
+        <w:t>53 minute23         U52</w:t>
+      </w:r>
+    </w:p>
+    <w:p>
+      <w:r>
+        <w:rPr>
+          <w:rFonts w:ascii="Calibri" w:hAnsi="Calibri" w:eastAsia="Calibri" w:cs="Calibri"/>
+          <w:noProof w:val="0"/>
+          <w:sz w:val="22"/>
+          <w:szCs w:val="22"/>
+          <w:lang w:val="en-US"/>
+        </w:rPr>
+        <w:t>54 minute24         U52</w:t>
+      </w:r>
+    </w:p>
+    <w:p>
+      <w:r>
+        <w:rPr>
+          <w:rFonts w:ascii="Calibri" w:hAnsi="Calibri" w:eastAsia="Calibri" w:cs="Calibri"/>
+          <w:noProof w:val="0"/>
+          <w:sz w:val="22"/>
+          <w:szCs w:val="22"/>
+          <w:lang w:val="en-US"/>
+        </w:rPr>
+        <w:t>55 minute25         U52</w:t>
+      </w:r>
+    </w:p>
+    <w:p>
+      <w:r>
+        <w:rPr>
+          <w:rFonts w:ascii="Calibri" w:hAnsi="Calibri" w:eastAsia="Calibri" w:cs="Calibri"/>
+          <w:noProof w:val="0"/>
+          <w:sz w:val="22"/>
+          <w:szCs w:val="22"/>
+          <w:lang w:val="en-US"/>
+        </w:rPr>
+        <w:t>56 minute26         U52</w:t>
+      </w:r>
+    </w:p>
+    <w:p>
+      <w:r>
+        <w:rPr>
+          <w:rFonts w:ascii="Calibri" w:hAnsi="Calibri" w:eastAsia="Calibri" w:cs="Calibri"/>
+          <w:noProof w:val="0"/>
+          <w:sz w:val="22"/>
+          <w:szCs w:val="22"/>
+          <w:lang w:val="en-US"/>
+        </w:rPr>
+        <w:t>57 minute27         U52</w:t>
+      </w:r>
+    </w:p>
+    <w:p>
+      <w:r>
+        <w:rPr>
+          <w:rFonts w:ascii="Calibri" w:hAnsi="Calibri" w:eastAsia="Calibri" w:cs="Calibri"/>
+          <w:noProof w:val="0"/>
+          <w:sz w:val="22"/>
+          <w:szCs w:val="22"/>
+          <w:lang w:val="en-US"/>
+        </w:rPr>
+        <w:t>58 minute28         U52</w:t>
+      </w:r>
+    </w:p>
+    <w:p>
+      <w:r>
+        <w:rPr>
+          <w:rFonts w:ascii="Calibri" w:hAnsi="Calibri" w:eastAsia="Calibri" w:cs="Calibri"/>
+          <w:noProof w:val="0"/>
+          <w:sz w:val="22"/>
+          <w:szCs w:val="22"/>
+          <w:lang w:val="en-US"/>
+        </w:rPr>
+        <w:t>59 minute29         U52</w:t>
+      </w:r>
+    </w:p>
+    <w:p>
+      <w:r>
+        <w:rPr>
+          <w:rFonts w:ascii="Calibri" w:hAnsi="Calibri" w:eastAsia="Calibri" w:cs="Calibri"/>
+          <w:noProof w:val="0"/>
+          <w:sz w:val="22"/>
+          <w:szCs w:val="22"/>
+          <w:lang w:val="en-US"/>
+        </w:rPr>
+        <w:t>60 minute30         U52</w:t>
+      </w:r>
+    </w:p>
+    <w:p/>
+    <w:p>
+      <w:r>
+        <w:rPr>
+          <w:rFonts w:ascii="Calibri" w:hAnsi="Calibri" w:eastAsia="Calibri" w:cs="Calibri"/>
+          <w:noProof w:val="0"/>
+          <w:sz w:val="22"/>
+          <w:szCs w:val="22"/>
+          <w:lang w:val="en-US"/>
+        </w:rPr>
+        <w:t>$U54</w:t>
+      </w:r>
+    </w:p>
+    <w:p>
+      <w:r>
+        <w:rPr>
+          <w:rFonts w:ascii="Calibri" w:hAnsi="Calibri" w:eastAsia="Calibri" w:cs="Calibri"/>
+          <w:noProof w:val="0"/>
+          <w:sz w:val="22"/>
+          <w:szCs w:val="22"/>
+          <w:lang w:val="en-US"/>
+        </w:rPr>
+        <w:t xml:space="preserve">     minute labanimalid</w:t>
+      </w:r>
+    </w:p>
+    <w:p>
+      <w:r>
+        <w:rPr>
+          <w:rFonts w:ascii="Calibri" w:hAnsi="Calibri" w:eastAsia="Calibri" w:cs="Calibri"/>
+          <w:noProof w:val="0"/>
+          <w:sz w:val="22"/>
+          <w:szCs w:val="22"/>
+          <w:lang w:val="en-US"/>
+        </w:rPr>
+        <w:t>61 minute30         U54</w:t>
+      </w:r>
+    </w:p>
+    <w:p/>
+    <w:p>
+      <w:r>
+        <w:rPr>
+          <w:rFonts w:ascii="Calibri" w:hAnsi="Calibri" w:eastAsia="Calibri" w:cs="Calibri"/>
+          <w:noProof w:val="0"/>
+          <w:sz w:val="22"/>
+          <w:szCs w:val="22"/>
+          <w:lang w:val="en-US"/>
+        </w:rPr>
+        <w:t>$U58</w:t>
+      </w:r>
+    </w:p>
+    <w:p>
+      <w:r>
+        <w:rPr>
+          <w:rFonts w:ascii="Calibri" w:hAnsi="Calibri" w:eastAsia="Calibri" w:cs="Calibri"/>
+          <w:noProof w:val="0"/>
+          <w:sz w:val="22"/>
+          <w:szCs w:val="22"/>
+          <w:lang w:val="en-US"/>
+        </w:rPr>
+        <w:t xml:space="preserve">     minute labanimalid</w:t>
+      </w:r>
+    </w:p>
+    <w:p>
+      <w:r>
+        <w:rPr>
+          <w:rFonts w:ascii="Calibri" w:hAnsi="Calibri" w:eastAsia="Calibri" w:cs="Calibri"/>
+          <w:noProof w:val="0"/>
+          <w:sz w:val="22"/>
+          <w:szCs w:val="22"/>
+          <w:lang w:val="en-US"/>
+        </w:rPr>
+        <w:t>62 minute30         U58</w:t>
+      </w:r>
+    </w:p>
+    <w:p/>
+    <w:p>
+      <w:pPr>
+        <w:pStyle w:val="Normal"/>
+      </w:pPr>
+      <w:r>
+        <w:rPr/>
+        <w:t>Note to self (Jhou’s team may ignore):</w:t>
       </w:r>
     </w:p>
     <w:p>
@@ -1019,6 +4689,32 @@
       <w:contextualSpacing xmlns:w="http://schemas.openxmlformats.org/wordprocessingml/2006/main"/>
     </w:pPr>
   </w:style>
+  <w:style xmlns:w="http://schemas.openxmlformats.org/wordprocessingml/2006/main" w:type="table" w:styleId="TableGrid">
+    <w:name xmlns:w="http://schemas.openxmlformats.org/wordprocessingml/2006/main" w:val="Table Grid"/>
+    <w:basedOn xmlns:w="http://schemas.openxmlformats.org/wordprocessingml/2006/main" w:val="TableNormal"/>
+    <w:uiPriority xmlns:w="http://schemas.openxmlformats.org/wordprocessingml/2006/main" w:val="59"/>
+    <w:rsid xmlns:w="http://schemas.openxmlformats.org/wordprocessingml/2006/main" w:val="00FB4123"/>
+    <w:pPr xmlns:w="http://schemas.openxmlformats.org/wordprocessingml/2006/main">
+      <w:spacing w:after="0" w:line="240" w:lineRule="auto"/>
+    </w:pPr>
+    <w:tblPr xmlns:w="http://schemas.openxmlformats.org/wordprocessingml/2006/main">
+      <w:tblInd w:w="0" w:type="dxa"/>
+      <w:tblBorders>
+        <w:top w:val="single" w:color="000000" w:themeColor="text1" w:sz="4" w:space="0"/>
+        <w:left w:val="single" w:color="000000" w:themeColor="text1" w:sz="4" w:space="0"/>
+        <w:bottom w:val="single" w:color="000000" w:themeColor="text1" w:sz="4" w:space="0"/>
+        <w:right w:val="single" w:color="000000" w:themeColor="text1" w:sz="4" w:space="0"/>
+        <w:insideH w:val="single" w:color="000000" w:themeColor="text1" w:sz="4" w:space="0"/>
+        <w:insideV w:val="single" w:color="000000" w:themeColor="text1" w:sz="4" w:space="0"/>
+      </w:tblBorders>
+      <w:tblCellMar>
+        <w:top w:w="0" w:type="dxa"/>
+        <w:left w:w="108" w:type="dxa"/>
+        <w:bottom w:w="0" w:type="dxa"/>
+        <w:right w:w="108" w:type="dxa"/>
+      </w:tblCellMar>
+    </w:tblPr>
+  </w:style>
 </w:styles>
 </file>
 

</xml_diff>

<commit_message>
pick up why cases are appearing as nonmatches when they actually match
</commit_message>
<xml_diff>
--- a/Bonnie's Codes/DOCUMENTATION/Locomotor_Notes_QC.docx
+++ b/Bonnie's Codes/DOCUMENTATION/Locomotor_Notes_QC.docx
@@ -440,10 +440,10 @@
       </w:pPr>
       <w:r>
         <w:drawing>
-          <wp:inline wp14:editId="6B96D1DD" wp14:anchorId="1CB03B2A">
+          <wp:inline wp14:editId="5FE4E658" wp14:anchorId="1CB03B2A">
             <wp:extent cx="666750" cy="1752600"/>
             <wp:effectExtent l="0" t="0" r="0" b="0"/>
-            <wp:docPr id="300408902" name="" title=""/>
+            <wp:docPr id="666368555" name="" title=""/>
             <wp:cNvGraphicFramePr>
               <a:graphicFrameLocks noChangeAspect="1"/>
             </wp:cNvGraphicFramePr>
@@ -455,7 +455,7 @@
                     <pic:cNvPicPr/>
                   </pic:nvPicPr>
                   <pic:blipFill>
-                    <a:blip r:embed="R15488caea83444cf">
+                    <a:blip r:embed="R838e6ec7aaf34c16">
                       <a:extLst xmlns:a="http://schemas.openxmlformats.org/drawingml/2006/main">
                         <a:ext xmlns:a="http://schemas.openxmlformats.org/drawingml/2006/main" uri="{28A0092B-C50C-407E-A947-70E740481C1C}">
                           <a14:useLocalDpi xmlns:a14="http://schemas.microsoft.com/office/drawing/2010/main" val="0"/>
@@ -692,7 +692,15 @@
       </w:pPr>
       <w:r>
         <w:rPr/>
-        <w:t xml:space="preserve">THIS ANIMAL WAS LABELLED DEAD AND HAS NO LOCOMOTOR FILES BUT IT HAD A ROW AND VALUES IN THE DATA </w:t>
+        <w:t xml:space="preserve">THIS ANIMAL HAS NO LOCOMOTOR FILES BUT IT HAD A ROW AND VALUES IN THE </w:t>
+      </w:r>
+      <w:r>
+        <w:rPr/>
+        <w:t xml:space="preserve">EXCEL </w:t>
+      </w:r>
+      <w:r>
+        <w:rPr/>
+        <w:t xml:space="preserve">DATA </w:t>
       </w:r>
     </w:p>
     <w:p>

</xml_diff>

<commit_message>
shift min31 to min30 for ratu112, create na table and found discrepency bw raw and excel sheet for all min30
</commit_message>
<xml_diff>
--- a/Bonnie's Codes/DOCUMENTATION/Locomotor_Notes_QC.docx
+++ b/Bonnie's Codes/DOCUMENTATION/Locomotor_Notes_QC.docx
@@ -76,6 +76,35 @@
         <w:ind w:left="0" w:right="0"/>
         <w:jc w:val="left"/>
       </w:pPr>
+      <w:r>
+        <w:rPr>
+          <w:b w:val="1"/>
+          <w:bCs w:val="1"/>
+        </w:rPr>
+        <w:t>Duplicated file</w:t>
+      </w:r>
+    </w:p>
+    <w:p>
+      <w:pPr>
+        <w:pStyle w:val="Normal"/>
+        <w:bidi w:val="0"/>
+        <w:spacing w:before="0" w:beforeAutospacing="off" w:after="160" w:afterAutospacing="off" w:line="259" w:lineRule="auto"/>
+        <w:ind w:left="0" w:right="0"/>
+        <w:jc w:val="left"/>
+      </w:pPr>
+      <w:r>
+        <w:rPr/>
+        <w:t>"./U457/2019-1018-1233_457_LOCOMOTOR_BASIC.txt"</w:t>
+      </w:r>
+    </w:p>
+    <w:p>
+      <w:pPr>
+        <w:pStyle w:val="Normal"/>
+        <w:bidi w:val="0"/>
+        <w:spacing w:before="0" w:beforeAutospacing="off" w:after="160" w:afterAutospacing="off" w:line="259" w:lineRule="auto"/>
+        <w:ind w:left="0" w:right="0"/>
+        <w:jc w:val="left"/>
+      </w:pPr>
     </w:p>
     <w:p>
       <w:pPr>
@@ -106,10 +135,10 @@
       </w:pPr>
       <w:r>
         <w:drawing>
-          <wp:inline wp14:editId="1A2EA461" wp14:anchorId="50B924AF">
+          <wp:inline wp14:editId="2DB7D405" wp14:anchorId="50B924AF">
             <wp:extent cx="2095500" cy="466725"/>
             <wp:effectExtent l="0" t="0" r="0" b="0"/>
-            <wp:docPr id="668703027" name="" title=""/>
+            <wp:docPr id="909184358" name="" title=""/>
             <wp:cNvGraphicFramePr>
               <a:graphicFrameLocks noChangeAspect="1"/>
             </wp:cNvGraphicFramePr>
@@ -121,7 +150,362 @@
                     <pic:cNvPicPr/>
                   </pic:nvPicPr>
                   <pic:blipFill>
-                    <a:blip r:embed="Rbb8c3bc1121a40b7">
+                    <a:blip r:embed="Rf1870a45bbdd4f1c">
+                      <a:extLst xmlns:a="http://schemas.openxmlformats.org/drawingml/2006/main">
+                        <a:ext xmlns:a="http://schemas.openxmlformats.org/drawingml/2006/main" uri="{28A0092B-C50C-407E-A947-70E740481C1C}">
+                          <a14:useLocalDpi xmlns:a14="http://schemas.microsoft.com/office/drawing/2010/main" val="0"/>
+                        </a:ext>
+                      </a:extLst>
+                    </a:blip>
+                    <a:stretch>
+                      <a:fillRect/>
+                    </a:stretch>
+                  </pic:blipFill>
+                  <pic:spPr>
+                    <a:xfrm rot="0" flipH="0" flipV="0">
+                      <a:off x="0" y="0"/>
+                      <a:ext cx="2095500" cy="466725"/>
+                    </a:xfrm>
+                    <a:prstGeom prst="rect">
+                      <a:avLst/>
+                    </a:prstGeom>
+                  </pic:spPr>
+                </pic:pic>
+              </a:graphicData>
+            </a:graphic>
+          </wp:inline>
+        </w:drawing>
+      </w:r>
+    </w:p>
+    <w:p>
+      <w:pPr>
+        <w:pStyle w:val="Normal"/>
+        <w:rPr>
+          <w:b w:val="0"/>
+          <w:bCs w:val="0"/>
+        </w:rPr>
+      </w:pPr>
+      <w:r>
+        <w:rPr>
+          <w:b w:val="1"/>
+          <w:bCs w:val="1"/>
+        </w:rPr>
+        <w:t>Lowercase</w:t>
+      </w:r>
+      <w:r>
+        <w:rPr>
+          <w:b w:val="0"/>
+          <w:bCs w:val="0"/>
+        </w:rPr>
+        <w:t xml:space="preserve"> directory (trivial issue) </w:t>
+      </w:r>
+    </w:p>
+    <w:p>
+      <w:pPr>
+        <w:pStyle w:val="Normal"/>
+      </w:pPr>
+      <w:r>
+        <w:drawing>
+          <wp:inline wp14:editId="4B62710F" wp14:anchorId="4520311D">
+            <wp:extent cx="2219325" cy="819150"/>
+            <wp:effectExtent l="0" t="0" r="0" b="0"/>
+            <wp:docPr id="898961510" name="" title=""/>
+            <wp:cNvGraphicFramePr>
+              <a:graphicFrameLocks noChangeAspect="1"/>
+            </wp:cNvGraphicFramePr>
+            <a:graphic>
+              <a:graphicData uri="http://schemas.openxmlformats.org/drawingml/2006/picture">
+                <pic:pic>
+                  <pic:nvPicPr>
+                    <pic:cNvPr id="0" name=""/>
+                    <pic:cNvPicPr/>
+                  </pic:nvPicPr>
+                  <pic:blipFill>
+                    <a:blip r:embed="R6fe52a66a7384a2a">
+                      <a:extLst xmlns:a="http://schemas.openxmlformats.org/drawingml/2006/main">
+                        <a:ext xmlns:a="http://schemas.openxmlformats.org/drawingml/2006/main" uri="{28A0092B-C50C-407E-A947-70E740481C1C}">
+                          <a14:useLocalDpi xmlns:a14="http://schemas.microsoft.com/office/drawing/2010/main" val="0"/>
+                        </a:ext>
+                      </a:extLst>
+                    </a:blip>
+                    <a:stretch>
+                      <a:fillRect/>
+                    </a:stretch>
+                  </pic:blipFill>
+                  <pic:spPr>
+                    <a:xfrm rot="0" flipH="0" flipV="0">
+                      <a:off x="0" y="0"/>
+                      <a:ext cx="2219325" cy="819150"/>
+                    </a:xfrm>
+                    <a:prstGeom prst="rect">
+                      <a:avLst/>
+                    </a:prstGeom>
+                  </pic:spPr>
+                </pic:pic>
+              </a:graphicData>
+            </a:graphic>
+          </wp:inline>
+        </w:drawing>
+      </w:r>
+    </w:p>
+    <w:p>
+      <w:pPr>
+        <w:pStyle w:val="Normal"/>
+        <w:rPr>
+          <w:b w:val="1"/>
+          <w:bCs w:val="1"/>
+        </w:rPr>
+      </w:pPr>
+      <w:proofErr w:type="spellStart"/>
+      <w:r>
+        <w:rPr>
+          <w:b w:val="1"/>
+          <w:bCs w:val="1"/>
+        </w:rPr>
+        <w:t>Mislabelled</w:t>
+      </w:r>
+      <w:proofErr w:type="spellEnd"/>
+      <w:r>
+        <w:rPr>
+          <w:b w:val="1"/>
+          <w:bCs w:val="1"/>
+        </w:rPr>
+        <w:t>/misplaced</w:t>
+      </w:r>
+      <w:r>
+        <w:rPr>
+          <w:b w:val="0"/>
+          <w:bCs w:val="0"/>
+        </w:rPr>
+        <w:t xml:space="preserve"> files (directory doesn’t match ID) </w:t>
+      </w:r>
+    </w:p>
+    <w:p>
+      <w:pPr>
+        <w:pStyle w:val="Normal"/>
+      </w:pPr>
+      <w:r>
+        <w:drawing>
+          <wp:inline wp14:editId="5D023984" wp14:anchorId="291FCE29">
+            <wp:extent cx="2190750" cy="561975"/>
+            <wp:effectExtent l="0" t="0" r="0" b="0"/>
+            <wp:docPr id="875488770" name="" title=""/>
+            <wp:cNvGraphicFramePr>
+              <a:graphicFrameLocks noChangeAspect="1"/>
+            </wp:cNvGraphicFramePr>
+            <a:graphic>
+              <a:graphicData uri="http://schemas.openxmlformats.org/drawingml/2006/picture">
+                <pic:pic>
+                  <pic:nvPicPr>
+                    <pic:cNvPr id="0" name=""/>
+                    <pic:cNvPicPr/>
+                  </pic:nvPicPr>
+                  <pic:blipFill>
+                    <a:blip r:embed="Rcb6656f1d7b142c4">
+                      <a:extLst xmlns:a="http://schemas.openxmlformats.org/drawingml/2006/main">
+                        <a:ext xmlns:a="http://schemas.openxmlformats.org/drawingml/2006/main" uri="{28A0092B-C50C-407E-A947-70E740481C1C}">
+                          <a14:useLocalDpi xmlns:a14="http://schemas.microsoft.com/office/drawing/2010/main" val="0"/>
+                        </a:ext>
+                      </a:extLst>
+                    </a:blip>
+                    <a:stretch>
+                      <a:fillRect/>
+                    </a:stretch>
+                  </pic:blipFill>
+                  <pic:spPr>
+                    <a:xfrm rot="0" flipH="0" flipV="0">
+                      <a:off x="0" y="0"/>
+                      <a:ext cx="2190750" cy="561975"/>
+                    </a:xfrm>
+                    <a:prstGeom prst="rect">
+                      <a:avLst/>
+                    </a:prstGeom>
+                  </pic:spPr>
+                </pic:pic>
+              </a:graphicData>
+            </a:graphic>
+          </wp:inline>
+        </w:drawing>
+      </w:r>
+    </w:p>
+    <w:p>
+      <w:pPr>
+        <w:pStyle w:val="ListParagraph"/>
+        <w:numPr>
+          <w:ilvl w:val="0"/>
+          <w:numId w:val="1"/>
+        </w:numPr>
+        <w:rPr>
+          <w:sz w:val="22"/>
+          <w:szCs w:val="22"/>
+        </w:rPr>
+      </w:pPr>
+      <w:r>
+        <w:rPr/>
+        <w:t xml:space="preserve">Troublesome because 271 should have had two sessions (Binned Counts1 and Binned Counts2, but the file’s data were recorded in Binned Counts1a for U371 </w:t>
+      </w:r>
+    </w:p>
+    <w:p>
+      <w:pPr>
+        <w:pStyle w:val="Normal"/>
+      </w:pPr>
+      <w:r>
+        <w:rPr>
+          <w:b w:val="1"/>
+          <w:bCs w:val="1"/>
+        </w:rPr>
+        <w:t>Raw files</w:t>
+      </w:r>
+      <w:r>
+        <w:rPr>
+          <w:b w:val="0"/>
+          <w:bCs w:val="0"/>
+        </w:rPr>
+        <w:t xml:space="preserve"> that were not noted in the Excel file but were </w:t>
+      </w:r>
+      <w:r>
+        <w:rPr>
+          <w:b w:val="1"/>
+          <w:bCs w:val="1"/>
+        </w:rPr>
+        <w:t>all 0’s and NA’s</w:t>
+      </w:r>
+      <w:r>
+        <w:rPr>
+          <w:b w:val="0"/>
+          <w:bCs w:val="0"/>
+        </w:rPr>
+        <w:t xml:space="preserve"> (Currently excluded from data) </w:t>
+      </w:r>
+    </w:p>
+    <w:p>
+      <w:pPr>
+        <w:pStyle w:val="Normal"/>
+      </w:pPr>
+      <w:r>
+        <w:drawing>
+          <wp:inline wp14:editId="15D5B3B0" wp14:anchorId="5028CAE7">
+            <wp:extent cx="4200525" cy="962025"/>
+            <wp:effectExtent l="0" t="0" r="0" b="0"/>
+            <wp:docPr id="1287043899" name="" title=""/>
+            <wp:cNvGraphicFramePr>
+              <a:graphicFrameLocks noChangeAspect="1"/>
+            </wp:cNvGraphicFramePr>
+            <a:graphic>
+              <a:graphicData uri="http://schemas.openxmlformats.org/drawingml/2006/picture">
+                <pic:pic>
+                  <pic:nvPicPr>
+                    <pic:cNvPr id="0" name=""/>
+                    <pic:cNvPicPr/>
+                  </pic:nvPicPr>
+                  <pic:blipFill>
+                    <a:blip r:embed="R02a8bd147e604e49">
+                      <a:extLst xmlns:a="http://schemas.openxmlformats.org/drawingml/2006/main">
+                        <a:ext xmlns:a="http://schemas.openxmlformats.org/drawingml/2006/main" uri="{28A0092B-C50C-407E-A947-70E740481C1C}">
+                          <a14:useLocalDpi xmlns:a14="http://schemas.microsoft.com/office/drawing/2010/main" val="0"/>
+                        </a:ext>
+                      </a:extLst>
+                    </a:blip>
+                    <a:stretch>
+                      <a:fillRect/>
+                    </a:stretch>
+                  </pic:blipFill>
+                  <pic:spPr>
+                    <a:xfrm rot="0" flipH="0" flipV="0">
+                      <a:off x="0" y="0"/>
+                      <a:ext cx="4200525" cy="962025"/>
+                    </a:xfrm>
+                    <a:prstGeom prst="rect">
+                      <a:avLst/>
+                    </a:prstGeom>
+                  </pic:spPr>
+                </pic:pic>
+              </a:graphicData>
+            </a:graphic>
+          </wp:inline>
+        </w:drawing>
+      </w:r>
+    </w:p>
+    <w:p>
+      <w:pPr>
+        <w:pStyle w:val="Normal"/>
+      </w:pPr>
+    </w:p>
+    <w:p>
+      <w:pPr>
+        <w:pStyle w:val="Normal"/>
+        <w:rPr>
+          <w:b w:val="0"/>
+          <w:bCs w:val="0"/>
+        </w:rPr>
+      </w:pPr>
+      <w:r>
+        <w:rPr>
+          <w:b w:val="1"/>
+          <w:bCs w:val="1"/>
+        </w:rPr>
+        <w:t xml:space="preserve">All raw files </w:t>
+      </w:r>
+      <w:r>
+        <w:rPr>
+          <w:b w:val="0"/>
+          <w:bCs w:val="0"/>
+        </w:rPr>
+        <w:t xml:space="preserve">without </w:t>
+      </w:r>
+      <w:r>
+        <w:rPr>
+          <w:b w:val="1"/>
+          <w:bCs w:val="1"/>
+        </w:rPr>
+        <w:t xml:space="preserve">minute30 value with their values in the </w:t>
+      </w:r>
+      <w:proofErr w:type="spellStart"/>
+      <w:r>
+        <w:rPr>
+          <w:b w:val="1"/>
+          <w:bCs w:val="1"/>
+        </w:rPr>
+        <w:t>the</w:t>
+      </w:r>
+      <w:proofErr w:type="spellEnd"/>
+      <w:r>
+        <w:rPr>
+          <w:b w:val="1"/>
+          <w:bCs w:val="1"/>
+        </w:rPr>
+        <w:t xml:space="preserve"> Excel sheet </w:t>
+      </w:r>
+      <w:r>
+        <w:rPr>
+          <w:b w:val="0"/>
+          <w:bCs w:val="0"/>
+        </w:rPr>
+        <w:t>(Expecting all NA but there are values that don’t seem to be coming from the raw files)</w:t>
+      </w:r>
+    </w:p>
+    <w:p>
+      <w:pPr>
+        <w:pStyle w:val="Normal"/>
+      </w:pPr>
+      <w:r>
+        <w:drawing>
+          <wp:inline wp14:editId="28944952" wp14:anchorId="0D9BB144">
+            <wp:extent cx="2152650" cy="3086100"/>
+            <wp:effectExtent l="0" t="0" r="0" b="0"/>
+            <wp:docPr id="193726757" name="" title=""/>
+            <wp:cNvGraphicFramePr>
+              <a:graphicFrameLocks noChangeAspect="1"/>
+            </wp:cNvGraphicFramePr>
+            <a:graphic>
+              <a:graphicData uri="http://schemas.openxmlformats.org/drawingml/2006/picture">
+                <pic:pic>
+                  <pic:nvPicPr>
+                    <pic:cNvPr id="0" name=""/>
+                    <pic:cNvPicPr/>
+                  </pic:nvPicPr>
+                  <pic:blipFill>
+                    <a:blip r:embed="R8430949956c9480f">
                       <a:extLst>
                         <a:ext xmlns:a="http://schemas.openxmlformats.org/drawingml/2006/main" uri="{28A0092B-C50C-407E-A947-70E740481C1C}">
                           <a14:useLocalDpi val="0"/>
@@ -135,7 +519,7 @@
                   <pic:spPr>
                     <a:xfrm>
                       <a:off x="0" y="0"/>
-                      <a:ext cx="2095500" cy="466725"/>
+                      <a:ext cx="2152650" cy="3086100"/>
                     </a:xfrm>
                     <a:prstGeom prst="rect">
                       <a:avLst/>
@@ -151,36 +535,13 @@
     <w:p>
       <w:pPr>
         <w:pStyle w:val="Normal"/>
-        <w:rPr>
-          <w:b w:val="0"/>
-          <w:bCs w:val="0"/>
-        </w:rPr>
       </w:pPr>
       <w:r>
-        <w:rPr>
-          <w:b w:val="1"/>
-          <w:bCs w:val="1"/>
-        </w:rPr>
-        <w:t>Lowercase</w:t>
-      </w:r>
-      <w:r>
-        <w:rPr>
-          <w:b w:val="0"/>
-          <w:bCs w:val="0"/>
-        </w:rPr>
-        <w:t xml:space="preserve"> directory (trivial issue) </w:t>
-      </w:r>
-    </w:p>
-    <w:p>
-      <w:pPr>
-        <w:pStyle w:val="Normal"/>
-      </w:pPr>
-      <w:r>
         <w:drawing>
-          <wp:inline wp14:editId="011969DC" wp14:anchorId="4520311D">
-            <wp:extent cx="2219325" cy="819150"/>
+          <wp:inline wp14:editId="29E561BE" wp14:anchorId="4CEB6B1A">
+            <wp:extent cx="1981200" cy="3457575"/>
             <wp:effectExtent l="0" t="0" r="0" b="0"/>
-            <wp:docPr id="1600135895" name="" title=""/>
+            <wp:docPr id="1016227326" name="" title=""/>
             <wp:cNvGraphicFramePr>
               <a:graphicFrameLocks noChangeAspect="1"/>
             </wp:cNvGraphicFramePr>
@@ -192,7 +553,7 @@
                     <pic:cNvPicPr/>
                   </pic:nvPicPr>
                   <pic:blipFill>
-                    <a:blip r:embed="Rf76a9b78677b44cd">
+                    <a:blip r:embed="R9f24294bc40342cb">
                       <a:extLst>
                         <a:ext xmlns:a="http://schemas.openxmlformats.org/drawingml/2006/main" uri="{28A0092B-C50C-407E-A947-70E740481C1C}">
                           <a14:useLocalDpi val="0"/>
@@ -206,7 +567,7 @@
                   <pic:spPr>
                     <a:xfrm>
                       <a:off x="0" y="0"/>
-                      <a:ext cx="2219325" cy="819150"/>
+                      <a:ext cx="1981200" cy="3457575"/>
                     </a:xfrm>
                     <a:prstGeom prst="rect">
                       <a:avLst/>
@@ -222,33 +583,38 @@
     <w:p>
       <w:pPr>
         <w:pStyle w:val="Normal"/>
+      </w:pPr>
+      <w:proofErr w:type="spellStart"/>
+      <w:r>
         <w:rPr>
           <w:b w:val="1"/>
           <w:bCs w:val="1"/>
         </w:rPr>
-      </w:pPr>
-      <w:proofErr w:type="spellStart"/>
+        <w:t>Mislabelled</w:t>
+      </w:r>
+      <w:proofErr w:type="spellEnd"/>
       <w:r>
         <w:rPr>
           <w:b w:val="1"/>
           <w:bCs w:val="1"/>
         </w:rPr>
-        <w:t>Mislabelled</w:t>
-      </w:r>
-      <w:proofErr w:type="spellEnd"/>
-      <w:r>
+        <w:t xml:space="preserve"> sessions</w:t>
+      </w:r>
+    </w:p>
+    <w:p>
+      <w:pPr>
+        <w:pStyle w:val="Normal"/>
         <w:rPr>
           <w:b w:val="1"/>
           <w:bCs w:val="1"/>
         </w:rPr>
-        <w:t>/misplaced</w:t>
-      </w:r>
+      </w:pPr>
       <w:r>
         <w:rPr>
           <w:b w:val="0"/>
           <w:bCs w:val="0"/>
         </w:rPr>
-        <w:t xml:space="preserve"> files (directory doesn’t match ID) </w:t>
+        <w:t xml:space="preserve">(Only found two raw files but has the space in the Excel sheet for four files) </w:t>
       </w:r>
     </w:p>
     <w:p>
@@ -257,10 +623,10 @@
       </w:pPr>
       <w:r>
         <w:drawing>
-          <wp:inline wp14:editId="27F426D8" wp14:anchorId="291FCE29">
-            <wp:extent cx="2190750" cy="561975"/>
+          <wp:inline wp14:editId="42A579B7" wp14:anchorId="1CB03B2A">
+            <wp:extent cx="666750" cy="1752600"/>
             <wp:effectExtent l="0" t="0" r="0" b="0"/>
-            <wp:docPr id="1521813911" name="" title=""/>
+            <wp:docPr id="2145472999" name="" title=""/>
             <wp:cNvGraphicFramePr>
               <a:graphicFrameLocks noChangeAspect="1"/>
             </wp:cNvGraphicFramePr>
@@ -272,190 +638,7 @@
                     <pic:cNvPicPr/>
                   </pic:nvPicPr>
                   <pic:blipFill>
-                    <a:blip r:embed="R865026632acb4f27">
-                      <a:extLst>
-                        <a:ext xmlns:a="http://schemas.openxmlformats.org/drawingml/2006/main" uri="{28A0092B-C50C-407E-A947-70E740481C1C}">
-                          <a14:useLocalDpi val="0"/>
-                        </a:ext>
-                      </a:extLst>
-                    </a:blip>
-                    <a:stretch>
-                      <a:fillRect/>
-                    </a:stretch>
-                  </pic:blipFill>
-                  <pic:spPr>
-                    <a:xfrm>
-                      <a:off x="0" y="0"/>
-                      <a:ext cx="2190750" cy="561975"/>
-                    </a:xfrm>
-                    <a:prstGeom prst="rect">
-                      <a:avLst/>
-                    </a:prstGeom>
-                  </pic:spPr>
-                </pic:pic>
-              </a:graphicData>
-            </a:graphic>
-          </wp:inline>
-        </w:drawing>
-      </w:r>
-    </w:p>
-    <w:p>
-      <w:pPr>
-        <w:pStyle w:val="ListParagraph"/>
-        <w:numPr>
-          <w:ilvl w:val="0"/>
-          <w:numId w:val="1"/>
-        </w:numPr>
-        <w:rPr>
-          <w:sz w:val="22"/>
-          <w:szCs w:val="22"/>
-        </w:rPr>
-      </w:pPr>
-      <w:r>
-        <w:rPr/>
-        <w:t xml:space="preserve">Troublesome because 271 should have had two sessions (Binned Counts1 and Binned Counts2, but the file’s data were recorded in Binned Counts1a for U371 </w:t>
-      </w:r>
-    </w:p>
-    <w:p>
-      <w:pPr>
-        <w:pStyle w:val="Normal"/>
-      </w:pPr>
-      <w:r>
-        <w:rPr>
-          <w:b w:val="1"/>
-          <w:bCs w:val="1"/>
-        </w:rPr>
-        <w:t>Raw files</w:t>
-      </w:r>
-      <w:r>
-        <w:rPr>
-          <w:b w:val="0"/>
-          <w:bCs w:val="0"/>
-        </w:rPr>
-        <w:t xml:space="preserve"> that were not noted in the Excel file but were </w:t>
-      </w:r>
-      <w:r>
-        <w:rPr>
-          <w:b w:val="1"/>
-          <w:bCs w:val="1"/>
-        </w:rPr>
-        <w:t>all 0’s and NA’s</w:t>
-      </w:r>
-      <w:r>
-        <w:rPr>
-          <w:b w:val="0"/>
-          <w:bCs w:val="0"/>
-        </w:rPr>
-        <w:t xml:space="preserve"> (Currently excluded from data) </w:t>
-      </w:r>
-    </w:p>
-    <w:p>
-      <w:pPr>
-        <w:pStyle w:val="Normal"/>
-      </w:pPr>
-      <w:r>
-        <w:drawing>
-          <wp:inline wp14:editId="5BC22CC2" wp14:anchorId="5028CAE7">
-            <wp:extent cx="4200525" cy="962025"/>
-            <wp:effectExtent l="0" t="0" r="0" b="0"/>
-            <wp:docPr id="753732777" name="" title=""/>
-            <wp:cNvGraphicFramePr>
-              <a:graphicFrameLocks noChangeAspect="1"/>
-            </wp:cNvGraphicFramePr>
-            <a:graphic>
-              <a:graphicData uri="http://schemas.openxmlformats.org/drawingml/2006/picture">
-                <pic:pic>
-                  <pic:nvPicPr>
-                    <pic:cNvPr id="0" name=""/>
-                    <pic:cNvPicPr/>
-                  </pic:nvPicPr>
-                  <pic:blipFill>
-                    <a:blip r:embed="R1893cdb6b9e14104">
-                      <a:extLst>
-                        <a:ext xmlns:a="http://schemas.openxmlformats.org/drawingml/2006/main" uri="{28A0092B-C50C-407E-A947-70E740481C1C}">
-                          <a14:useLocalDpi val="0"/>
-                        </a:ext>
-                      </a:extLst>
-                    </a:blip>
-                    <a:stretch>
-                      <a:fillRect/>
-                    </a:stretch>
-                  </pic:blipFill>
-                  <pic:spPr>
-                    <a:xfrm>
-                      <a:off x="0" y="0"/>
-                      <a:ext cx="4200525" cy="962025"/>
-                    </a:xfrm>
-                    <a:prstGeom prst="rect">
-                      <a:avLst/>
-                    </a:prstGeom>
-                  </pic:spPr>
-                </pic:pic>
-              </a:graphicData>
-            </a:graphic>
-          </wp:inline>
-        </w:drawing>
-      </w:r>
-    </w:p>
-    <w:p>
-      <w:pPr>
-        <w:pStyle w:val="Normal"/>
-      </w:pPr>
-      <w:proofErr w:type="spellStart"/>
-      <w:r>
-        <w:rPr>
-          <w:b w:val="1"/>
-          <w:bCs w:val="1"/>
-        </w:rPr>
-        <w:t>Mislabelled</w:t>
-      </w:r>
-      <w:proofErr w:type="spellEnd"/>
-      <w:r>
-        <w:rPr>
-          <w:b w:val="1"/>
-          <w:bCs w:val="1"/>
-        </w:rPr>
-        <w:t xml:space="preserve"> sessions</w:t>
-      </w:r>
-    </w:p>
-    <w:p>
-      <w:pPr>
-        <w:pStyle w:val="Normal"/>
-        <w:rPr>
-          <w:b w:val="1"/>
-          <w:bCs w:val="1"/>
-        </w:rPr>
-      </w:pPr>
-      <w:r>
-        <w:rPr>
-          <w:b w:val="0"/>
-          <w:bCs w:val="0"/>
-        </w:rPr>
-        <w:t xml:space="preserve">(Only found two raw files but has the space in the Excel sheet for four files) </w:t>
-      </w:r>
-    </w:p>
-    <w:p>
-      <w:pPr>
-        <w:pStyle w:val="Normal"/>
-      </w:pPr>
-      <w:r>
-        <w:drawing>
-          <wp:inline wp14:editId="5FE4E658" wp14:anchorId="1CB03B2A">
-            <wp:extent cx="666750" cy="1752600"/>
-            <wp:effectExtent l="0" t="0" r="0" b="0"/>
-            <wp:docPr id="666368555" name="" title=""/>
-            <wp:cNvGraphicFramePr>
-              <a:graphicFrameLocks noChangeAspect="1"/>
-            </wp:cNvGraphicFramePr>
-            <a:graphic>
-              <a:graphicData uri="http://schemas.openxmlformats.org/drawingml/2006/picture">
-                <pic:pic>
-                  <pic:nvPicPr>
-                    <pic:cNvPr id="0" name=""/>
-                    <pic:cNvPicPr/>
-                  </pic:nvPicPr>
-                  <pic:blipFill>
-                    <a:blip r:embed="R838e6ec7aaf34c16">
+                    <a:blip r:embed="R70c0b32476a242ef">
                       <a:extLst xmlns:a="http://schemas.openxmlformats.org/drawingml/2006/main">
                         <a:ext xmlns:a="http://schemas.openxmlformats.org/drawingml/2006/main" uri="{28A0092B-C50C-407E-A947-70E740481C1C}">
                           <a14:useLocalDpi xmlns:a14="http://schemas.microsoft.com/office/drawing/2010/main" val="0"/>
@@ -4095,10 +4278,10 @@
       </w:r>
       <w:r>
         <w:drawing>
-          <wp:inline wp14:editId="6F8AE4C1" wp14:anchorId="6963BDA4">
+          <wp:inline wp14:editId="12F513A9" wp14:anchorId="6963BDA4">
             <wp:extent cx="2943225" cy="3714750"/>
             <wp:effectExtent l="0" t="0" r="0" b="0"/>
-            <wp:docPr id="1804155012" name="" title=""/>
+            <wp:docPr id="1096815294" name="" title=""/>
             <wp:cNvGraphicFramePr>
               <a:graphicFrameLocks noChangeAspect="1"/>
             </wp:cNvGraphicFramePr>
@@ -4110,10 +4293,10 @@
                     <pic:cNvPicPr/>
                   </pic:nvPicPr>
                   <pic:blipFill>
-                    <a:blip r:embed="Rcda2a7e4cba74dbd">
-                      <a:extLst>
+                    <a:blip r:embed="Rf0128cdcac774280">
+                      <a:extLst xmlns:a="http://schemas.openxmlformats.org/drawingml/2006/main">
                         <a:ext xmlns:a="http://schemas.openxmlformats.org/drawingml/2006/main" uri="{28A0092B-C50C-407E-A947-70E740481C1C}">
-                          <a14:useLocalDpi val="0"/>
+                          <a14:useLocalDpi xmlns:a14="http://schemas.microsoft.com/office/drawing/2010/main" val="0"/>
                         </a:ext>
                       </a:extLst>
                     </a:blip>
@@ -4122,7 +4305,7 @@
                     </a:stretch>
                   </pic:blipFill>
                   <pic:spPr>
-                    <a:xfrm>
+                    <a:xfrm rot="0" flipH="0" flipV="0">
                       <a:off x="0" y="0"/>
                       <a:ext cx="2943225" cy="3714750"/>
                     </a:xfrm>

</xml_diff>

<commit_message>
issue with split session cbind
</commit_message>
<xml_diff>
--- a/Bonnie's Codes/DOCUMENTATION/Locomotor_Notes_QC.docx
+++ b/Bonnie's Codes/DOCUMENTATION/Locomotor_Notes_QC.docx
@@ -135,10 +135,10 @@
       </w:pPr>
       <w:r>
         <w:drawing>
-          <wp:inline wp14:editId="2DB7D405" wp14:anchorId="50B924AF">
+          <wp:inline wp14:editId="03BD6D4E" wp14:anchorId="50B924AF">
             <wp:extent cx="2095500" cy="466725"/>
             <wp:effectExtent l="0" t="0" r="0" b="0"/>
-            <wp:docPr id="909184358" name="" title=""/>
+            <wp:docPr id="1995131569" name="" title=""/>
             <wp:cNvGraphicFramePr>
               <a:graphicFrameLocks noChangeAspect="1"/>
             </wp:cNvGraphicFramePr>
@@ -150,7 +150,7 @@
                     <pic:cNvPicPr/>
                   </pic:nvPicPr>
                   <pic:blipFill>
-                    <a:blip r:embed="Rf1870a45bbdd4f1c">
+                    <a:blip r:embed="R53b64e08db394913">
                       <a:extLst xmlns:a="http://schemas.openxmlformats.org/drawingml/2006/main">
                         <a:ext xmlns:a="http://schemas.openxmlformats.org/drawingml/2006/main" uri="{28A0092B-C50C-407E-A947-70E740481C1C}">
                           <a14:useLocalDpi xmlns:a14="http://schemas.microsoft.com/office/drawing/2010/main" val="0"/>
@@ -206,10 +206,10 @@
       </w:pPr>
       <w:r>
         <w:drawing>
-          <wp:inline wp14:editId="4B62710F" wp14:anchorId="4520311D">
+          <wp:inline wp14:editId="6787C6AE" wp14:anchorId="4520311D">
             <wp:extent cx="2219325" cy="819150"/>
             <wp:effectExtent l="0" t="0" r="0" b="0"/>
-            <wp:docPr id="898961510" name="" title=""/>
+            <wp:docPr id="336614775" name="" title=""/>
             <wp:cNvGraphicFramePr>
               <a:graphicFrameLocks noChangeAspect="1"/>
             </wp:cNvGraphicFramePr>
@@ -221,7 +221,7 @@
                     <pic:cNvPicPr/>
                   </pic:nvPicPr>
                   <pic:blipFill>
-                    <a:blip r:embed="R6fe52a66a7384a2a">
+                    <a:blip r:embed="Rf947e5ad41514fd2">
                       <a:extLst xmlns:a="http://schemas.openxmlformats.org/drawingml/2006/main">
                         <a:ext xmlns:a="http://schemas.openxmlformats.org/drawingml/2006/main" uri="{28A0092B-C50C-407E-A947-70E740481C1C}">
                           <a14:useLocalDpi xmlns:a14="http://schemas.microsoft.com/office/drawing/2010/main" val="0"/>
@@ -286,10 +286,10 @@
       </w:pPr>
       <w:r>
         <w:drawing>
-          <wp:inline wp14:editId="5D023984" wp14:anchorId="291FCE29">
+          <wp:inline wp14:editId="421AF8B9" wp14:anchorId="291FCE29">
             <wp:extent cx="2190750" cy="561975"/>
             <wp:effectExtent l="0" t="0" r="0" b="0"/>
-            <wp:docPr id="875488770" name="" title=""/>
+            <wp:docPr id="632961961" name="" title=""/>
             <wp:cNvGraphicFramePr>
               <a:graphicFrameLocks noChangeAspect="1"/>
             </wp:cNvGraphicFramePr>
@@ -301,7 +301,7 @@
                     <pic:cNvPicPr/>
                   </pic:nvPicPr>
                   <pic:blipFill>
-                    <a:blip r:embed="Rcb6656f1d7b142c4">
+                    <a:blip r:embed="Racafa90b655e4f56">
                       <a:extLst xmlns:a="http://schemas.openxmlformats.org/drawingml/2006/main">
                         <a:ext xmlns:a="http://schemas.openxmlformats.org/drawingml/2006/main" uri="{28A0092B-C50C-407E-A947-70E740481C1C}">
                           <a14:useLocalDpi xmlns:a14="http://schemas.microsoft.com/office/drawing/2010/main" val="0"/>
@@ -384,10 +384,10 @@
       </w:pPr>
       <w:r>
         <w:drawing>
-          <wp:inline wp14:editId="15D5B3B0" wp14:anchorId="5028CAE7">
+          <wp:inline wp14:editId="1B3AB903" wp14:anchorId="5028CAE7">
             <wp:extent cx="4200525" cy="962025"/>
             <wp:effectExtent l="0" t="0" r="0" b="0"/>
-            <wp:docPr id="1287043899" name="" title=""/>
+            <wp:docPr id="3448229" name="" title=""/>
             <wp:cNvGraphicFramePr>
               <a:graphicFrameLocks noChangeAspect="1"/>
             </wp:cNvGraphicFramePr>
@@ -399,7 +399,7 @@
                     <pic:cNvPicPr/>
                   </pic:nvPicPr>
                   <pic:blipFill>
-                    <a:blip r:embed="R02a8bd147e604e49">
+                    <a:blip r:embed="R580d475976bc49d7">
                       <a:extLst xmlns:a="http://schemas.openxmlformats.org/drawingml/2006/main">
                         <a:ext xmlns:a="http://schemas.openxmlformats.org/drawingml/2006/main" uri="{28A0092B-C50C-407E-A947-70E740481C1C}">
                           <a14:useLocalDpi xmlns:a14="http://schemas.microsoft.com/office/drawing/2010/main" val="0"/>
@@ -490,10 +490,10 @@
       </w:pPr>
       <w:r>
         <w:drawing>
-          <wp:inline wp14:editId="28944952" wp14:anchorId="0D9BB144">
+          <wp:inline wp14:editId="6AE75E72" wp14:anchorId="0D9BB144">
             <wp:extent cx="2152650" cy="3086100"/>
             <wp:effectExtent l="0" t="0" r="0" b="0"/>
-            <wp:docPr id="193726757" name="" title=""/>
+            <wp:docPr id="1611253859" name="" title=""/>
             <wp:cNvGraphicFramePr>
               <a:graphicFrameLocks noChangeAspect="1"/>
             </wp:cNvGraphicFramePr>
@@ -505,7 +505,7 @@
                     <pic:cNvPicPr/>
                   </pic:nvPicPr>
                   <pic:blipFill>
-                    <a:blip r:embed="R8430949956c9480f">
+                    <a:blip r:embed="R5fa4fce0b5de4ef6">
                       <a:extLst>
                         <a:ext xmlns:a="http://schemas.openxmlformats.org/drawingml/2006/main" uri="{28A0092B-C50C-407E-A947-70E740481C1C}">
                           <a14:useLocalDpi val="0"/>
@@ -538,10 +538,10 @@
       </w:pPr>
       <w:r>
         <w:drawing>
-          <wp:inline wp14:editId="29E561BE" wp14:anchorId="4CEB6B1A">
+          <wp:inline wp14:editId="435DD8C0" wp14:anchorId="4CEB6B1A">
             <wp:extent cx="1981200" cy="3457575"/>
             <wp:effectExtent l="0" t="0" r="0" b="0"/>
-            <wp:docPr id="1016227326" name="" title=""/>
+            <wp:docPr id="116516494" name="" title=""/>
             <wp:cNvGraphicFramePr>
               <a:graphicFrameLocks noChangeAspect="1"/>
             </wp:cNvGraphicFramePr>
@@ -553,7 +553,7 @@
                     <pic:cNvPicPr/>
                   </pic:nvPicPr>
                   <pic:blipFill>
-                    <a:blip r:embed="R9f24294bc40342cb">
+                    <a:blip r:embed="Rdfd6929bc64b4cd2">
                       <a:extLst>
                         <a:ext xmlns:a="http://schemas.openxmlformats.org/drawingml/2006/main" uri="{28A0092B-C50C-407E-A947-70E740481C1C}">
                           <a14:useLocalDpi val="0"/>
@@ -623,10 +623,10 @@
       </w:pPr>
       <w:r>
         <w:drawing>
-          <wp:inline wp14:editId="42A579B7" wp14:anchorId="1CB03B2A">
+          <wp:inline wp14:editId="32BD2637" wp14:anchorId="1CB03B2A">
             <wp:extent cx="666750" cy="1752600"/>
             <wp:effectExtent l="0" t="0" r="0" b="0"/>
-            <wp:docPr id="2145472999" name="" title=""/>
+            <wp:docPr id="1891812405" name="" title=""/>
             <wp:cNvGraphicFramePr>
               <a:graphicFrameLocks noChangeAspect="1"/>
             </wp:cNvGraphicFramePr>
@@ -638,7 +638,7 @@
                     <pic:cNvPicPr/>
                   </pic:nvPicPr>
                   <pic:blipFill>
-                    <a:blip r:embed="R70c0b32476a242ef">
+                    <a:blip r:embed="Rcaccef75591c46b6">
                       <a:extLst xmlns:a="http://schemas.openxmlformats.org/drawingml/2006/main">
                         <a:ext xmlns:a="http://schemas.openxmlformats.org/drawingml/2006/main" uri="{28A0092B-C50C-407E-A947-70E740481C1C}">
                           <a14:useLocalDpi xmlns:a14="http://schemas.microsoft.com/office/drawing/2010/main" val="0"/>
@@ -663,6 +663,125 @@
             </a:graphic>
           </wp:inline>
         </w:drawing>
+      </w:r>
+    </w:p>
+    <w:p>
+      <w:pPr>
+        <w:pStyle w:val="Normal"/>
+      </w:pPr>
+    </w:p>
+    <w:p>
+      <w:pPr>
+        <w:pStyle w:val="Normal"/>
+      </w:pPr>
+      <w:r>
+        <w:rPr/>
+        <w:t>***</w:t>
+      </w:r>
+    </w:p>
+    <w:p>
+      <w:pPr>
+        <w:pStyle w:val="Normal"/>
+      </w:pPr>
+      <w:r>
+        <w:rPr>
+          <w:color w:val="FF0000"/>
+        </w:rPr>
+        <w:t xml:space="preserve">Main concerns (not unique to the above mentioned): </w:t>
+      </w:r>
+    </w:p>
+    <w:p>
+      <w:pPr>
+        <w:pStyle w:val="Normal"/>
+      </w:pPr>
+      <w:r>
+        <w:drawing>
+          <wp:inline wp14:editId="6BAC67F9" wp14:anchorId="2100F406">
+            <wp:extent cx="3971925" cy="2533650"/>
+            <wp:effectExtent l="0" t="0" r="0" b="0"/>
+            <wp:docPr id="289577253" name="" title=""/>
+            <wp:cNvGraphicFramePr>
+              <a:graphicFrameLocks noChangeAspect="1"/>
+            </wp:cNvGraphicFramePr>
+            <a:graphic>
+              <a:graphicData uri="http://schemas.openxmlformats.org/drawingml/2006/picture">
+                <pic:pic>
+                  <pic:nvPicPr>
+                    <pic:cNvPr id="0" name=""/>
+                    <pic:cNvPicPr/>
+                  </pic:nvPicPr>
+                  <pic:blipFill>
+                    <a:blip r:embed="Ra01ecb6ffca8485e">
+                      <a:extLst>
+                        <a:ext xmlns:a="http://schemas.openxmlformats.org/drawingml/2006/main" uri="{28A0092B-C50C-407E-A947-70E740481C1C}">
+                          <a14:useLocalDpi val="0"/>
+                        </a:ext>
+                      </a:extLst>
+                    </a:blip>
+                    <a:stretch>
+                      <a:fillRect/>
+                    </a:stretch>
+                  </pic:blipFill>
+                  <pic:spPr>
+                    <a:xfrm>
+                      <a:off x="0" y="0"/>
+                      <a:ext cx="3971925" cy="2533650"/>
+                    </a:xfrm>
+                    <a:prstGeom prst="rect">
+                      <a:avLst/>
+                    </a:prstGeom>
+                  </pic:spPr>
+                </pic:pic>
+              </a:graphicData>
+            </a:graphic>
+          </wp:inline>
+        </w:drawing>
+      </w:r>
+    </w:p>
+    <w:p>
+      <w:pPr>
+        <w:pStyle w:val="Normal"/>
+      </w:pPr>
+      <w:r>
+        <w:rPr>
+          <w:color w:val="FF0000"/>
+        </w:rPr>
+        <w:t xml:space="preserve">U339 and U368 have five files that seem valid, but the Excel sheet is dropping the first one in both cases (are these habituation files?) </w:t>
+      </w:r>
+    </w:p>
+    <w:p>
+      <w:pPr>
+        <w:pStyle w:val="Normal"/>
+        <w:rPr>
+          <w:color w:val="FF0000"/>
+        </w:rPr>
+      </w:pPr>
+      <w:r>
+        <w:rPr>
+          <w:color w:val="FF0000"/>
+        </w:rPr>
+        <w:t xml:space="preserve">And U371 really only has 3 files even though the Excel sheet says 4 because there was a file that belonged to U271 that was </w:t>
+      </w:r>
+      <w:r>
+        <w:rPr>
+          <w:color w:val="FF0000"/>
+        </w:rPr>
+        <w:t>mislabeled</w:t>
+      </w:r>
+      <w:r>
+        <w:rPr>
+          <w:color w:val="FF0000"/>
+        </w:rPr>
+        <w:t xml:space="preserve"> as U371</w:t>
+      </w:r>
+    </w:p>
+    <w:p>
+      <w:pPr>
+        <w:pStyle w:val="Normal"/>
+      </w:pPr>
+      <w:r>
+        <w:rPr/>
+        <w:t>***</w:t>
       </w:r>
     </w:p>
     <w:p>
@@ -4278,10 +4397,10 @@
       </w:r>
       <w:r>
         <w:drawing>
-          <wp:inline wp14:editId="12F513A9" wp14:anchorId="6963BDA4">
+          <wp:inline wp14:editId="069C1F1C" wp14:anchorId="6963BDA4">
             <wp:extent cx="2943225" cy="3714750"/>
             <wp:effectExtent l="0" t="0" r="0" b="0"/>
-            <wp:docPr id="1096815294" name="" title=""/>
+            <wp:docPr id="378739159" name="" title=""/>
             <wp:cNvGraphicFramePr>
               <a:graphicFrameLocks noChangeAspect="1"/>
             </wp:cNvGraphicFramePr>
@@ -4293,7 +4412,7 @@
                     <pic:cNvPicPr/>
                   </pic:nvPicPr>
                   <pic:blipFill>
-                    <a:blip r:embed="Rf0128cdcac774280">
+                    <a:blip r:embed="R1981364dfd924d65">
                       <a:extLst xmlns:a="http://schemas.openxmlformats.org/drawingml/2006/main">
                         <a:ext xmlns:a="http://schemas.openxmlformats.org/drawingml/2006/main" uri="{28A0092B-C50C-407E-A947-70E740481C1C}">
                           <a14:useLocalDpi xmlns:a14="http://schemas.microsoft.com/office/drawing/2010/main" val="0"/>

</xml_diff>

<commit_message>
fix the order and code for the locomotor split and assign sessions
</commit_message>
<xml_diff>
--- a/Bonnie's Codes/DOCUMENTATION/Locomotor_Notes_QC.docx
+++ b/Bonnie's Codes/DOCUMENTATION/Locomotor_Notes_QC.docx
@@ -773,6 +773,28 @@
           <w:color w:val="FF0000"/>
         </w:rPr>
         <w:t xml:space="preserve"> as U371</w:t>
+      </w:r>
+    </w:p>
+    <w:p>
+      <w:pPr>
+        <w:pStyle w:val="Normal"/>
+        <w:rPr>
+          <w:color w:val="FF0000"/>
+        </w:rPr>
+      </w:pPr>
+    </w:p>
+    <w:p>
+      <w:pPr>
+        <w:pStyle w:val="Normal"/>
+        <w:rPr>
+          <w:color w:val="FF0000"/>
+        </w:rPr>
+      </w:pPr>
+      <w:r>
+        <w:rPr>
+          <w:color w:val="FF0000"/>
+        </w:rPr>
+        <w:t xml:space="preserve">U448 (missing a raw session 2a file) </w:t>
       </w:r>
     </w:p>
     <w:p>

</xml_diff>

<commit_message>
post call follow up -- create the red cases and provide them with the abberations to the expected number of red
</commit_message>
<xml_diff>
--- a/Bonnie's Codes/DOCUMENTATION/Locomotor_Notes_QC.docx
+++ b/Bonnie's Codes/DOCUMENTATION/Locomotor_Notes_QC.docx
@@ -6,139 +6,63 @@
       <w:pPr>
         <w:pStyle w:val="Normal"/>
         <w:bidi w:val="0"/>
-        <w:spacing w:before="0" w:beforeAutospacing="off" w:after="160" w:afterAutospacing="off" w:line="259" w:lineRule="auto"/>
-        <w:ind w:left="0" w:right="0"/>
         <w:jc w:val="left"/>
         <w:rPr>
+          <w:rFonts w:ascii="Calibri" w:hAnsi="Calibri" w:eastAsia="Calibri" w:cs="Calibri"/>
+          <w:noProof w:val="0"/>
+          <w:sz w:val="22"/>
+          <w:szCs w:val="22"/>
+          <w:lang w:val="en-US"/>
+        </w:rPr>
+      </w:pPr>
+    </w:p>
+    <w:p>
+      <w:pPr>
+        <w:pStyle w:val="Normal"/>
+        <w:bidi w:val="0"/>
+        <w:jc w:val="left"/>
+        <w:rPr>
+          <w:rFonts w:ascii="Calibri" w:hAnsi="Calibri" w:eastAsia="Calibri" w:cs="Calibri"/>
           <w:b w:val="1"/>
           <w:bCs w:val="1"/>
-        </w:rPr>
-      </w:pPr>
-      <w:r>
-        <w:rPr>
+          <w:noProof w:val="0"/>
+          <w:sz w:val="22"/>
+          <w:szCs w:val="22"/>
+          <w:lang w:val="en-US"/>
+        </w:rPr>
+      </w:pPr>
+      <w:r>
+        <w:rPr>
+          <w:rFonts w:ascii="Calibri" w:hAnsi="Calibri" w:eastAsia="Calibri" w:cs="Calibri"/>
           <w:b w:val="1"/>
           <w:bCs w:val="1"/>
-        </w:rPr>
-        <w:t>Different file format</w:t>
+          <w:noProof w:val="0"/>
+          <w:sz w:val="22"/>
+          <w:szCs w:val="22"/>
+          <w:lang w:val="en-US"/>
+        </w:rPr>
+        <w:t xml:space="preserve">Red points for less than 7 columns? </w:t>
       </w:r>
     </w:p>
     <w:p>
       <w:pPr>
         <w:pStyle w:val="Normal"/>
         <w:bidi w:val="0"/>
-        <w:spacing w:before="0" w:beforeAutospacing="off" w:after="160" w:afterAutospacing="off" w:line="259" w:lineRule="auto"/>
-        <w:ind w:left="0" w:right="0"/>
         <w:jc w:val="left"/>
         <w:rPr>
-          <w:b w:val="1"/>
-          <w:bCs w:val="1"/>
-        </w:rPr>
-      </w:pPr>
-      <w:r>
-        <w:rPr>
-          <w:b w:val="0"/>
-          <w:bCs w:val="0"/>
-        </w:rPr>
-        <w:t>File for U112</w:t>
-      </w:r>
-    </w:p>
-    <w:p>
-      <w:pPr>
-        <w:pStyle w:val="Normal"/>
-        <w:bidi w:val="0"/>
-        <w:spacing w:before="0" w:beforeAutospacing="off" w:after="160" w:afterAutospacing="off" w:line="259" w:lineRule="auto"/>
-        <w:ind w:left="0" w:right="0"/>
-        <w:jc w:val="left"/>
-      </w:pPr>
-      <w:r>
-        <w:rPr/>
-        <w:t>'./U112/2019-0121-0939_112_LOCOMOTOR_BASIC.txt'</w:t>
-      </w:r>
-    </w:p>
-    <w:p>
-      <w:pPr>
-        <w:pStyle w:val="Normal"/>
-        <w:bidi w:val="0"/>
-        <w:spacing w:before="0" w:beforeAutospacing="off" w:after="160" w:afterAutospacing="off" w:line="259" w:lineRule="auto"/>
-        <w:ind w:left="0" w:right="0"/>
-        <w:jc w:val="left"/>
-      </w:pPr>
-      <w:r>
-        <w:rPr/>
-        <w:t xml:space="preserve">END SESSION text comes before the last trial – did you ignore this and input the minute30 data anyway? </w:t>
-      </w:r>
-    </w:p>
-    <w:p>
-      <w:pPr>
-        <w:pStyle w:val="Normal"/>
-        <w:bidi w:val="0"/>
-        <w:spacing w:before="0" w:beforeAutospacing="off" w:after="160" w:afterAutospacing="off" w:line="259" w:lineRule="auto"/>
-        <w:ind w:left="0" w:right="0"/>
-        <w:jc w:val="left"/>
-      </w:pPr>
-      <w:r>
-        <w:rPr>
-          <w:b w:val="1"/>
-          <w:bCs w:val="1"/>
-        </w:rPr>
-        <w:t>Duplicated file</w:t>
-      </w:r>
-    </w:p>
-    <w:p>
-      <w:pPr>
-        <w:pStyle w:val="Normal"/>
-        <w:bidi w:val="0"/>
-        <w:spacing w:before="0" w:beforeAutospacing="off" w:after="160" w:afterAutospacing="off" w:line="259" w:lineRule="auto"/>
-        <w:ind w:left="0" w:right="0"/>
-        <w:jc w:val="left"/>
-      </w:pPr>
-      <w:r>
-        <w:rPr/>
-        <w:t>"./U457/2019-1018-1233_457_LOCOMOTOR_BASIC.txt"</w:t>
-      </w:r>
-    </w:p>
-    <w:p>
-      <w:pPr>
-        <w:pStyle w:val="Normal"/>
-        <w:bidi w:val="0"/>
-        <w:spacing w:before="0" w:beforeAutospacing="off" w:after="160" w:afterAutospacing="off" w:line="259" w:lineRule="auto"/>
-        <w:ind w:left="0" w:right="0"/>
-        <w:jc w:val="left"/>
-      </w:pPr>
-    </w:p>
-    <w:p>
-      <w:pPr>
-        <w:pStyle w:val="Normal"/>
-      </w:pPr>
-      <w:r>
-        <w:rPr/>
-        <w:t xml:space="preserve">These ID’s were </w:t>
-      </w:r>
-      <w:r>
-        <w:rPr>
-          <w:b w:val="1"/>
-          <w:bCs w:val="1"/>
-        </w:rPr>
-        <w:t>not found in the Excel sheet</w:t>
-      </w:r>
-      <w:r>
-        <w:rPr>
-          <w:b w:val="0"/>
-          <w:bCs w:val="0"/>
-        </w:rPr>
-        <w:t xml:space="preserve"> but had associated files</w:t>
-      </w:r>
-    </w:p>
-    <w:p>
-      <w:pPr>
-        <w:pStyle w:val="Normal"/>
+          <w:rFonts w:ascii="Calibri" w:hAnsi="Calibri" w:eastAsia="Calibri" w:cs="Calibri"/>
+          <w:noProof w:val="0"/>
+          <w:sz w:val="22"/>
+          <w:szCs w:val="22"/>
+          <w:lang w:val="en-US"/>
+        </w:rPr>
       </w:pPr>
       <w:r>
         <w:drawing>
-          <wp:inline wp14:editId="03BD6D4E" wp14:anchorId="50B924AF">
-            <wp:extent cx="2095500" cy="466725"/>
+          <wp:inline wp14:editId="7F41B4EA" wp14:anchorId="43E30277">
+            <wp:extent cx="4572000" cy="1619250"/>
             <wp:effectExtent l="0" t="0" r="0" b="0"/>
-            <wp:docPr id="1995131569" name="" title=""/>
+            <wp:docPr id="1371901764" name="" title=""/>
             <wp:cNvGraphicFramePr>
               <a:graphicFrameLocks noChangeAspect="1"/>
             </wp:cNvGraphicFramePr>
@@ -150,7 +74,210 @@
                     <pic:cNvPicPr/>
                   </pic:nvPicPr>
                   <pic:blipFill>
-                    <a:blip r:embed="R53b64e08db394913">
+                    <a:blip r:embed="R569b212343514d79">
+                      <a:extLst>
+                        <a:ext xmlns:a="http://schemas.openxmlformats.org/drawingml/2006/main" uri="{28A0092B-C50C-407E-A947-70E740481C1C}">
+                          <a14:useLocalDpi val="0"/>
+                        </a:ext>
+                      </a:extLst>
+                    </a:blip>
+                    <a:stretch>
+                      <a:fillRect/>
+                    </a:stretch>
+                  </pic:blipFill>
+                  <pic:spPr>
+                    <a:xfrm>
+                      <a:off x="0" y="0"/>
+                      <a:ext cx="4572000" cy="1619250"/>
+                    </a:xfrm>
+                    <a:prstGeom prst="rect">
+                      <a:avLst/>
+                    </a:prstGeom>
+                  </pic:spPr>
+                </pic:pic>
+              </a:graphicData>
+            </a:graphic>
+          </wp:inline>
+        </w:drawing>
+      </w:r>
+    </w:p>
+    <w:p>
+      <w:pPr>
+        <w:pStyle w:val="Normal"/>
+        <w:bidi w:val="0"/>
+        <w:spacing w:before="0" w:beforeAutospacing="off" w:after="160" w:afterAutospacing="off" w:line="259" w:lineRule="auto"/>
+        <w:ind w:left="0" w:right="0"/>
+        <w:jc w:val="left"/>
+        <w:rPr>
+          <w:b w:val="1"/>
+          <w:bCs w:val="1"/>
+        </w:rPr>
+      </w:pPr>
+      <w:r>
+        <w:rPr>
+          <w:b w:val="1"/>
+          <w:bCs w:val="1"/>
+        </w:rPr>
+        <w:t xml:space="preserve">************************************ (Call and discussed the below points) </w:t>
+      </w:r>
+    </w:p>
+    <w:p>
+      <w:pPr>
+        <w:pStyle w:val="Normal"/>
+        <w:bidi w:val="0"/>
+        <w:spacing w:before="0" w:beforeAutospacing="off" w:after="160" w:afterAutospacing="off" w:line="259" w:lineRule="auto"/>
+        <w:ind w:left="0" w:right="0"/>
+        <w:jc w:val="left"/>
+        <w:rPr>
+          <w:b w:val="1"/>
+          <w:bCs w:val="1"/>
+        </w:rPr>
+      </w:pPr>
+      <w:r>
+        <w:rPr>
+          <w:b w:val="1"/>
+          <w:bCs w:val="1"/>
+        </w:rPr>
+        <w:t>Different file format</w:t>
+      </w:r>
+    </w:p>
+    <w:p>
+      <w:pPr>
+        <w:pStyle w:val="Normal"/>
+        <w:bidi w:val="0"/>
+        <w:spacing w:before="0" w:beforeAutospacing="off" w:after="160" w:afterAutospacing="off" w:line="259" w:lineRule="auto"/>
+        <w:ind w:left="0" w:right="0"/>
+        <w:jc w:val="left"/>
+        <w:rPr>
+          <w:b w:val="1"/>
+          <w:bCs w:val="1"/>
+        </w:rPr>
+      </w:pPr>
+      <w:r>
+        <w:rPr>
+          <w:b w:val="0"/>
+          <w:bCs w:val="0"/>
+        </w:rPr>
+        <w:t>File for U112</w:t>
+      </w:r>
+    </w:p>
+    <w:p>
+      <w:pPr>
+        <w:pStyle w:val="Normal"/>
+        <w:bidi w:val="0"/>
+        <w:spacing w:before="0" w:beforeAutospacing="off" w:after="160" w:afterAutospacing="off" w:line="259" w:lineRule="auto"/>
+        <w:ind w:left="0" w:right="0"/>
+        <w:jc w:val="left"/>
+      </w:pPr>
+      <w:r>
+        <w:rPr/>
+        <w:t>'./U112/2019-0121-0939_112_LOCOMOTOR_BASIC.txt'</w:t>
+      </w:r>
+    </w:p>
+    <w:p>
+      <w:pPr>
+        <w:pStyle w:val="Normal"/>
+        <w:bidi w:val="0"/>
+        <w:spacing w:before="0" w:beforeAutospacing="off" w:after="160" w:afterAutospacing="off" w:line="259" w:lineRule="auto"/>
+        <w:ind w:left="0" w:right="0"/>
+        <w:jc w:val="left"/>
+      </w:pPr>
+      <w:r>
+        <w:rPr/>
+        <w:t xml:space="preserve">END SESSION text comes before the last trial – did you ignore this and input the minute30 data anyway? </w:t>
+      </w:r>
+      <w:r>
+        <w:rPr/>
+        <w:t>(Resolved; minute31 should be minute30)</w:t>
+      </w:r>
+    </w:p>
+    <w:p>
+      <w:pPr>
+        <w:pStyle w:val="Normal"/>
+        <w:bidi w:val="0"/>
+        <w:spacing w:before="0" w:beforeAutospacing="off" w:after="160" w:afterAutospacing="off" w:line="259" w:lineRule="auto"/>
+        <w:ind w:left="0" w:right="0"/>
+        <w:jc w:val="left"/>
+      </w:pPr>
+      <w:r>
+        <w:rPr>
+          <w:b w:val="1"/>
+          <w:bCs w:val="1"/>
+        </w:rPr>
+        <w:t>Duplicated file</w:t>
+      </w:r>
+    </w:p>
+    <w:p>
+      <w:pPr>
+        <w:pStyle w:val="Normal"/>
+        <w:bidi w:val="0"/>
+        <w:spacing w:before="0" w:beforeAutospacing="off" w:after="160" w:afterAutospacing="off" w:line="259" w:lineRule="auto"/>
+        <w:ind w:left="0" w:right="0"/>
+        <w:jc w:val="left"/>
+      </w:pPr>
+      <w:r>
+        <w:rPr/>
+        <w:t>"./U457/2019-1018-1233_457_LOCOMOTOR_BASIC.txt"</w:t>
+      </w:r>
+      <w:r>
+        <w:rPr/>
+        <w:t xml:space="preserve"> (Resolved; deleted dup file) </w:t>
+      </w:r>
+    </w:p>
+    <w:p>
+      <w:pPr>
+        <w:pStyle w:val="Normal"/>
+        <w:bidi w:val="0"/>
+        <w:spacing w:before="0" w:beforeAutospacing="off" w:after="160" w:afterAutospacing="off" w:line="259" w:lineRule="auto"/>
+        <w:ind w:left="0" w:right="0"/>
+        <w:jc w:val="left"/>
+      </w:pPr>
+    </w:p>
+    <w:p>
+      <w:pPr>
+        <w:pStyle w:val="Normal"/>
+      </w:pPr>
+      <w:r>
+        <w:rPr/>
+        <w:t xml:space="preserve">These ID’s were </w:t>
+      </w:r>
+      <w:r>
+        <w:rPr>
+          <w:b w:val="1"/>
+          <w:bCs w:val="1"/>
+        </w:rPr>
+        <w:t>not found in the Excel sheet</w:t>
+      </w:r>
+      <w:r>
+        <w:rPr>
+          <w:b w:val="0"/>
+          <w:bCs w:val="0"/>
+        </w:rPr>
+        <w:t xml:space="preserve"> but had associated files</w:t>
+      </w:r>
+    </w:p>
+    <w:p>
+      <w:pPr>
+        <w:pStyle w:val="Normal"/>
+      </w:pPr>
+      <w:r>
+        <w:drawing>
+          <wp:inline wp14:editId="2512C2EF" wp14:anchorId="50B924AF">
+            <wp:extent cx="2095500" cy="466725"/>
+            <wp:effectExtent l="0" t="0" r="0" b="0"/>
+            <wp:docPr id="1870578263" name="" title=""/>
+            <wp:cNvGraphicFramePr>
+              <a:graphicFrameLocks noChangeAspect="1"/>
+            </wp:cNvGraphicFramePr>
+            <a:graphic>
+              <a:graphicData uri="http://schemas.openxmlformats.org/drawingml/2006/picture">
+                <pic:pic>
+                  <pic:nvPicPr>
+                    <pic:cNvPr id="0" name=""/>
+                    <pic:cNvPicPr/>
+                  </pic:nvPicPr>
+                  <pic:blipFill>
+                    <a:blip r:embed="R2d11fcdadb27490a">
                       <a:extLst xmlns:a="http://schemas.openxmlformats.org/drawingml/2006/main">
                         <a:ext xmlns:a="http://schemas.openxmlformats.org/drawingml/2006/main" uri="{28A0092B-C50C-407E-A947-70E740481C1C}">
                           <a14:useLocalDpi xmlns:a14="http://schemas.microsoft.com/office/drawing/2010/main" val="0"/>
@@ -181,6 +308,20 @@
       <w:pPr>
         <w:pStyle w:val="Normal"/>
         <w:rPr>
+          <w:color w:val="FFC000" w:themeColor="accent4" w:themeTint="FF" w:themeShade="FF"/>
+        </w:rPr>
+      </w:pPr>
+      <w:r>
+        <w:rPr>
+          <w:color w:val="FFC000" w:themeColor="accent4" w:themeTint="FF" w:themeShade="FF"/>
+        </w:rPr>
+        <w:t>(Resolved; in progress; Alen will return to Excel sheet to redo)</w:t>
+      </w:r>
+    </w:p>
+    <w:p>
+      <w:pPr>
+        <w:pStyle w:val="Normal"/>
+        <w:rPr>
           <w:b w:val="0"/>
           <w:bCs w:val="0"/>
         </w:rPr>
@@ -206,10 +347,10 @@
       </w:pPr>
       <w:r>
         <w:drawing>
-          <wp:inline wp14:editId="6787C6AE" wp14:anchorId="4520311D">
+          <wp:inline wp14:editId="43A061B5" wp14:anchorId="4520311D">
             <wp:extent cx="2219325" cy="819150"/>
             <wp:effectExtent l="0" t="0" r="0" b="0"/>
-            <wp:docPr id="336614775" name="" title=""/>
+            <wp:docPr id="6851245" name="" title=""/>
             <wp:cNvGraphicFramePr>
               <a:graphicFrameLocks noChangeAspect="1"/>
             </wp:cNvGraphicFramePr>
@@ -221,7 +362,7 @@
                     <pic:cNvPicPr/>
                   </pic:nvPicPr>
                   <pic:blipFill>
-                    <a:blip r:embed="Rf947e5ad41514fd2">
+                    <a:blip r:embed="R9cd51d668c944e7c">
                       <a:extLst xmlns:a="http://schemas.openxmlformats.org/drawingml/2006/main">
                         <a:ext xmlns:a="http://schemas.openxmlformats.org/drawingml/2006/main" uri="{28A0092B-C50C-407E-A947-70E740481C1C}">
                           <a14:useLocalDpi xmlns:a14="http://schemas.microsoft.com/office/drawing/2010/main" val="0"/>
@@ -246,6 +387,27 @@
             </a:graphic>
           </wp:inline>
         </w:drawing>
+      </w:r>
+    </w:p>
+    <w:p>
+      <w:pPr>
+        <w:pStyle w:val="Normal"/>
+        <w:bidi w:val="0"/>
+        <w:spacing w:before="0" w:beforeAutospacing="off" w:after="160" w:afterAutospacing="off" w:line="259" w:lineRule="auto"/>
+        <w:ind w:left="0" w:right="0"/>
+        <w:jc w:val="left"/>
+      </w:pPr>
+      <w:r>
+        <w:rPr/>
+        <w:t>(Resolved;</w:t>
+      </w:r>
+      <w:r>
+        <w:rPr/>
+        <w:t xml:space="preserve"> directory names have been edited</w:t>
+      </w:r>
+      <w:r>
+        <w:rPr/>
+        <w:t>)</w:t>
       </w:r>
     </w:p>
     <w:p>
@@ -342,7 +504,40 @@
       </w:pPr>
       <w:r>
         <w:rPr/>
-        <w:t xml:space="preserve">Troublesome because 271 should have had two sessions (Binned Counts1 and Binned Counts2, but the file’s data were recorded in Binned Counts1a for U371 </w:t>
+        <w:t xml:space="preserve">Troublesome because 271 should have had two sessions (Binned Counts1 and Binned Counts2, but the file’s data were recorded in Binned Counts1a for U371 (Resolved; </w:t>
+      </w:r>
+      <w:r>
+        <w:rPr/>
+        <w:t>271 should be 371</w:t>
+      </w:r>
+      <w:r>
+        <w:rPr/>
+        <w:t>)</w:t>
+      </w:r>
+    </w:p>
+    <w:p>
+      <w:pPr>
+        <w:pStyle w:val="ListParagraph"/>
+        <w:numPr>
+          <w:ilvl w:val="0"/>
+          <w:numId w:val="1"/>
+        </w:numPr>
+        <w:rPr>
+          <w:sz w:val="22"/>
+          <w:szCs w:val="22"/>
+        </w:rPr>
+      </w:pPr>
+      <w:r>
+        <w:rPr/>
+        <w:t>(Resolved</w:t>
+      </w:r>
+      <w:r>
+        <w:rPr/>
+        <w:t>; the other files that were just temporarily misplaced</w:t>
+      </w:r>
+      <w:r>
+        <w:rPr/>
+        <w:t>)</w:t>
       </w:r>
     </w:p>
     <w:p>
@@ -384,10 +579,10 @@
       </w:pPr>
       <w:r>
         <w:drawing>
-          <wp:inline wp14:editId="1B3AB903" wp14:anchorId="5028CAE7">
+          <wp:inline wp14:editId="53280A63" wp14:anchorId="5028CAE7">
             <wp:extent cx="4200525" cy="962025"/>
             <wp:effectExtent l="0" t="0" r="0" b="0"/>
-            <wp:docPr id="3448229" name="" title=""/>
+            <wp:docPr id="43940419" name="" title=""/>
             <wp:cNvGraphicFramePr>
               <a:graphicFrameLocks noChangeAspect="1"/>
             </wp:cNvGraphicFramePr>
@@ -399,7 +594,7 @@
                     <pic:cNvPicPr/>
                   </pic:nvPicPr>
                   <pic:blipFill>
-                    <a:blip r:embed="R580d475976bc49d7">
+                    <a:blip r:embed="R3ec398736610479d">
                       <a:extLst xmlns:a="http://schemas.openxmlformats.org/drawingml/2006/main">
                         <a:ext xmlns:a="http://schemas.openxmlformats.org/drawingml/2006/main" uri="{28A0092B-C50C-407E-A947-70E740481C1C}">
                           <a14:useLocalDpi xmlns:a14="http://schemas.microsoft.com/office/drawing/2010/main" val="0"/>
@@ -429,7 +624,23 @@
     <w:p>
       <w:pPr>
         <w:pStyle w:val="Normal"/>
-      </w:pPr>
+        <w:bidi w:val="0"/>
+        <w:spacing w:before="0" w:beforeAutospacing="off" w:after="160" w:afterAutospacing="off" w:line="259" w:lineRule="auto"/>
+        <w:ind w:left="0" w:right="0"/>
+        <w:jc w:val="left"/>
+      </w:pPr>
+      <w:r>
+        <w:rPr/>
+        <w:t>(Resolved;</w:t>
+      </w:r>
+      <w:r>
+        <w:rPr/>
+        <w:t xml:space="preserve"> delete all files</w:t>
+      </w:r>
+      <w:r>
+        <w:rPr/>
+        <w:t>)</w:t>
+      </w:r>
     </w:p>
     <w:p>
       <w:pPr>
@@ -538,10 +749,10 @@
       </w:pPr>
       <w:r>
         <w:drawing>
-          <wp:inline wp14:editId="435DD8C0" wp14:anchorId="4CEB6B1A">
+          <wp:inline wp14:editId="65E23849" wp14:anchorId="4CEB6B1A">
             <wp:extent cx="1981200" cy="3457575"/>
             <wp:effectExtent l="0" t="0" r="0" b="0"/>
-            <wp:docPr id="116516494" name="" title=""/>
+            <wp:docPr id="1608224121" name="" title=""/>
             <wp:cNvGraphicFramePr>
               <a:graphicFrameLocks noChangeAspect="1"/>
             </wp:cNvGraphicFramePr>
@@ -553,10 +764,10 @@
                     <pic:cNvPicPr/>
                   </pic:nvPicPr>
                   <pic:blipFill>
-                    <a:blip r:embed="Rdfd6929bc64b4cd2">
-                      <a:extLst>
+                    <a:blip r:embed="R10fbf3c38de94e0f">
+                      <a:extLst xmlns:a="http://schemas.openxmlformats.org/drawingml/2006/main">
                         <a:ext xmlns:a="http://schemas.openxmlformats.org/drawingml/2006/main" uri="{28A0092B-C50C-407E-A947-70E740481C1C}">
-                          <a14:useLocalDpi val="0"/>
+                          <a14:useLocalDpi xmlns:a14="http://schemas.microsoft.com/office/drawing/2010/main" val="0"/>
                         </a:ext>
                       </a:extLst>
                     </a:blip>
@@ -565,7 +776,7 @@
                     </a:stretch>
                   </pic:blipFill>
                   <pic:spPr>
-                    <a:xfrm>
+                    <a:xfrm rot="0" flipH="0" flipV="0">
                       <a:off x="0" y="0"/>
                       <a:ext cx="1981200" cy="3457575"/>
                     </a:xfrm>
@@ -583,6 +794,53 @@
     <w:p>
       <w:pPr>
         <w:pStyle w:val="Normal"/>
+        <w:bidi w:val="0"/>
+        <w:spacing w:before="0" w:beforeAutospacing="off" w:after="160" w:afterAutospacing="off" w:line="259" w:lineRule="auto"/>
+        <w:ind w:left="0" w:right="0"/>
+        <w:jc w:val="left"/>
+        <w:rPr>
+          <w:color w:val="FFC000" w:themeColor="accent4" w:themeTint="FF" w:themeShade="FF"/>
+        </w:rPr>
+      </w:pPr>
+      <w:r>
+        <w:rPr>
+          <w:color w:val="FFC000" w:themeColor="accent4" w:themeTint="FF" w:themeShade="FF"/>
+        </w:rPr>
+        <w:t>(</w:t>
+      </w:r>
+      <w:r>
+        <w:rPr>
+          <w:color w:val="FFC000" w:themeColor="accent4" w:themeTint="FF" w:themeShade="FF"/>
+        </w:rPr>
+        <w:t>In progress</w:t>
+      </w:r>
+      <w:r>
+        <w:rPr>
+          <w:color w:val="FFC000" w:themeColor="accent4" w:themeTint="FF" w:themeShade="FF"/>
+        </w:rPr>
+        <w:t xml:space="preserve">; </w:t>
+      </w:r>
+      <w:r>
+        <w:rPr>
+          <w:color w:val="FFC000" w:themeColor="accent4" w:themeTint="FF" w:themeShade="FF"/>
+        </w:rPr>
+        <w:t>Alen will return feedback about this</w:t>
+      </w:r>
+      <w:r>
+        <w:rPr>
+          <w:color w:val="FFC000" w:themeColor="accent4" w:themeTint="FF" w:themeShade="FF"/>
+        </w:rPr>
+        <w:t>)</w:t>
+      </w:r>
+    </w:p>
+    <w:p>
+      <w:pPr>
+        <w:pStyle w:val="Normal"/>
+      </w:pPr>
+    </w:p>
+    <w:p>
+      <w:pPr>
+        <w:pStyle w:val="Normal"/>
       </w:pPr>
       <w:proofErr w:type="spellStart"/>
       <w:r>
@@ -623,10 +881,10 @@
       </w:pPr>
       <w:r>
         <w:drawing>
-          <wp:inline wp14:editId="32BD2637" wp14:anchorId="1CB03B2A">
+          <wp:inline wp14:editId="0239094A" wp14:anchorId="1CB03B2A">
             <wp:extent cx="666750" cy="1752600"/>
             <wp:effectExtent l="0" t="0" r="0" b="0"/>
-            <wp:docPr id="1891812405" name="" title=""/>
+            <wp:docPr id="756635869" name="" title=""/>
             <wp:cNvGraphicFramePr>
               <a:graphicFrameLocks noChangeAspect="1"/>
             </wp:cNvGraphicFramePr>
@@ -638,7 +896,7 @@
                     <pic:cNvPicPr/>
                   </pic:nvPicPr>
                   <pic:blipFill>
-                    <a:blip r:embed="Rcaccef75591c46b6">
+                    <a:blip r:embed="Ra787a4b7bb914607">
                       <a:extLst xmlns:a="http://schemas.openxmlformats.org/drawingml/2006/main">
                         <a:ext xmlns:a="http://schemas.openxmlformats.org/drawingml/2006/main" uri="{28A0092B-C50C-407E-A947-70E740481C1C}">
                           <a14:useLocalDpi xmlns:a14="http://schemas.microsoft.com/office/drawing/2010/main" val="0"/>
@@ -668,6 +926,27 @@
     <w:p>
       <w:pPr>
         <w:pStyle w:val="Normal"/>
+        <w:bidi w:val="0"/>
+        <w:spacing w:before="0" w:beforeAutospacing="off" w:after="160" w:afterAutospacing="off" w:line="259" w:lineRule="auto"/>
+        <w:ind w:left="0" w:right="0"/>
+        <w:jc w:val="left"/>
+      </w:pPr>
+      <w:r>
+        <w:rPr/>
+        <w:t xml:space="preserve">(Resolved; </w:t>
+      </w:r>
+      <w:r>
+        <w:rPr/>
+        <w:t>temporarily not done because of technician schedule</w:t>
+      </w:r>
+      <w:r>
+        <w:rPr/>
+        <w:t>)</w:t>
+      </w:r>
+    </w:p>
+    <w:p>
+      <w:pPr>
+        <w:pStyle w:val="Normal"/>
       </w:pPr>
     </w:p>
     <w:p>
@@ -682,10 +961,13 @@
     <w:p>
       <w:pPr>
         <w:pStyle w:val="Normal"/>
-      </w:pPr>
-      <w:r>
-        <w:rPr>
-          <w:color w:val="FF0000"/>
+        <w:rPr>
+          <w:color w:val="auto"/>
+        </w:rPr>
+      </w:pPr>
+      <w:r>
+        <w:rPr>
+          <w:color w:val="auto"/>
         </w:rPr>
         <w:t xml:space="preserve">Main concerns (not unique to the above mentioned): </w:t>
       </w:r>
@@ -693,13 +975,16 @@
     <w:p>
       <w:pPr>
         <w:pStyle w:val="Normal"/>
+        <w:rPr>
+          <w:color w:val="auto"/>
+        </w:rPr>
       </w:pPr>
       <w:r>
         <w:drawing>
-          <wp:inline wp14:editId="6BAC67F9" wp14:anchorId="2100F406">
+          <wp:inline wp14:editId="208B7444" wp14:anchorId="2100F406">
             <wp:extent cx="3971925" cy="2533650"/>
             <wp:effectExtent l="0" t="0" r="0" b="0"/>
-            <wp:docPr id="289577253" name="" title=""/>
+            <wp:docPr id="1670653094" name="" title=""/>
             <wp:cNvGraphicFramePr>
               <a:graphicFrameLocks noChangeAspect="1"/>
             </wp:cNvGraphicFramePr>
@@ -711,10 +996,10 @@
                     <pic:cNvPicPr/>
                   </pic:nvPicPr>
                   <pic:blipFill>
-                    <a:blip r:embed="Ra01ecb6ffca8485e">
-                      <a:extLst>
+                    <a:blip r:embed="R81451c1d6a4943d2">
+                      <a:extLst xmlns:a="http://schemas.openxmlformats.org/drawingml/2006/main">
                         <a:ext xmlns:a="http://schemas.openxmlformats.org/drawingml/2006/main" uri="{28A0092B-C50C-407E-A947-70E740481C1C}">
-                          <a14:useLocalDpi val="0"/>
+                          <a14:useLocalDpi xmlns:a14="http://schemas.microsoft.com/office/drawing/2010/main" val="0"/>
                         </a:ext>
                       </a:extLst>
                     </a:blip>
@@ -723,7 +1008,7 @@
                     </a:stretch>
                   </pic:blipFill>
                   <pic:spPr>
-                    <a:xfrm>
+                    <a:xfrm rot="0" flipH="0" flipV="0">
                       <a:off x="0" y="0"/>
                       <a:ext cx="3971925" cy="2533650"/>
                     </a:xfrm>
@@ -741,10 +1026,13 @@
     <w:p>
       <w:pPr>
         <w:pStyle w:val="Normal"/>
-      </w:pPr>
-      <w:r>
-        <w:rPr>
-          <w:color w:val="FF0000"/>
+        <w:rPr>
+          <w:color w:val="auto"/>
+        </w:rPr>
+      </w:pPr>
+      <w:r>
+        <w:rPr>
+          <w:color w:val="auto"/>
         </w:rPr>
         <w:t xml:space="preserve">U339 and U368 have five files that seem valid, but the Excel sheet is dropping the first one in both cases (are these habituation files?) </w:t>
       </w:r>
@@ -752,25 +1040,63 @@
     <w:p>
       <w:pPr>
         <w:pStyle w:val="Normal"/>
-        <w:rPr>
-          <w:color w:val="FF0000"/>
-        </w:rPr>
-      </w:pPr>
-      <w:r>
-        <w:rPr>
-          <w:color w:val="FF0000"/>
+        <w:bidi w:val="0"/>
+        <w:spacing w:before="0" w:beforeAutospacing="off" w:after="160" w:afterAutospacing="off" w:line="259" w:lineRule="auto"/>
+        <w:ind w:left="0" w:right="0"/>
+        <w:jc w:val="left"/>
+        <w:rPr>
+          <w:color w:val="auto"/>
+        </w:rPr>
+      </w:pPr>
+      <w:r>
+        <w:rPr>
+          <w:color w:val="auto"/>
+        </w:rPr>
+        <w:t xml:space="preserve">(Resolved; </w:t>
+      </w:r>
+      <w:r>
+        <w:rPr>
+          <w:color w:val="auto"/>
+        </w:rPr>
+        <w:t>these files were dated pre-behavioral tasks</w:t>
+      </w:r>
+      <w:r>
+        <w:rPr>
+          <w:color w:val="auto"/>
+        </w:rPr>
+        <w:t>)</w:t>
+      </w:r>
+    </w:p>
+    <w:p>
+      <w:pPr>
+        <w:pStyle w:val="Normal"/>
+        <w:rPr>
+          <w:color w:val="auto"/>
+        </w:rPr>
+      </w:pPr>
+    </w:p>
+    <w:p>
+      <w:pPr>
+        <w:pStyle w:val="Normal"/>
+        <w:rPr>
+          <w:color w:val="auto"/>
+        </w:rPr>
+      </w:pPr>
+      <w:r>
+        <w:rPr>
+          <w:color w:val="auto"/>
         </w:rPr>
         <w:t xml:space="preserve">And U371 really only has 3 files even though the Excel sheet says 4 because there was a file that belonged to U271 that was </w:t>
       </w:r>
       <w:r>
         <w:rPr>
-          <w:color w:val="FF0000"/>
+          <w:color w:val="auto"/>
         </w:rPr>
         <w:t>mislabeled</w:t>
       </w:r>
       <w:r>
         <w:rPr>
-          <w:color w:val="FF0000"/>
+          <w:color w:val="auto"/>
         </w:rPr>
         <w:t xml:space="preserve"> as U371</w:t>
       </w:r>
@@ -779,7 +1105,7 @@
       <w:pPr>
         <w:pStyle w:val="Normal"/>
         <w:rPr>
-          <w:color w:val="FF0000"/>
+          <w:color w:val="auto"/>
         </w:rPr>
       </w:pPr>
     </w:p>
@@ -787,12 +1113,12 @@
       <w:pPr>
         <w:pStyle w:val="Normal"/>
         <w:rPr>
-          <w:color w:val="FF0000"/>
-        </w:rPr>
-      </w:pPr>
-      <w:r>
-        <w:rPr>
-          <w:color w:val="FF0000"/>
+          <w:color w:val="auto"/>
+        </w:rPr>
+      </w:pPr>
+      <w:r>
+        <w:rPr>
+          <w:color w:val="auto"/>
         </w:rPr>
         <w:t xml:space="preserve">U448 (missing a raw session 2a file) </w:t>
       </w:r>
@@ -800,9 +1126,52 @@
     <w:p>
       <w:pPr>
         <w:pStyle w:val="Normal"/>
-      </w:pPr>
-      <w:r>
-        <w:rPr/>
+        <w:bidi w:val="0"/>
+        <w:spacing w:before="0" w:beforeAutospacing="off" w:after="160" w:afterAutospacing="off" w:line="259" w:lineRule="auto"/>
+        <w:ind w:left="0" w:right="0"/>
+        <w:jc w:val="left"/>
+        <w:rPr>
+          <w:color w:val="auto"/>
+        </w:rPr>
+      </w:pPr>
+      <w:r>
+        <w:rPr>
+          <w:color w:val="auto"/>
+        </w:rPr>
+        <w:t>(Resolved</w:t>
+      </w:r>
+      <w:r>
+        <w:rPr>
+          <w:color w:val="auto"/>
+        </w:rPr>
+        <w:t>; there should be four text files now</w:t>
+      </w:r>
+      <w:r>
+        <w:rPr>
+          <w:color w:val="auto"/>
+        </w:rPr>
+        <w:t>)</w:t>
+      </w:r>
+    </w:p>
+    <w:p>
+      <w:pPr>
+        <w:pStyle w:val="Normal"/>
+        <w:rPr>
+          <w:color w:val="auto"/>
+        </w:rPr>
+      </w:pPr>
+    </w:p>
+    <w:p>
+      <w:pPr>
+        <w:pStyle w:val="Normal"/>
+        <w:rPr>
+          <w:color w:val="auto"/>
+        </w:rPr>
+      </w:pPr>
+      <w:r>
+        <w:rPr>
+          <w:color w:val="auto"/>
+        </w:rPr>
         <w:t>***</w:t>
       </w:r>
     </w:p>

</xml_diff>

<commit_message>
rerun locomotor code with updated locomotor dropbox data
</commit_message>
<xml_diff>
--- a/Bonnie's Codes/DOCUMENTATION/Locomotor_Notes_QC.docx
+++ b/Bonnie's Codes/DOCUMENTATION/Locomotor_Notes_QC.docx
@@ -59,10 +59,10 @@
       </w:pPr>
       <w:r>
         <w:drawing>
-          <wp:inline wp14:editId="7F41B4EA" wp14:anchorId="43E30277">
+          <wp:inline wp14:editId="4194C192" wp14:anchorId="43E30277">
             <wp:extent cx="4572000" cy="1619250"/>
             <wp:effectExtent l="0" t="0" r="0" b="0"/>
-            <wp:docPr id="1371901764" name="" title=""/>
+            <wp:docPr id="573284557" name="" title=""/>
             <wp:cNvGraphicFramePr>
               <a:graphicFrameLocks noChangeAspect="1"/>
             </wp:cNvGraphicFramePr>
@@ -74,7 +74,7 @@
                     <pic:cNvPicPr/>
                   </pic:nvPicPr>
                   <pic:blipFill>
-                    <a:blip r:embed="R569b212343514d79">
+                    <a:blip r:embed="R9caee37e5cc6465b">
                       <a:extLst>
                         <a:ext xmlns:a="http://schemas.openxmlformats.org/drawingml/2006/main" uri="{28A0092B-C50C-407E-A947-70E740481C1C}">
                           <a14:useLocalDpi val="0"/>
@@ -262,10 +262,10 @@
       </w:pPr>
       <w:r>
         <w:drawing>
-          <wp:inline wp14:editId="2512C2EF" wp14:anchorId="50B924AF">
+          <wp:inline wp14:editId="52B113D1" wp14:anchorId="50B924AF">
             <wp:extent cx="2095500" cy="466725"/>
             <wp:effectExtent l="0" t="0" r="0" b="0"/>
-            <wp:docPr id="1870578263" name="" title=""/>
+            <wp:docPr id="514012516" name="" title=""/>
             <wp:cNvGraphicFramePr>
               <a:graphicFrameLocks noChangeAspect="1"/>
             </wp:cNvGraphicFramePr>
@@ -277,7 +277,7 @@
                     <pic:cNvPicPr/>
                   </pic:nvPicPr>
                   <pic:blipFill>
-                    <a:blip r:embed="R2d11fcdadb27490a">
+                    <a:blip r:embed="R6e93701ad4414b13">
                       <a:extLst xmlns:a="http://schemas.openxmlformats.org/drawingml/2006/main">
                         <a:ext xmlns:a="http://schemas.openxmlformats.org/drawingml/2006/main" uri="{28A0092B-C50C-407E-A947-70E740481C1C}">
                           <a14:useLocalDpi xmlns:a14="http://schemas.microsoft.com/office/drawing/2010/main" val="0"/>
@@ -347,10 +347,10 @@
       </w:pPr>
       <w:r>
         <w:drawing>
-          <wp:inline wp14:editId="43A061B5" wp14:anchorId="4520311D">
+          <wp:inline wp14:editId="659BD878" wp14:anchorId="4520311D">
             <wp:extent cx="2219325" cy="819150"/>
             <wp:effectExtent l="0" t="0" r="0" b="0"/>
-            <wp:docPr id="6851245" name="" title=""/>
+            <wp:docPr id="1141720508" name="" title=""/>
             <wp:cNvGraphicFramePr>
               <a:graphicFrameLocks noChangeAspect="1"/>
             </wp:cNvGraphicFramePr>
@@ -362,7 +362,7 @@
                     <pic:cNvPicPr/>
                   </pic:nvPicPr>
                   <pic:blipFill>
-                    <a:blip r:embed="R9cd51d668c944e7c">
+                    <a:blip r:embed="Re4a4e61f4d7a4c64">
                       <a:extLst xmlns:a="http://schemas.openxmlformats.org/drawingml/2006/main">
                         <a:ext xmlns:a="http://schemas.openxmlformats.org/drawingml/2006/main" uri="{28A0092B-C50C-407E-A947-70E740481C1C}">
                           <a14:useLocalDpi xmlns:a14="http://schemas.microsoft.com/office/drawing/2010/main" val="0"/>
@@ -579,10 +579,10 @@
       </w:pPr>
       <w:r>
         <w:drawing>
-          <wp:inline wp14:editId="53280A63" wp14:anchorId="5028CAE7">
+          <wp:inline wp14:editId="4E101CBA" wp14:anchorId="5028CAE7">
             <wp:extent cx="4200525" cy="962025"/>
             <wp:effectExtent l="0" t="0" r="0" b="0"/>
-            <wp:docPr id="43940419" name="" title=""/>
+            <wp:docPr id="1771410671" name="" title=""/>
             <wp:cNvGraphicFramePr>
               <a:graphicFrameLocks noChangeAspect="1"/>
             </wp:cNvGraphicFramePr>
@@ -594,7 +594,7 @@
                     <pic:cNvPicPr/>
                   </pic:nvPicPr>
                   <pic:blipFill>
-                    <a:blip r:embed="R3ec398736610479d">
+                    <a:blip r:embed="R35a3a41de4324ec2">
                       <a:extLst xmlns:a="http://schemas.openxmlformats.org/drawingml/2006/main">
                         <a:ext xmlns:a="http://schemas.openxmlformats.org/drawingml/2006/main" uri="{28A0092B-C50C-407E-A947-70E740481C1C}">
                           <a14:useLocalDpi xmlns:a14="http://schemas.microsoft.com/office/drawing/2010/main" val="0"/>
@@ -749,10 +749,10 @@
       </w:pPr>
       <w:r>
         <w:drawing>
-          <wp:inline wp14:editId="65E23849" wp14:anchorId="4CEB6B1A">
+          <wp:inline wp14:editId="002C4EEA" wp14:anchorId="4CEB6B1A">
             <wp:extent cx="1981200" cy="3457575"/>
             <wp:effectExtent l="0" t="0" r="0" b="0"/>
-            <wp:docPr id="1608224121" name="" title=""/>
+            <wp:docPr id="1969674550" name="" title=""/>
             <wp:cNvGraphicFramePr>
               <a:graphicFrameLocks noChangeAspect="1"/>
             </wp:cNvGraphicFramePr>
@@ -764,7 +764,7 @@
                     <pic:cNvPicPr/>
                   </pic:nvPicPr>
                   <pic:blipFill>
-                    <a:blip r:embed="R10fbf3c38de94e0f">
+                    <a:blip r:embed="Rf4ee2a8a4a6d4aa2">
                       <a:extLst xmlns:a="http://schemas.openxmlformats.org/drawingml/2006/main">
                         <a:ext xmlns:a="http://schemas.openxmlformats.org/drawingml/2006/main" uri="{28A0092B-C50C-407E-A947-70E740481C1C}">
                           <a14:useLocalDpi xmlns:a14="http://schemas.microsoft.com/office/drawing/2010/main" val="0"/>
@@ -824,7 +824,21 @@
         <w:rPr>
           <w:color w:val="FFC000" w:themeColor="accent4" w:themeTint="FF" w:themeShade="FF"/>
         </w:rPr>
-        <w:t>Alen will return feedback about this</w:t>
+        <w:t xml:space="preserve">Alen will return feedback about this – maybe extract from </w:t>
+      </w:r>
+      <w:proofErr w:type="spellStart"/>
+      <w:r>
+        <w:rPr>
+          <w:color w:val="FFC000" w:themeColor="accent4" w:themeTint="FF" w:themeShade="FF"/>
+        </w:rPr>
+        <w:t>plx</w:t>
+      </w:r>
+      <w:proofErr w:type="spellEnd"/>
+      <w:r>
+        <w:rPr>
+          <w:color w:val="FFC000" w:themeColor="accent4" w:themeTint="FF" w:themeShade="FF"/>
+        </w:rPr>
+        <w:t xml:space="preserve"> files</w:t>
       </w:r>
       <w:r>
         <w:rPr>
@@ -881,10 +895,10 @@
       </w:pPr>
       <w:r>
         <w:drawing>
-          <wp:inline wp14:editId="0239094A" wp14:anchorId="1CB03B2A">
+          <wp:inline wp14:editId="3A2972CE" wp14:anchorId="1CB03B2A">
             <wp:extent cx="666750" cy="1752600"/>
             <wp:effectExtent l="0" t="0" r="0" b="0"/>
-            <wp:docPr id="756635869" name="" title=""/>
+            <wp:docPr id="458458769" name="" title=""/>
             <wp:cNvGraphicFramePr>
               <a:graphicFrameLocks noChangeAspect="1"/>
             </wp:cNvGraphicFramePr>
@@ -896,7 +910,7 @@
                     <pic:cNvPicPr/>
                   </pic:nvPicPr>
                   <pic:blipFill>
-                    <a:blip r:embed="Ra787a4b7bb914607">
+                    <a:blip r:embed="Ra7727ad7fb4242db">
                       <a:extLst xmlns:a="http://schemas.openxmlformats.org/drawingml/2006/main">
                         <a:ext xmlns:a="http://schemas.openxmlformats.org/drawingml/2006/main" uri="{28A0092B-C50C-407E-A947-70E740481C1C}">
                           <a14:useLocalDpi xmlns:a14="http://schemas.microsoft.com/office/drawing/2010/main" val="0"/>
@@ -981,10 +995,10 @@
       </w:pPr>
       <w:r>
         <w:drawing>
-          <wp:inline wp14:editId="208B7444" wp14:anchorId="2100F406">
+          <wp:inline wp14:editId="5538905F" wp14:anchorId="2100F406">
             <wp:extent cx="3971925" cy="2533650"/>
             <wp:effectExtent l="0" t="0" r="0" b="0"/>
-            <wp:docPr id="1670653094" name="" title=""/>
+            <wp:docPr id="451123929" name="" title=""/>
             <wp:cNvGraphicFramePr>
               <a:graphicFrameLocks noChangeAspect="1"/>
             </wp:cNvGraphicFramePr>
@@ -996,7 +1010,7 @@
                     <pic:cNvPicPr/>
                   </pic:nvPicPr>
                   <pic:blipFill>
-                    <a:blip r:embed="R81451c1d6a4943d2">
+                    <a:blip r:embed="R5c65a3efe45b4ce6">
                       <a:extLst xmlns:a="http://schemas.openxmlformats.org/drawingml/2006/main">
                         <a:ext xmlns:a="http://schemas.openxmlformats.org/drawingml/2006/main" uri="{28A0092B-C50C-407E-A947-70E740481C1C}">
                           <a14:useLocalDpi xmlns:a14="http://schemas.microsoft.com/office/drawing/2010/main" val="0"/>

</xml_diff>